<commit_message>
Minor updates to pseudo code
Fixed pseudo code in Setion E/F
</commit_message>
<xml_diff>
--- a/CEC-Documents/word/CF2R/2019-CF2R-MCH-23d-AirflowRate-MeasurementOnly-AllZonesCallingOnly.docx
+++ b/CEC-Documents/word/CF2R/2019-CF2R-MCH-23d-AirflowRate-MeasurementOnly-AllZonesCallingOnly.docx
@@ -4579,7 +4579,6 @@
           <w:rFonts w:ascii="Calibri" w:hAnsi="Calibri"/>
           <w:b/>
         </w:rPr>
-        <w:lastRenderedPageBreak/>
         <w:t>CF2R-MCH-23d-H User Instructions</w:t>
       </w:r>
     </w:p>
@@ -4660,14 +4659,9 @@
         <w:ind w:left="360" w:hanging="360"/>
         <w:rPr>
           <w:rFonts w:asciiTheme="minorHAnsi" w:hAnsiTheme="minorHAnsi"/>
-          <w:rPrChange w:id="73" w:author="Smith, Alexis@Energy" w:date="2019-01-07T09:02:00Z">
-            <w:rPr>
-              <w:rFonts w:asciiTheme="minorHAnsi" w:hAnsiTheme="minorHAnsi"/>
-            </w:rPr>
-          </w:rPrChange>
         </w:rPr>
       </w:pPr>
-      <w:ins w:id="74" w:author="Smith, Alexis@Energy" w:date="2019-01-07T09:02:00Z">
+      <w:ins w:id="73" w:author="Smith, Alexis@Energy" w:date="2019-01-07T09:02:00Z">
         <w:r>
           <w:rPr>
             <w:rFonts w:asciiTheme="minorHAnsi" w:hAnsiTheme="minorHAnsi"/>
@@ -4682,8 +4676,6 @@
           <w:t xml:space="preserve"> This field is filled out automatically. It is referenced from the CF2R-MCH-01, which must be completed prior to this document.</w:t>
         </w:r>
       </w:ins>
-      <w:bookmarkStart w:id="75" w:name="_GoBack"/>
-      <w:bookmarkEnd w:id="75"/>
     </w:p>
     <w:p>
       <w:pPr>
@@ -5223,7 +5215,7 @@
         </w:numPr>
         <w:ind w:left="360" w:hanging="360"/>
         <w:rPr>
-          <w:ins w:id="76" w:author="Wichert, RJ@Energy" w:date="2019-01-02T15:50:00Z"/>
+          <w:ins w:id="74" w:author="Wichert, RJ@Energy" w:date="2019-01-02T15:50:00Z"/>
           <w:rFonts w:asciiTheme="minorHAnsi" w:hAnsiTheme="minorHAnsi"/>
         </w:rPr>
       </w:pPr>
@@ -5276,11 +5268,11 @@
         </w:numPr>
         <w:ind w:left="360" w:hanging="360"/>
         <w:rPr>
-          <w:ins w:id="77" w:author="Wichert, RJ@Energy" w:date="2018-10-18T07:54:00Z"/>
+          <w:ins w:id="75" w:author="Wichert, RJ@Energy" w:date="2018-10-18T07:54:00Z"/>
           <w:rFonts w:asciiTheme="minorHAnsi" w:hAnsiTheme="minorHAnsi"/>
         </w:rPr>
       </w:pPr>
-      <w:ins w:id="78" w:author="Wichert, RJ@Energy" w:date="2019-01-02T15:50:00Z">
+      <w:ins w:id="76" w:author="Wichert, RJ@Energy" w:date="2019-01-02T15:50:00Z">
         <w:r>
           <w:rPr>
             <w:rFonts w:ascii="Calibri" w:hAnsi="Calibri"/>
@@ -5316,7 +5308,7 @@
         </w:numPr>
         <w:ind w:left="360" w:hanging="360"/>
         <w:rPr>
-          <w:del w:id="79" w:author="Wichert, RJ@Energy" w:date="2019-01-02T15:51:00Z"/>
+          <w:del w:id="77" w:author="Wichert, RJ@Energy" w:date="2019-01-02T15:51:00Z"/>
           <w:rFonts w:asciiTheme="minorHAnsi" w:hAnsiTheme="minorHAnsi"/>
         </w:rPr>
       </w:pPr>
@@ -5931,7 +5923,7 @@
     <w:p>
       <w:pPr>
         <w:rPr>
-          <w:ins w:id="80" w:author="Wichert, RJ@Energy" w:date="2018-10-18T07:19:00Z"/>
+          <w:ins w:id="78" w:author="Wichert, RJ@Energy" w:date="2018-10-18T07:19:00Z"/>
           <w:rFonts w:asciiTheme="minorHAnsi" w:hAnsiTheme="minorHAnsi"/>
         </w:rPr>
       </w:pPr>
@@ -5939,12 +5931,12 @@
     <w:p>
       <w:pPr>
         <w:rPr>
-          <w:ins w:id="81" w:author="Wichert, RJ@Energy" w:date="2018-10-18T07:19:00Z"/>
+          <w:ins w:id="79" w:author="Wichert, RJ@Energy" w:date="2018-10-18T07:19:00Z"/>
           <w:rFonts w:ascii="Calibri" w:hAnsi="Calibri"/>
           <w:b/>
         </w:rPr>
       </w:pPr>
-      <w:ins w:id="82" w:author="Wichert, RJ@Energy" w:date="2018-10-18T07:19:00Z">
+      <w:ins w:id="80" w:author="Wichert, RJ@Energy" w:date="2018-10-18T07:19:00Z">
         <w:r>
           <w:rPr>
             <w:rFonts w:ascii="Calibri" w:hAnsi="Calibri"/>
@@ -5963,11 +5955,11 @@
         </w:numPr>
         <w:ind w:left="360"/>
         <w:rPr>
-          <w:ins w:id="83" w:author="Wichert, RJ@Energy" w:date="2018-10-18T07:19:00Z"/>
+          <w:ins w:id="81" w:author="Wichert, RJ@Energy" w:date="2018-10-18T07:19:00Z"/>
           <w:rFonts w:ascii="Calibri" w:hAnsi="Calibri"/>
         </w:rPr>
       </w:pPr>
-      <w:ins w:id="84" w:author="Wichert, RJ@Energy" w:date="2018-10-18T07:19:00Z">
+      <w:ins w:id="82" w:author="Wichert, RJ@Energy" w:date="2018-10-18T07:19:00Z">
         <w:r>
           <w:rPr>
             <w:rFonts w:ascii="Calibri" w:hAnsi="Calibri"/>
@@ -5985,11 +5977,11 @@
         </w:numPr>
         <w:ind w:left="360"/>
         <w:rPr>
-          <w:ins w:id="85" w:author="Wichert, RJ@Energy" w:date="2018-10-18T07:19:00Z"/>
+          <w:ins w:id="83" w:author="Wichert, RJ@Energy" w:date="2018-10-18T07:19:00Z"/>
           <w:rFonts w:ascii="Calibri" w:hAnsi="Calibri"/>
         </w:rPr>
       </w:pPr>
-      <w:ins w:id="86" w:author="Wichert, RJ@Energy" w:date="2018-10-18T07:19:00Z">
+      <w:ins w:id="84" w:author="Wichert, RJ@Energy" w:date="2018-10-18T07:19:00Z">
         <w:r>
           <w:rPr>
             <w:rFonts w:ascii="Calibri" w:hAnsi="Calibri"/>
@@ -6006,10 +5998,10 @@
         </w:numPr>
         <w:ind w:left="360"/>
         <w:rPr>
-          <w:ins w:id="87" w:author="Wichert, RJ@Energy" w:date="2018-10-18T07:19:00Z"/>
+          <w:ins w:id="85" w:author="Wichert, RJ@Energy" w:date="2018-10-18T07:19:00Z"/>
           <w:rFonts w:ascii="Calibri" w:hAnsi="Calibri"/>
         </w:rPr>
-        <w:pPrChange w:id="88" w:author="Wichert, RJ@Energy" w:date="2018-10-18T07:20:00Z">
+        <w:pPrChange w:id="86" w:author="Wichert, RJ@Energy" w:date="2018-10-18T07:20:00Z">
           <w:pPr>
             <w:numPr>
               <w:numId w:val="33"/>
@@ -6018,7 +6010,7 @@
           </w:pPr>
         </w:pPrChange>
       </w:pPr>
-      <w:ins w:id="89" w:author="Wichert, RJ@Energy" w:date="2018-10-18T07:19:00Z">
+      <w:ins w:id="87" w:author="Wichert, RJ@Energy" w:date="2018-10-18T07:19:00Z">
         <w:r>
           <w:rPr>
             <w:rFonts w:ascii="Calibri" w:hAnsi="Calibri"/>
@@ -6055,7 +6047,7 @@
         </w:rPr>
         <w:t xml:space="preserve">Section </w:t>
       </w:r>
-      <w:ins w:id="90" w:author="Wichert, RJ@Energy" w:date="2018-10-18T07:08:00Z">
+      <w:ins w:id="88" w:author="Wichert, RJ@Energy" w:date="2018-10-18T07:08:00Z">
         <w:r>
           <w:rPr>
             <w:rFonts w:asciiTheme="minorHAnsi" w:hAnsiTheme="minorHAnsi"/>
@@ -6065,7 +6057,7 @@
           <w:t>F</w:t>
         </w:r>
       </w:ins>
-      <w:del w:id="91" w:author="Wichert, RJ@Energy" w:date="2018-10-18T07:08:00Z">
+      <w:del w:id="89" w:author="Wichert, RJ@Energy" w:date="2018-10-18T07:08:00Z">
         <w:r>
           <w:rPr>
             <w:rFonts w:asciiTheme="minorHAnsi" w:hAnsiTheme="minorHAnsi"/>
@@ -6301,7 +6293,6 @@
                 <w:sz w:val="18"/>
                 <w:szCs w:val="18"/>
               </w:rPr>
-              <w:lastRenderedPageBreak/>
               <w:t>A. Ducted Cooling System Information</w:t>
             </w:r>
           </w:p>
@@ -6352,7 +6343,7 @@
                 <w:highlight w:val="yellow"/>
               </w:rPr>
             </w:pPr>
-            <w:ins w:id="96" w:author="Smith, Alexis@Energy" w:date="2019-01-04T14:05:00Z">
+            <w:ins w:id="94" w:author="Smith, Alexis@Energy" w:date="2019-01-04T14:05:00Z">
               <w:r>
                 <w:rPr>
                   <w:rFonts w:asciiTheme="minorHAnsi" w:hAnsiTheme="minorHAnsi"/>
@@ -6362,7 +6353,7 @@
                 <w:t xml:space="preserve">Space Conditioning System Identification or Name </w:t>
               </w:r>
             </w:ins>
-            <w:del w:id="97" w:author="Smith, Alexis@Energy" w:date="2019-01-04T14:05:00Z">
+            <w:del w:id="95" w:author="Smith, Alexis@Energy" w:date="2019-01-04T14:05:00Z">
               <w:r>
                 <w:rPr>
                   <w:rFonts w:asciiTheme="minorHAnsi" w:hAnsiTheme="minorHAnsi"/>
@@ -6451,7 +6442,7 @@
                 <w:szCs w:val="18"/>
               </w:rPr>
             </w:pPr>
-            <w:ins w:id="98" w:author="Smith, Alexis@Energy" w:date="2019-01-04T14:05:00Z">
+            <w:ins w:id="96" w:author="Smith, Alexis@Energy" w:date="2019-01-04T14:05:00Z">
               <w:r>
                 <w:rPr>
                   <w:rFonts w:asciiTheme="minorHAnsi" w:hAnsiTheme="minorHAnsi"/>
@@ -6493,7 +6484,7 @@
                 <w:t xml:space="preserve"> Area Served</w:t>
               </w:r>
             </w:ins>
-            <w:del w:id="99" w:author="Smith, Alexis@Energy" w:date="2019-01-04T14:05:00Z">
+            <w:del w:id="97" w:author="Smith, Alexis@Energy" w:date="2019-01-04T14:05:00Z">
               <w:r>
                 <w:rPr>
                   <w:rFonts w:asciiTheme="minorHAnsi" w:hAnsiTheme="minorHAnsi"/>
@@ -6541,7 +6532,7 @@
         <w:trPr>
           <w:cantSplit/>
           <w:trHeight w:val="144"/>
-          <w:ins w:id="100" w:author="Smith, Alexis@Energy" w:date="2019-01-04T14:05:00Z"/>
+          <w:ins w:id="98" w:author="Smith, Alexis@Energy" w:date="2019-01-04T14:05:00Z"/>
         </w:trPr>
         <w:tc>
           <w:tcPr>
@@ -6553,13 +6544,13 @@
               <w:pStyle w:val="FootnoteText"/>
               <w:jc w:val="center"/>
               <w:rPr>
-                <w:ins w:id="101" w:author="Smith, Alexis@Energy" w:date="2019-01-04T14:05:00Z"/>
-                <w:rFonts w:asciiTheme="minorHAnsi" w:hAnsiTheme="minorHAnsi"/>
-                <w:sz w:val="18"/>
-                <w:szCs w:val="18"/>
-              </w:rPr>
-            </w:pPr>
-            <w:ins w:id="102" w:author="Smith, Alexis@Energy" w:date="2019-01-04T14:05:00Z">
+                <w:ins w:id="99" w:author="Smith, Alexis@Energy" w:date="2019-01-04T14:05:00Z"/>
+                <w:rFonts w:asciiTheme="minorHAnsi" w:hAnsiTheme="minorHAnsi"/>
+                <w:sz w:val="18"/>
+                <w:szCs w:val="18"/>
+              </w:rPr>
+            </w:pPr>
+            <w:ins w:id="100" w:author="Smith, Alexis@Energy" w:date="2019-01-04T14:05:00Z">
               <w:r>
                 <w:rPr>
                   <w:rFonts w:asciiTheme="minorHAnsi" w:hAnsiTheme="minorHAnsi"/>
@@ -6579,13 +6570,13 @@
           <w:p>
             <w:pPr>
               <w:rPr>
-                <w:ins w:id="103" w:author="Smith, Alexis@Energy" w:date="2019-01-04T14:05:00Z"/>
-                <w:rFonts w:asciiTheme="minorHAnsi" w:hAnsiTheme="minorHAnsi"/>
-                <w:sz w:val="18"/>
-                <w:szCs w:val="18"/>
-              </w:rPr>
-            </w:pPr>
-            <w:ins w:id="104" w:author="Smith, Alexis@Energy" w:date="2019-01-04T14:05:00Z">
+                <w:ins w:id="101" w:author="Smith, Alexis@Energy" w:date="2019-01-04T14:05:00Z"/>
+                <w:rFonts w:asciiTheme="minorHAnsi" w:hAnsiTheme="minorHAnsi"/>
+                <w:sz w:val="18"/>
+                <w:szCs w:val="18"/>
+              </w:rPr>
+            </w:pPr>
+            <w:ins w:id="102" w:author="Smith, Alexis@Energy" w:date="2019-01-04T14:05:00Z">
               <w:r>
                 <w:rPr>
                   <w:rFonts w:asciiTheme="minorHAnsi" w:hAnsiTheme="minorHAnsi"/>
@@ -6605,13 +6596,13 @@
           <w:p>
             <w:pPr>
               <w:rPr>
-                <w:ins w:id="105" w:author="Smith, Alexis@Energy" w:date="2019-01-04T14:05:00Z"/>
-                <w:rFonts w:asciiTheme="minorHAnsi" w:hAnsiTheme="minorHAnsi"/>
-                <w:sz w:val="18"/>
-                <w:szCs w:val="18"/>
-              </w:rPr>
-            </w:pPr>
-            <w:ins w:id="106" w:author="Smith, Alexis@Energy" w:date="2019-01-04T14:05:00Z">
+                <w:ins w:id="103" w:author="Smith, Alexis@Energy" w:date="2019-01-04T14:05:00Z"/>
+                <w:rFonts w:asciiTheme="minorHAnsi" w:hAnsiTheme="minorHAnsi"/>
+                <w:sz w:val="18"/>
+                <w:szCs w:val="18"/>
+              </w:rPr>
+            </w:pPr>
+            <w:ins w:id="104" w:author="Smith, Alexis@Energy" w:date="2019-01-04T14:05:00Z">
               <w:r>
                 <w:rPr>
                   <w:rFonts w:asciiTheme="minorHAnsi" w:hAnsiTheme="minorHAnsi"/>
@@ -6652,7 +6643,7 @@
               </w:rPr>
               <w:t>0</w:t>
             </w:r>
-            <w:ins w:id="107" w:author="Smith, Alexis@Energy" w:date="2019-01-04T14:06:00Z">
+            <w:ins w:id="105" w:author="Smith, Alexis@Energy" w:date="2019-01-04T14:06:00Z">
               <w:r>
                 <w:rPr>
                   <w:rFonts w:asciiTheme="minorHAnsi" w:hAnsiTheme="minorHAnsi"/>
@@ -6662,7 +6653,7 @@
                 <w:t>4</w:t>
               </w:r>
             </w:ins>
-            <w:del w:id="108" w:author="Smith, Alexis@Energy" w:date="2019-01-04T14:06:00Z">
+            <w:del w:id="106" w:author="Smith, Alexis@Energy" w:date="2019-01-04T14:06:00Z">
               <w:r>
                 <w:rPr>
                   <w:rFonts w:asciiTheme="minorHAnsi" w:hAnsiTheme="minorHAnsi"/>
@@ -6726,7 +6717,7 @@
               </w:rPr>
               <w:t>if the parent is a MCH-01b and a “yes” answer is given in B08 or B09, then A0</w:t>
             </w:r>
-            <w:del w:id="109" w:author="Smith, Alexis@Energy" w:date="2019-01-04T14:05:00Z">
+            <w:del w:id="107" w:author="Smith, Alexis@Energy" w:date="2019-01-04T14:05:00Z">
               <w:r>
                 <w:rPr>
                   <w:rFonts w:asciiTheme="minorHAnsi" w:hAnsiTheme="minorHAnsi"/>
@@ -6736,7 +6727,7 @@
                 <w:delText>3</w:delText>
               </w:r>
             </w:del>
-            <w:ins w:id="110" w:author="Smith, Alexis@Energy" w:date="2019-01-04T14:05:00Z">
+            <w:ins w:id="108" w:author="Smith, Alexis@Energy" w:date="2019-01-04T14:05:00Z">
               <w:r>
                 <w:rPr>
                   <w:rFonts w:asciiTheme="minorHAnsi" w:hAnsiTheme="minorHAnsi"/>
@@ -6919,7 +6910,7 @@
               </w:rPr>
               <w:t>0</w:t>
             </w:r>
-            <w:ins w:id="111" w:author="Smith, Alexis@Energy" w:date="2019-01-04T14:06:00Z">
+            <w:ins w:id="109" w:author="Smith, Alexis@Energy" w:date="2019-01-04T14:06:00Z">
               <w:r>
                 <w:rPr>
                   <w:rFonts w:asciiTheme="minorHAnsi" w:hAnsiTheme="minorHAnsi"/>
@@ -6929,7 +6920,7 @@
                 <w:t>5</w:t>
               </w:r>
             </w:ins>
-            <w:del w:id="112" w:author="Smith, Alexis@Energy" w:date="2019-01-04T14:06:00Z">
+            <w:del w:id="110" w:author="Smith, Alexis@Energy" w:date="2019-01-04T14:06:00Z">
               <w:r>
                 <w:rPr>
                   <w:rFonts w:asciiTheme="minorHAnsi" w:hAnsiTheme="minorHAnsi"/>
@@ -7007,7 +6998,7 @@
               </w:rPr>
               <w:t>if cooling system type</w:t>
             </w:r>
-            <w:ins w:id="113" w:author="Smith, Alexis@Energy" w:date="2019-01-04T14:06:00Z">
+            <w:ins w:id="111" w:author="Smith, Alexis@Energy" w:date="2019-01-04T14:06:00Z">
               <w:r>
                 <w:rPr>
                   <w:rFonts w:asciiTheme="minorHAnsi" w:hAnsiTheme="minorHAnsi"/>
@@ -7125,7 +7116,7 @@
               </w:rPr>
               <w:t>0</w:t>
             </w:r>
-            <w:ins w:id="114" w:author="Smith, Alexis@Energy" w:date="2019-01-04T14:06:00Z">
+            <w:ins w:id="112" w:author="Smith, Alexis@Energy" w:date="2019-01-04T14:06:00Z">
               <w:r>
                 <w:rPr>
                   <w:rFonts w:asciiTheme="minorHAnsi" w:hAnsiTheme="minorHAnsi"/>
@@ -7135,7 +7126,7 @@
                 <w:t>6</w:t>
               </w:r>
             </w:ins>
-            <w:del w:id="115" w:author="Smith, Alexis@Energy" w:date="2019-01-04T14:06:00Z">
+            <w:del w:id="113" w:author="Smith, Alexis@Energy" w:date="2019-01-04T14:06:00Z">
               <w:r>
                 <w:rPr>
                   <w:rFonts w:asciiTheme="minorHAnsi" w:hAnsiTheme="minorHAnsi"/>
@@ -7396,7 +7387,7 @@
               </w:rPr>
               <w:t>0</w:t>
             </w:r>
-            <w:ins w:id="116" w:author="Smith, Alexis@Energy" w:date="2019-01-04T14:06:00Z">
+            <w:ins w:id="114" w:author="Smith, Alexis@Energy" w:date="2019-01-04T14:06:00Z">
               <w:r>
                 <w:rPr>
                   <w:rFonts w:asciiTheme="minorHAnsi" w:hAnsiTheme="minorHAnsi"/>
@@ -7406,7 +7397,7 @@
                 <w:t>7</w:t>
               </w:r>
             </w:ins>
-            <w:del w:id="117" w:author="Smith, Alexis@Energy" w:date="2019-01-04T14:06:00Z">
+            <w:del w:id="115" w:author="Smith, Alexis@Energy" w:date="2019-01-04T14:06:00Z">
               <w:r>
                 <w:rPr>
                   <w:rFonts w:asciiTheme="minorHAnsi" w:hAnsiTheme="minorHAnsi"/>
@@ -7467,7 +7458,7 @@
               </w:rPr>
               <w:t>&lt;&lt;calculated field:</w:t>
             </w:r>
-            <w:del w:id="118" w:author="Wichert, RJ@Energy" w:date="2018-10-18T07:10:00Z">
+            <w:del w:id="116" w:author="Wichert, RJ@Energy" w:date="2018-10-18T07:10:00Z">
               <w:r>
                 <w:rPr>
                   <w:rFonts w:asciiTheme="minorHAnsi" w:hAnsiTheme="minorHAnsi"/>
@@ -7697,7 +7688,7 @@
               </w:rPr>
               <w:t>0</w:t>
             </w:r>
-            <w:ins w:id="119" w:author="Smith, Alexis@Energy" w:date="2019-01-04T14:06:00Z">
+            <w:ins w:id="117" w:author="Smith, Alexis@Energy" w:date="2019-01-04T14:06:00Z">
               <w:r>
                 <w:rPr>
                   <w:rFonts w:asciiTheme="minorHAnsi" w:hAnsiTheme="minorHAnsi"/>
@@ -7707,7 +7698,7 @@
                 <w:t>8</w:t>
               </w:r>
             </w:ins>
-            <w:del w:id="120" w:author="Smith, Alexis@Energy" w:date="2019-01-04T14:06:00Z">
+            <w:del w:id="118" w:author="Smith, Alexis@Energy" w:date="2019-01-04T14:06:00Z">
               <w:r>
                 <w:rPr>
                   <w:rFonts w:asciiTheme="minorHAnsi" w:hAnsiTheme="minorHAnsi"/>
@@ -7881,7 +7872,7 @@
               </w:rPr>
               <w:t>0</w:t>
             </w:r>
-            <w:ins w:id="121" w:author="Smith, Alexis@Energy" w:date="2019-01-04T14:06:00Z">
+            <w:ins w:id="119" w:author="Smith, Alexis@Energy" w:date="2019-01-04T14:06:00Z">
               <w:r>
                 <w:rPr>
                   <w:rFonts w:asciiTheme="minorHAnsi" w:hAnsiTheme="minorHAnsi"/>
@@ -7891,7 +7882,7 @@
                 <w:t>9</w:t>
               </w:r>
             </w:ins>
-            <w:del w:id="122" w:author="Smith, Alexis@Energy" w:date="2019-01-04T14:06:00Z">
+            <w:del w:id="120" w:author="Smith, Alexis@Energy" w:date="2019-01-04T14:06:00Z">
               <w:r>
                 <w:rPr>
                   <w:rFonts w:asciiTheme="minorHAnsi" w:hAnsiTheme="minorHAnsi"/>
@@ -7965,7 +7956,7 @@
               </w:rPr>
               <w:t xml:space="preserve">If parent is MCH-01b, </w:t>
             </w:r>
-            <w:ins w:id="123" w:author="Smith, Alexis@Energy" w:date="2018-12-13T15:24:00Z">
+            <w:ins w:id="121" w:author="Smith, Alexis@Energy" w:date="2018-12-13T15:24:00Z">
               <w:r>
                 <w:rPr>
                   <w:rFonts w:asciiTheme="minorHAnsi" w:hAnsiTheme="minorHAnsi"/>
@@ -7975,7 +7966,7 @@
                 <w:t>MCH-01c, or MCh-01d</w:t>
               </w:r>
             </w:ins>
-            <w:ins w:id="124" w:author="Smith, Alexis@Energy" w:date="2019-01-03T12:24:00Z">
+            <w:ins w:id="122" w:author="Smith, Alexis@Energy" w:date="2019-01-03T12:24:00Z">
               <w:r>
                 <w:rPr>
                   <w:rFonts w:asciiTheme="minorHAnsi" w:hAnsiTheme="minorHAnsi"/>
@@ -8010,7 +8001,7 @@
               </w:rPr>
               <w:t>elseif parent isMCH-01a, reference value from MCH-01a section J</w:t>
             </w:r>
-            <w:del w:id="125" w:author="Smith, Alexis@Energy" w:date="2018-12-13T15:24:00Z">
+            <w:del w:id="123" w:author="Smith, Alexis@Energy" w:date="2018-12-13T15:24:00Z">
               <w:r>
                 <w:rPr>
                   <w:rFonts w:asciiTheme="minorHAnsi" w:hAnsiTheme="minorHAnsi"/>
@@ -8032,13 +8023,13 @@
           <w:p>
             <w:pPr>
               <w:rPr>
-                <w:del w:id="126" w:author="Smith, Alexis@Energy" w:date="2018-12-13T15:24:00Z"/>
-                <w:rFonts w:asciiTheme="minorHAnsi" w:hAnsiTheme="minorHAnsi"/>
-                <w:sz w:val="18"/>
-                <w:szCs w:val="18"/>
-              </w:rPr>
-            </w:pPr>
-            <w:ins w:id="127" w:author="Smith, Alexis@Energy" w:date="2018-12-13T15:24:00Z">
+                <w:del w:id="124" w:author="Smith, Alexis@Energy" w:date="2018-12-13T15:24:00Z"/>
+                <w:rFonts w:asciiTheme="minorHAnsi" w:hAnsiTheme="minorHAnsi"/>
+                <w:sz w:val="18"/>
+                <w:szCs w:val="18"/>
+              </w:rPr>
+            </w:pPr>
+            <w:ins w:id="125" w:author="Smith, Alexis@Energy" w:date="2018-12-13T15:24:00Z">
               <w:r>
                 <w:rPr>
                   <w:rFonts w:asciiTheme="minorHAnsi" w:hAnsiTheme="minorHAnsi"/>
@@ -8048,7 +8039,7 @@
                 <w:t xml:space="preserve"> </w:t>
               </w:r>
             </w:ins>
-            <w:del w:id="128" w:author="Smith, Alexis@Energy" w:date="2018-12-13T15:24:00Z">
+            <w:del w:id="126" w:author="Smith, Alexis@Energy" w:date="2018-12-13T15:24:00Z">
               <w:r>
                 <w:rPr>
                   <w:rFonts w:asciiTheme="minorHAnsi" w:hAnsiTheme="minorHAnsi"/>
@@ -8083,7 +8074,7 @@
               </w:rPr>
               <w:t xml:space="preserve">a </w:t>
             </w:r>
-            <w:del w:id="129" w:author="Smith, Alexis@Energy" w:date="2018-12-13T15:24:00Z">
+            <w:del w:id="127" w:author="Smith, Alexis@Energy" w:date="2018-12-13T15:24:00Z">
               <w:r>
                 <w:rPr>
                   <w:rFonts w:asciiTheme="minorHAnsi" w:hAnsiTheme="minorHAnsi"/>
@@ -8164,7 +8155,7 @@
                 <w:szCs w:val="18"/>
               </w:rPr>
             </w:pPr>
-            <w:ins w:id="130" w:author="Smith, Alexis@Energy" w:date="2019-01-04T14:06:00Z">
+            <w:ins w:id="128" w:author="Smith, Alexis@Energy" w:date="2019-01-04T14:06:00Z">
               <w:r>
                 <w:rPr>
                   <w:rFonts w:asciiTheme="minorHAnsi" w:hAnsiTheme="minorHAnsi"/>
@@ -8174,7 +8165,7 @@
                 <w:t>10</w:t>
               </w:r>
             </w:ins>
-            <w:del w:id="131" w:author="Smith, Alexis@Energy" w:date="2019-01-04T14:06:00Z">
+            <w:del w:id="129" w:author="Smith, Alexis@Energy" w:date="2019-01-04T14:06:00Z">
               <w:r>
                 <w:rPr>
                   <w:rFonts w:asciiTheme="minorHAnsi" w:hAnsiTheme="minorHAnsi"/>
@@ -8263,7 +8254,7 @@
               </w:rPr>
               <w:t>1</w:t>
             </w:r>
-            <w:ins w:id="132" w:author="Smith, Alexis@Energy" w:date="2019-01-04T14:06:00Z">
+            <w:ins w:id="130" w:author="Smith, Alexis@Energy" w:date="2019-01-04T14:06:00Z">
               <w:r>
                 <w:rPr>
                   <w:rFonts w:asciiTheme="minorHAnsi" w:hAnsiTheme="minorHAnsi"/>
@@ -8273,7 +8264,7 @@
                 <w:t>1</w:t>
               </w:r>
             </w:ins>
-            <w:del w:id="133" w:author="Smith, Alexis@Energy" w:date="2019-01-04T14:06:00Z">
+            <w:del w:id="131" w:author="Smith, Alexis@Energy" w:date="2019-01-04T14:06:00Z">
               <w:r>
                 <w:rPr>
                   <w:rFonts w:asciiTheme="minorHAnsi" w:hAnsiTheme="minorHAnsi"/>
@@ -8365,7 +8356,7 @@
               </w:rPr>
               <w:t>If A0</w:t>
             </w:r>
-            <w:del w:id="134" w:author="Smith, Alexis@Energy" w:date="2019-01-04T14:06:00Z">
+            <w:del w:id="132" w:author="Smith, Alexis@Energy" w:date="2019-01-04T14:06:00Z">
               <w:r>
                 <w:rPr>
                   <w:rFonts w:asciiTheme="minorHAnsi" w:hAnsiTheme="minorHAnsi"/>
@@ -8375,7 +8366,7 @@
                 <w:delText>3</w:delText>
               </w:r>
             </w:del>
-            <w:ins w:id="135" w:author="Smith, Alexis@Energy" w:date="2019-01-04T14:06:00Z">
+            <w:ins w:id="133" w:author="Smith, Alexis@Energy" w:date="2019-01-04T14:06:00Z">
               <w:r>
                 <w:rPr>
                   <w:rFonts w:asciiTheme="minorHAnsi" w:hAnsiTheme="minorHAnsi"/>
@@ -8445,7 +8436,7 @@
               </w:rPr>
               <w:t>elseif A0</w:t>
             </w:r>
-            <w:ins w:id="136" w:author="Smith, Alexis@Energy" w:date="2019-01-04T14:06:00Z">
+            <w:ins w:id="134" w:author="Smith, Alexis@Energy" w:date="2019-01-04T14:06:00Z">
               <w:r>
                 <w:rPr>
                   <w:rFonts w:asciiTheme="minorHAnsi" w:hAnsiTheme="minorHAnsi"/>
@@ -8455,7 +8446,7 @@
                 <w:t>4</w:t>
               </w:r>
             </w:ins>
-            <w:del w:id="137" w:author="Smith, Alexis@Energy" w:date="2019-01-04T14:06:00Z">
+            <w:del w:id="135" w:author="Smith, Alexis@Energy" w:date="2019-01-04T14:06:00Z">
               <w:r>
                 <w:rPr>
                   <w:rFonts w:asciiTheme="minorHAnsi" w:hAnsiTheme="minorHAnsi"/>
@@ -8532,7 +8523,7 @@
         <w:trPr>
           <w:cantSplit/>
           <w:trHeight w:val="144"/>
-          <w:ins w:id="138" w:author="Wichert, RJ@Energy" w:date="2018-10-18T07:10:00Z"/>
+          <w:ins w:id="136" w:author="Wichert, RJ@Energy" w:date="2018-10-18T07:10:00Z"/>
         </w:trPr>
         <w:tc>
           <w:tcPr>
@@ -8544,13 +8535,13 @@
               <w:pStyle w:val="FootnoteText"/>
               <w:jc w:val="center"/>
               <w:rPr>
-                <w:ins w:id="139" w:author="Wichert, RJ@Energy" w:date="2018-10-18T07:10:00Z"/>
-                <w:rFonts w:asciiTheme="minorHAnsi" w:hAnsiTheme="minorHAnsi"/>
-                <w:sz w:val="18"/>
-                <w:szCs w:val="18"/>
-              </w:rPr>
-            </w:pPr>
-            <w:ins w:id="140" w:author="Wichert, RJ@Energy" w:date="2018-10-18T07:11:00Z">
+                <w:ins w:id="137" w:author="Wichert, RJ@Energy" w:date="2018-10-18T07:10:00Z"/>
+                <w:rFonts w:asciiTheme="minorHAnsi" w:hAnsiTheme="minorHAnsi"/>
+                <w:sz w:val="18"/>
+                <w:szCs w:val="18"/>
+              </w:rPr>
+            </w:pPr>
+            <w:ins w:id="138" w:author="Wichert, RJ@Energy" w:date="2018-10-18T07:11:00Z">
               <w:r>
                 <w:rPr>
                   <w:rFonts w:asciiTheme="minorHAnsi" w:hAnsiTheme="minorHAnsi"/>
@@ -8560,7 +8551,7 @@
                 <w:t>1</w:t>
               </w:r>
             </w:ins>
-            <w:ins w:id="141" w:author="Smith, Alexis@Energy" w:date="2019-01-04T14:06:00Z">
+            <w:ins w:id="139" w:author="Smith, Alexis@Energy" w:date="2019-01-04T14:06:00Z">
               <w:r>
                 <w:rPr>
                   <w:rFonts w:asciiTheme="minorHAnsi" w:hAnsiTheme="minorHAnsi"/>
@@ -8570,8 +8561,8 @@
                 <w:t>2</w:t>
               </w:r>
             </w:ins>
-            <w:ins w:id="142" w:author="Wichert, RJ@Energy" w:date="2018-10-18T07:11:00Z">
-              <w:del w:id="143" w:author="Smith, Alexis@Energy" w:date="2019-01-04T14:06:00Z">
+            <w:ins w:id="140" w:author="Wichert, RJ@Energy" w:date="2018-10-18T07:11:00Z">
+              <w:del w:id="141" w:author="Smith, Alexis@Energy" w:date="2019-01-04T14:06:00Z">
                 <w:r>
                   <w:rPr>
                     <w:rFonts w:asciiTheme="minorHAnsi" w:hAnsiTheme="minorHAnsi"/>
@@ -8593,13 +8584,13 @@
             <w:pPr>
               <w:keepNext/>
               <w:rPr>
-                <w:ins w:id="144" w:author="Wichert, RJ@Energy" w:date="2018-10-18T07:10:00Z"/>
-                <w:rFonts w:asciiTheme="minorHAnsi" w:hAnsiTheme="minorHAnsi"/>
-                <w:sz w:val="18"/>
-                <w:szCs w:val="18"/>
-              </w:rPr>
-            </w:pPr>
-            <w:ins w:id="145" w:author="Wichert, RJ@Energy" w:date="2018-10-18T07:11:00Z">
+                <w:ins w:id="142" w:author="Wichert, RJ@Energy" w:date="2018-10-18T07:10:00Z"/>
+                <w:rFonts w:asciiTheme="minorHAnsi" w:hAnsiTheme="minorHAnsi"/>
+                <w:sz w:val="18"/>
+                <w:szCs w:val="18"/>
+              </w:rPr>
+            </w:pPr>
+            <w:ins w:id="143" w:author="Wichert, RJ@Energy" w:date="2018-10-18T07:11:00Z">
               <w:r>
                 <w:rPr>
                   <w:rFonts w:asciiTheme="minorHAnsi" w:hAnsiTheme="minorHAnsi"/>
@@ -8620,13 +8611,13 @@
             <w:pPr>
               <w:keepNext/>
               <w:rPr>
-                <w:ins w:id="146" w:author="Wichert, RJ@Energy" w:date="2019-01-02T15:51:00Z"/>
-                <w:rFonts w:asciiTheme="minorHAnsi" w:hAnsiTheme="minorHAnsi"/>
-                <w:sz w:val="18"/>
-                <w:szCs w:val="18"/>
-              </w:rPr>
-            </w:pPr>
-            <w:ins w:id="147" w:author="Wichert, RJ@Energy" w:date="2019-01-02T15:51:00Z">
+                <w:ins w:id="144" w:author="Wichert, RJ@Energy" w:date="2019-01-02T15:51:00Z"/>
+                <w:rFonts w:asciiTheme="minorHAnsi" w:hAnsiTheme="minorHAnsi"/>
+                <w:sz w:val="18"/>
+                <w:szCs w:val="18"/>
+              </w:rPr>
+            </w:pPr>
+            <w:ins w:id="145" w:author="Wichert, RJ@Energy" w:date="2019-01-02T15:51:00Z">
               <w:r>
                 <w:rPr>
                   <w:rFonts w:asciiTheme="minorHAnsi" w:hAnsiTheme="minorHAnsi"/>
@@ -8641,13 +8632,13 @@
             <w:pPr>
               <w:keepNext/>
               <w:rPr>
-                <w:ins w:id="148" w:author="Wichert, RJ@Energy" w:date="2019-01-02T15:51:00Z"/>
-                <w:rFonts w:asciiTheme="minorHAnsi" w:hAnsiTheme="minorHAnsi"/>
-                <w:sz w:val="18"/>
-                <w:szCs w:val="18"/>
-              </w:rPr>
-            </w:pPr>
-            <w:ins w:id="149" w:author="Wichert, RJ@Energy" w:date="2019-01-02T15:51:00Z">
+                <w:ins w:id="146" w:author="Wichert, RJ@Energy" w:date="2019-01-02T15:51:00Z"/>
+                <w:rFonts w:asciiTheme="minorHAnsi" w:hAnsiTheme="minorHAnsi"/>
+                <w:sz w:val="18"/>
+                <w:szCs w:val="18"/>
+              </w:rPr>
+            </w:pPr>
+            <w:ins w:id="147" w:author="Wichert, RJ@Energy" w:date="2019-01-02T15:51:00Z">
               <w:r>
                 <w:rPr>
                   <w:rFonts w:asciiTheme="minorHAnsi" w:hAnsiTheme="minorHAnsi"/>
@@ -8662,13 +8653,13 @@
             <w:pPr>
               <w:keepNext/>
               <w:rPr>
-                <w:ins w:id="150" w:author="Wichert, RJ@Energy" w:date="2019-01-02T15:51:00Z"/>
-                <w:rFonts w:asciiTheme="minorHAnsi" w:hAnsiTheme="minorHAnsi"/>
-                <w:sz w:val="18"/>
-                <w:szCs w:val="18"/>
-              </w:rPr>
-            </w:pPr>
-            <w:ins w:id="151" w:author="Wichert, RJ@Energy" w:date="2019-01-02T15:51:00Z">
+                <w:ins w:id="148" w:author="Wichert, RJ@Energy" w:date="2019-01-02T15:51:00Z"/>
+                <w:rFonts w:asciiTheme="minorHAnsi" w:hAnsiTheme="minorHAnsi"/>
+                <w:sz w:val="18"/>
+                <w:szCs w:val="18"/>
+              </w:rPr>
+            </w:pPr>
+            <w:ins w:id="149" w:author="Wichert, RJ@Energy" w:date="2019-01-02T15:51:00Z">
               <w:r>
                 <w:rPr>
                   <w:rFonts w:asciiTheme="minorHAnsi" w:hAnsiTheme="minorHAnsi"/>
@@ -8683,13 +8674,13 @@
             <w:pPr>
               <w:keepNext/>
               <w:rPr>
-                <w:ins w:id="152" w:author="Wichert, RJ@Energy" w:date="2018-10-18T07:10:00Z"/>
-                <w:rFonts w:asciiTheme="minorHAnsi" w:hAnsiTheme="minorHAnsi"/>
-                <w:sz w:val="18"/>
-                <w:szCs w:val="18"/>
-              </w:rPr>
-            </w:pPr>
-            <w:ins w:id="153" w:author="Wichert, RJ@Energy" w:date="2019-01-02T15:51:00Z">
+                <w:ins w:id="150" w:author="Wichert, RJ@Energy" w:date="2018-10-18T07:10:00Z"/>
+                <w:rFonts w:asciiTheme="minorHAnsi" w:hAnsiTheme="minorHAnsi"/>
+                <w:sz w:val="18"/>
+                <w:szCs w:val="18"/>
+              </w:rPr>
+            </w:pPr>
+            <w:ins w:id="151" w:author="Wichert, RJ@Energy" w:date="2019-01-02T15:51:00Z">
               <w:r>
                 <w:rPr>
                   <w:rFonts w:asciiTheme="minorHAnsi" w:hAnsiTheme="minorHAnsi"/>
@@ -8777,7 +8768,6 @@
                 <w:sz w:val="18"/>
                 <w:szCs w:val="18"/>
               </w:rPr>
-              <w:lastRenderedPageBreak/>
               <w:t xml:space="preserve">B. Hole for the </w:t>
             </w:r>
             <w:r>
@@ -9263,7 +9253,7 @@
           <w:insideV w:val="single" w:sz="4" w:space="0" w:color="auto"/>
         </w:tblBorders>
         <w:tblLook w:val="0000" w:firstRow="0" w:lastRow="0" w:firstColumn="0" w:lastColumn="0" w:noHBand="0" w:noVBand="0"/>
-        <w:tblPrChange w:id="154" w:author="Smith, Alexis@Energy" w:date="2018-12-13T10:57:00Z">
+        <w:tblPrChange w:id="152" w:author="Smith, Alexis@Energy" w:date="2018-12-13T10:57:00Z">
           <w:tblPr>
             <w:tblW w:w="5000" w:type="pct"/>
             <w:tblBorders>
@@ -9282,7 +9272,7 @@
         <w:gridCol w:w="399"/>
         <w:gridCol w:w="4355"/>
         <w:gridCol w:w="6262"/>
-        <w:tblGridChange w:id="155">
+        <w:tblGridChange w:id="153">
           <w:tblGrid>
             <w:gridCol w:w="399"/>
             <w:gridCol w:w="4355"/>
@@ -9290,6 +9280,71 @@
           </w:tblGrid>
         </w:tblGridChange>
       </w:tblGrid>
+      <w:tr>
+        <w:trPr>
+          <w:cantSplit/>
+          <w:trHeight w:val="432"/>
+          <w:trPrChange w:id="154" w:author="Smith, Alexis@Energy" w:date="2018-12-13T10:57:00Z">
+            <w:trPr>
+              <w:cantSplit/>
+              <w:trHeight w:val="432"/>
+            </w:trPr>
+          </w:trPrChange>
+        </w:trPr>
+        <w:tc>
+          <w:tcPr>
+            <w:tcW w:w="5000" w:type="pct"/>
+            <w:gridSpan w:val="3"/>
+            <w:vAlign w:val="center"/>
+            <w:tcPrChange w:id="155" w:author="Smith, Alexis@Energy" w:date="2018-12-13T10:57:00Z">
+              <w:tcPr>
+                <w:tcW w:w="5000" w:type="pct"/>
+                <w:gridSpan w:val="3"/>
+                <w:vAlign w:val="center"/>
+              </w:tcPr>
+            </w:tcPrChange>
+          </w:tcPr>
+          <w:p>
+            <w:pPr>
+              <w:keepNext/>
+              <w:rPr>
+                <w:rFonts w:asciiTheme="minorHAnsi" w:hAnsiTheme="minorHAnsi"/>
+                <w:b/>
+                <w:sz w:val="18"/>
+                <w:szCs w:val="18"/>
+              </w:rPr>
+            </w:pPr>
+            <w:r>
+              <w:rPr>
+                <w:rFonts w:asciiTheme="minorHAnsi" w:hAnsiTheme="minorHAnsi"/>
+                <w:b/>
+                <w:sz w:val="18"/>
+                <w:szCs w:val="18"/>
+              </w:rPr>
+              <w:t>C. Airflow Rate Measurement Apparatus and Procedure Information</w:t>
+            </w:r>
+          </w:p>
+          <w:p>
+            <w:pPr>
+              <w:keepNext/>
+              <w:rPr>
+                <w:rFonts w:asciiTheme="minorHAnsi" w:hAnsiTheme="minorHAnsi"/>
+                <w:b/>
+                <w:sz w:val="18"/>
+                <w:szCs w:val="18"/>
+              </w:rPr>
+            </w:pPr>
+            <w:r>
+              <w:rPr>
+                <w:rFonts w:asciiTheme="minorHAnsi" w:hAnsiTheme="minorHAnsi"/>
+                <w:sz w:val="18"/>
+                <w:szCs w:val="18"/>
+              </w:rPr>
+              <w:t>Instrument Specifications are given in RA3.3.1.1, and system airflow rate measurement apparatus information is given in RA3.3.2.</w:t>
+            </w:r>
+          </w:p>
+        </w:tc>
+      </w:tr>
       <w:tr>
         <w:trPr>
           <w:cantSplit/>
@@ -9303,13 +9358,11 @@
         </w:trPr>
         <w:tc>
           <w:tcPr>
-            <w:tcW w:w="5000" w:type="pct"/>
-            <w:gridSpan w:val="3"/>
+            <w:tcW w:w="181" w:type="pct"/>
             <w:vAlign w:val="center"/>
             <w:tcPrChange w:id="157" w:author="Smith, Alexis@Energy" w:date="2018-12-13T10:57:00Z">
               <w:tcPr>
-                <w:tcW w:w="5000" w:type="pct"/>
-                <w:gridSpan w:val="3"/>
+                <w:tcW w:w="181" w:type="pct"/>
                 <w:vAlign w:val="center"/>
               </w:tcPr>
             </w:tcPrChange>
@@ -9317,40 +9370,270 @@
           <w:p>
             <w:pPr>
               <w:keepNext/>
-              <w:rPr>
-                <w:rFonts w:asciiTheme="minorHAnsi" w:hAnsiTheme="minorHAnsi"/>
-                <w:b/>
-                <w:sz w:val="18"/>
-                <w:szCs w:val="18"/>
-              </w:rPr>
-            </w:pPr>
-            <w:r>
-              <w:rPr>
-                <w:rFonts w:asciiTheme="minorHAnsi" w:hAnsiTheme="minorHAnsi"/>
-                <w:b/>
-                <w:sz w:val="18"/>
-                <w:szCs w:val="18"/>
-              </w:rPr>
-              <w:t>C. Airflow Rate Measurement Apparatus and Procedure Information</w:t>
-            </w:r>
-          </w:p>
-          <w:p>
-            <w:pPr>
-              <w:keepNext/>
-              <w:rPr>
-                <w:rFonts w:asciiTheme="minorHAnsi" w:hAnsiTheme="minorHAnsi"/>
-                <w:b/>
-                <w:sz w:val="18"/>
-                <w:szCs w:val="18"/>
-              </w:rPr>
-            </w:pPr>
-            <w:r>
-              <w:rPr>
-                <w:rFonts w:asciiTheme="minorHAnsi" w:hAnsiTheme="minorHAnsi"/>
-                <w:sz w:val="18"/>
-                <w:szCs w:val="18"/>
-              </w:rPr>
-              <w:t>Instrument Specifications are given in RA3.3.1.1, and system airflow rate measurement apparatus information is given in RA3.3.2.</w:t>
+              <w:jc w:val="center"/>
+              <w:rPr>
+                <w:rFonts w:asciiTheme="minorHAnsi" w:hAnsiTheme="minorHAnsi"/>
+                <w:sz w:val="18"/>
+                <w:szCs w:val="18"/>
+              </w:rPr>
+            </w:pPr>
+            <w:r>
+              <w:rPr>
+                <w:rFonts w:asciiTheme="minorHAnsi" w:hAnsiTheme="minorHAnsi"/>
+                <w:sz w:val="18"/>
+                <w:szCs w:val="18"/>
+              </w:rPr>
+              <w:t>01</w:t>
+            </w:r>
+          </w:p>
+        </w:tc>
+        <w:tc>
+          <w:tcPr>
+            <w:tcW w:w="1977" w:type="pct"/>
+            <w:vAlign w:val="center"/>
+            <w:tcPrChange w:id="158" w:author="Smith, Alexis@Energy" w:date="2018-12-13T10:57:00Z">
+              <w:tcPr>
+                <w:tcW w:w="1977" w:type="pct"/>
+                <w:vAlign w:val="center"/>
+              </w:tcPr>
+            </w:tcPrChange>
+          </w:tcPr>
+          <w:p>
+            <w:pPr>
+              <w:keepNext/>
+              <w:rPr>
+                <w:rFonts w:asciiTheme="minorHAnsi" w:hAnsiTheme="minorHAnsi"/>
+                <w:sz w:val="18"/>
+                <w:szCs w:val="18"/>
+              </w:rPr>
+            </w:pPr>
+            <w:r>
+              <w:rPr>
+                <w:rFonts w:asciiTheme="minorHAnsi" w:hAnsiTheme="minorHAnsi"/>
+                <w:sz w:val="18"/>
+                <w:szCs w:val="18"/>
+              </w:rPr>
+              <w:t xml:space="preserve">Airflow Rate Measurement Type </w:t>
+            </w:r>
+            <w:r>
+              <w:rPr>
+                <w:rFonts w:asciiTheme="minorHAnsi" w:hAnsiTheme="minorHAnsi"/>
+                <w:sz w:val="18"/>
+                <w:szCs w:val="18"/>
+              </w:rPr>
+              <w:t>U</w:t>
+            </w:r>
+            <w:r>
+              <w:rPr>
+                <w:rFonts w:asciiTheme="minorHAnsi" w:hAnsiTheme="minorHAnsi"/>
+                <w:sz w:val="18"/>
+                <w:szCs w:val="18"/>
+              </w:rPr>
+              <w:t xml:space="preserve">sed for this </w:t>
+            </w:r>
+            <w:r>
+              <w:rPr>
+                <w:rFonts w:asciiTheme="minorHAnsi" w:hAnsiTheme="minorHAnsi"/>
+                <w:sz w:val="18"/>
+                <w:szCs w:val="18"/>
+              </w:rPr>
+              <w:t>A</w:t>
+            </w:r>
+            <w:r>
+              <w:rPr>
+                <w:rFonts w:asciiTheme="minorHAnsi" w:hAnsiTheme="minorHAnsi"/>
+                <w:sz w:val="18"/>
+                <w:szCs w:val="18"/>
+              </w:rPr>
+              <w:t xml:space="preserve">irflow </w:t>
+            </w:r>
+            <w:r>
+              <w:rPr>
+                <w:rFonts w:asciiTheme="minorHAnsi" w:hAnsiTheme="minorHAnsi"/>
+                <w:sz w:val="18"/>
+                <w:szCs w:val="18"/>
+              </w:rPr>
+              <w:t>R</w:t>
+            </w:r>
+            <w:r>
+              <w:rPr>
+                <w:rFonts w:asciiTheme="minorHAnsi" w:hAnsiTheme="minorHAnsi"/>
+                <w:sz w:val="18"/>
+                <w:szCs w:val="18"/>
+              </w:rPr>
+              <w:t xml:space="preserve">ate </w:t>
+            </w:r>
+            <w:r>
+              <w:rPr>
+                <w:rFonts w:asciiTheme="minorHAnsi" w:hAnsiTheme="minorHAnsi"/>
+                <w:sz w:val="18"/>
+                <w:szCs w:val="18"/>
+              </w:rPr>
+              <w:t>V</w:t>
+            </w:r>
+            <w:r>
+              <w:rPr>
+                <w:rFonts w:asciiTheme="minorHAnsi" w:hAnsiTheme="minorHAnsi"/>
+                <w:sz w:val="18"/>
+                <w:szCs w:val="18"/>
+              </w:rPr>
+              <w:t>erification</w:t>
+            </w:r>
+          </w:p>
+        </w:tc>
+        <w:tc>
+          <w:tcPr>
+            <w:tcW w:w="2842" w:type="pct"/>
+            <w:tcPrChange w:id="159" w:author="Smith, Alexis@Energy" w:date="2018-12-13T10:57:00Z">
+              <w:tcPr>
+                <w:tcW w:w="2842" w:type="pct"/>
+              </w:tcPr>
+            </w:tcPrChange>
+          </w:tcPr>
+          <w:p>
+            <w:pPr>
+              <w:keepNext/>
+              <w:rPr>
+                <w:rFonts w:asciiTheme="minorHAnsi" w:hAnsiTheme="minorHAnsi"/>
+                <w:sz w:val="18"/>
+                <w:szCs w:val="18"/>
+              </w:rPr>
+            </w:pPr>
+            <w:r>
+              <w:rPr>
+                <w:rFonts w:asciiTheme="minorHAnsi" w:hAnsiTheme="minorHAnsi"/>
+                <w:sz w:val="18"/>
+                <w:szCs w:val="18"/>
+              </w:rPr>
+              <w:t xml:space="preserve">&lt;&lt; user select one from list: </w:t>
+            </w:r>
+          </w:p>
+          <w:p>
+            <w:pPr>
+              <w:pStyle w:val="ListParagraph"/>
+              <w:keepNext/>
+              <w:numPr>
+                <w:ilvl w:val="0"/>
+                <w:numId w:val="21"/>
+              </w:numPr>
+              <w:rPr>
+                <w:rFonts w:asciiTheme="minorHAnsi" w:hAnsiTheme="minorHAnsi"/>
+                <w:sz w:val="18"/>
+                <w:szCs w:val="18"/>
+              </w:rPr>
+            </w:pPr>
+            <w:r>
+              <w:rPr>
+                <w:rFonts w:asciiTheme="minorHAnsi" w:hAnsiTheme="minorHAnsi"/>
+                <w:sz w:val="18"/>
+                <w:szCs w:val="18"/>
+                <w:u w:val="single"/>
+              </w:rPr>
+              <w:t xml:space="preserve">Fan Flowmeter </w:t>
+            </w:r>
+            <w:r>
+              <w:rPr>
+                <w:rFonts w:asciiTheme="minorHAnsi" w:hAnsiTheme="minorHAnsi"/>
+                <w:sz w:val="18"/>
+                <w:szCs w:val="18"/>
+              </w:rPr>
+              <w:t>according to procedure in RA3.3.3.1.1</w:t>
+            </w:r>
+          </w:p>
+          <w:p>
+            <w:pPr>
+              <w:pStyle w:val="ListParagraph"/>
+              <w:keepNext/>
+              <w:numPr>
+                <w:ilvl w:val="0"/>
+                <w:numId w:val="21"/>
+              </w:numPr>
+              <w:rPr>
+                <w:rFonts w:asciiTheme="minorHAnsi" w:hAnsiTheme="minorHAnsi"/>
+                <w:sz w:val="18"/>
+                <w:szCs w:val="18"/>
+              </w:rPr>
+            </w:pPr>
+            <w:r>
+              <w:rPr>
+                <w:rFonts w:asciiTheme="minorHAnsi" w:hAnsiTheme="minorHAnsi"/>
+                <w:sz w:val="18"/>
+                <w:szCs w:val="18"/>
+                <w:u w:val="single"/>
+              </w:rPr>
+              <w:t xml:space="preserve">Flow Grid </w:t>
+            </w:r>
+            <w:r>
+              <w:rPr>
+                <w:rFonts w:asciiTheme="minorHAnsi" w:hAnsiTheme="minorHAnsi"/>
+                <w:sz w:val="18"/>
+                <w:szCs w:val="18"/>
+              </w:rPr>
+              <w:t>according to procedure in RA3.3.3.1.2</w:t>
+            </w:r>
+          </w:p>
+          <w:p>
+            <w:pPr>
+              <w:pStyle w:val="ListParagraph"/>
+              <w:keepNext/>
+              <w:numPr>
+                <w:ilvl w:val="0"/>
+                <w:numId w:val="21"/>
+              </w:numPr>
+              <w:rPr>
+                <w:rFonts w:asciiTheme="minorHAnsi" w:hAnsiTheme="minorHAnsi"/>
+                <w:sz w:val="18"/>
+                <w:szCs w:val="18"/>
+              </w:rPr>
+            </w:pPr>
+            <w:r>
+              <w:rPr>
+                <w:rFonts w:asciiTheme="minorHAnsi" w:hAnsiTheme="minorHAnsi"/>
+                <w:sz w:val="18"/>
+                <w:szCs w:val="18"/>
+                <w:u w:val="single"/>
+              </w:rPr>
+              <w:t xml:space="preserve">Powered Flow Capture Hood </w:t>
+            </w:r>
+            <w:r>
+              <w:rPr>
+                <w:rFonts w:asciiTheme="minorHAnsi" w:hAnsiTheme="minorHAnsi"/>
+                <w:sz w:val="18"/>
+                <w:szCs w:val="18"/>
+              </w:rPr>
+              <w:t>according to procedure in RA3.3.3.1.3</w:t>
+            </w:r>
+          </w:p>
+          <w:p>
+            <w:pPr>
+              <w:pStyle w:val="ListParagraph"/>
+              <w:keepNext/>
+              <w:numPr>
+                <w:ilvl w:val="0"/>
+                <w:numId w:val="21"/>
+              </w:numPr>
+              <w:rPr>
+                <w:rFonts w:asciiTheme="minorHAnsi" w:hAnsiTheme="minorHAnsi"/>
+                <w:sz w:val="18"/>
+                <w:szCs w:val="18"/>
+              </w:rPr>
+            </w:pPr>
+            <w:r>
+              <w:rPr>
+                <w:rFonts w:asciiTheme="minorHAnsi" w:hAnsiTheme="minorHAnsi"/>
+                <w:sz w:val="18"/>
+                <w:szCs w:val="18"/>
+                <w:u w:val="single"/>
+              </w:rPr>
+              <w:t>Traditional Flow Capture Hood</w:t>
+            </w:r>
+            <w:r>
+              <w:rPr>
+                <w:rFonts w:asciiTheme="minorHAnsi" w:hAnsiTheme="minorHAnsi"/>
+                <w:sz w:val="18"/>
+                <w:szCs w:val="18"/>
+              </w:rPr>
+              <w:t xml:space="preserve"> according to procedure in RA3.3.3.1.4&gt;&gt;</w:t>
             </w:r>
           </w:p>
         </w:tc>
@@ -9359,7 +9642,7 @@
         <w:trPr>
           <w:cantSplit/>
           <w:trHeight w:val="432"/>
-          <w:trPrChange w:id="158" w:author="Smith, Alexis@Energy" w:date="2018-12-13T10:57:00Z">
+          <w:trPrChange w:id="160" w:author="Smith, Alexis@Energy" w:date="2018-12-13T10:57:00Z">
             <w:trPr>
               <w:cantSplit/>
               <w:trHeight w:val="432"/>
@@ -9370,7 +9653,7 @@
           <w:tcPr>
             <w:tcW w:w="181" w:type="pct"/>
             <w:vAlign w:val="center"/>
-            <w:tcPrChange w:id="159" w:author="Smith, Alexis@Energy" w:date="2018-12-13T10:57:00Z">
+            <w:tcPrChange w:id="161" w:author="Smith, Alexis@Energy" w:date="2018-12-13T10:57:00Z">
               <w:tcPr>
                 <w:tcW w:w="181" w:type="pct"/>
                 <w:vAlign w:val="center"/>
@@ -9393,7 +9676,7 @@
                 <w:sz w:val="18"/>
                 <w:szCs w:val="18"/>
               </w:rPr>
-              <w:t>01</w:t>
+              <w:t>02</w:t>
             </w:r>
           </w:p>
         </w:tc>
@@ -9401,7 +9684,7 @@
           <w:tcPr>
             <w:tcW w:w="1977" w:type="pct"/>
             <w:vAlign w:val="center"/>
-            <w:tcPrChange w:id="160" w:author="Smith, Alexis@Energy" w:date="2018-12-13T10:57:00Z">
+            <w:tcPrChange w:id="162" w:author="Smith, Alexis@Energy" w:date="2018-12-13T10:57:00Z">
               <w:tcPr>
                 <w:tcW w:w="1977" w:type="pct"/>
                 <w:vAlign w:val="center"/>
@@ -9423,80 +9706,18 @@
                 <w:sz w:val="18"/>
                 <w:szCs w:val="18"/>
               </w:rPr>
-              <w:t xml:space="preserve">Airflow Rate Measurement Type </w:t>
-            </w:r>
-            <w:r>
-              <w:rPr>
-                <w:rFonts w:asciiTheme="minorHAnsi" w:hAnsiTheme="minorHAnsi"/>
-                <w:sz w:val="18"/>
-                <w:szCs w:val="18"/>
-              </w:rPr>
-              <w:t>U</w:t>
-            </w:r>
-            <w:r>
-              <w:rPr>
-                <w:rFonts w:asciiTheme="minorHAnsi" w:hAnsiTheme="minorHAnsi"/>
-                <w:sz w:val="18"/>
-                <w:szCs w:val="18"/>
-              </w:rPr>
-              <w:t xml:space="preserve">sed for this </w:t>
-            </w:r>
-            <w:r>
-              <w:rPr>
-                <w:rFonts w:asciiTheme="minorHAnsi" w:hAnsiTheme="minorHAnsi"/>
-                <w:sz w:val="18"/>
-                <w:szCs w:val="18"/>
-              </w:rPr>
-              <w:t>A</w:t>
-            </w:r>
-            <w:r>
-              <w:rPr>
-                <w:rFonts w:asciiTheme="minorHAnsi" w:hAnsiTheme="minorHAnsi"/>
-                <w:sz w:val="18"/>
-                <w:szCs w:val="18"/>
-              </w:rPr>
-              <w:t xml:space="preserve">irflow </w:t>
-            </w:r>
-            <w:r>
-              <w:rPr>
-                <w:rFonts w:asciiTheme="minorHAnsi" w:hAnsiTheme="minorHAnsi"/>
-                <w:sz w:val="18"/>
-                <w:szCs w:val="18"/>
-              </w:rPr>
-              <w:t>R</w:t>
-            </w:r>
-            <w:r>
-              <w:rPr>
-                <w:rFonts w:asciiTheme="minorHAnsi" w:hAnsiTheme="minorHAnsi"/>
-                <w:sz w:val="18"/>
-                <w:szCs w:val="18"/>
-              </w:rPr>
-              <w:t xml:space="preserve">ate </w:t>
-            </w:r>
-            <w:r>
-              <w:rPr>
-                <w:rFonts w:asciiTheme="minorHAnsi" w:hAnsiTheme="minorHAnsi"/>
-                <w:sz w:val="18"/>
-                <w:szCs w:val="18"/>
-              </w:rPr>
-              <w:t>V</w:t>
-            </w:r>
-            <w:r>
-              <w:rPr>
-                <w:rFonts w:asciiTheme="minorHAnsi" w:hAnsiTheme="minorHAnsi"/>
-                <w:sz w:val="18"/>
-                <w:szCs w:val="18"/>
-              </w:rPr>
-              <w:t>erification</w:t>
+              <w:t>Manufacturer of Airflow Measurement Apparatus</w:t>
             </w:r>
           </w:p>
         </w:tc>
         <w:tc>
           <w:tcPr>
             <w:tcW w:w="2842" w:type="pct"/>
-            <w:tcPrChange w:id="161" w:author="Smith, Alexis@Energy" w:date="2018-12-13T10:57:00Z">
+            <w:vAlign w:val="center"/>
+            <w:tcPrChange w:id="163" w:author="Smith, Alexis@Energy" w:date="2018-12-13T10:57:00Z">
               <w:tcPr>
                 <w:tcW w:w="2842" w:type="pct"/>
+                <w:vAlign w:val="center"/>
               </w:tcPr>
             </w:tcPrChange>
           </w:tcPr>
@@ -9515,135 +9736,7 @@
                 <w:sz w:val="18"/>
                 <w:szCs w:val="18"/>
               </w:rPr>
-              <w:t xml:space="preserve">&lt;&lt; user select one from list: </w:t>
-            </w:r>
-          </w:p>
-          <w:p>
-            <w:pPr>
-              <w:pStyle w:val="ListParagraph"/>
-              <w:keepNext/>
-              <w:numPr>
-                <w:ilvl w:val="0"/>
-                <w:numId w:val="21"/>
-              </w:numPr>
-              <w:rPr>
-                <w:rFonts w:asciiTheme="minorHAnsi" w:hAnsiTheme="minorHAnsi"/>
-                <w:sz w:val="18"/>
-                <w:szCs w:val="18"/>
-              </w:rPr>
-            </w:pPr>
-            <w:r>
-              <w:rPr>
-                <w:rFonts w:asciiTheme="minorHAnsi" w:hAnsiTheme="minorHAnsi"/>
-                <w:sz w:val="18"/>
-                <w:szCs w:val="18"/>
-                <w:u w:val="single"/>
-              </w:rPr>
-              <w:t xml:space="preserve">Fan Flowmeter </w:t>
-            </w:r>
-            <w:r>
-              <w:rPr>
-                <w:rFonts w:asciiTheme="minorHAnsi" w:hAnsiTheme="minorHAnsi"/>
-                <w:sz w:val="18"/>
-                <w:szCs w:val="18"/>
-              </w:rPr>
-              <w:t>according to procedure in RA3.3.3.1.1</w:t>
-            </w:r>
-          </w:p>
-          <w:p>
-            <w:pPr>
-              <w:pStyle w:val="ListParagraph"/>
-              <w:keepNext/>
-              <w:numPr>
-                <w:ilvl w:val="0"/>
-                <w:numId w:val="21"/>
-              </w:numPr>
-              <w:rPr>
-                <w:rFonts w:asciiTheme="minorHAnsi" w:hAnsiTheme="minorHAnsi"/>
-                <w:sz w:val="18"/>
-                <w:szCs w:val="18"/>
-              </w:rPr>
-            </w:pPr>
-            <w:r>
-              <w:rPr>
-                <w:rFonts w:asciiTheme="minorHAnsi" w:hAnsiTheme="minorHAnsi"/>
-                <w:sz w:val="18"/>
-                <w:szCs w:val="18"/>
-                <w:u w:val="single"/>
-              </w:rPr>
-              <w:t xml:space="preserve">Flow Grid </w:t>
-            </w:r>
-            <w:r>
-              <w:rPr>
-                <w:rFonts w:asciiTheme="minorHAnsi" w:hAnsiTheme="minorHAnsi"/>
-                <w:sz w:val="18"/>
-                <w:szCs w:val="18"/>
-              </w:rPr>
-              <w:t>according to procedure in RA3.3.3.1.2</w:t>
-            </w:r>
-          </w:p>
-          <w:p>
-            <w:pPr>
-              <w:pStyle w:val="ListParagraph"/>
-              <w:keepNext/>
-              <w:numPr>
-                <w:ilvl w:val="0"/>
-                <w:numId w:val="21"/>
-              </w:numPr>
-              <w:rPr>
-                <w:rFonts w:asciiTheme="minorHAnsi" w:hAnsiTheme="minorHAnsi"/>
-                <w:sz w:val="18"/>
-                <w:szCs w:val="18"/>
-              </w:rPr>
-            </w:pPr>
-            <w:r>
-              <w:rPr>
-                <w:rFonts w:asciiTheme="minorHAnsi" w:hAnsiTheme="minorHAnsi"/>
-                <w:sz w:val="18"/>
-                <w:szCs w:val="18"/>
-                <w:u w:val="single"/>
-              </w:rPr>
-              <w:t xml:space="preserve">Powered Flow Capture Hood </w:t>
-            </w:r>
-            <w:r>
-              <w:rPr>
-                <w:rFonts w:asciiTheme="minorHAnsi" w:hAnsiTheme="minorHAnsi"/>
-                <w:sz w:val="18"/>
-                <w:szCs w:val="18"/>
-              </w:rPr>
-              <w:t>according to procedure in RA3.3.3.1.3</w:t>
-            </w:r>
-          </w:p>
-          <w:p>
-            <w:pPr>
-              <w:pStyle w:val="ListParagraph"/>
-              <w:keepNext/>
-              <w:numPr>
-                <w:ilvl w:val="0"/>
-                <w:numId w:val="21"/>
-              </w:numPr>
-              <w:rPr>
-                <w:rFonts w:asciiTheme="minorHAnsi" w:hAnsiTheme="minorHAnsi"/>
-                <w:sz w:val="18"/>
-                <w:szCs w:val="18"/>
-              </w:rPr>
-            </w:pPr>
-            <w:r>
-              <w:rPr>
-                <w:rFonts w:asciiTheme="minorHAnsi" w:hAnsiTheme="minorHAnsi"/>
-                <w:sz w:val="18"/>
-                <w:szCs w:val="18"/>
-                <w:u w:val="single"/>
-              </w:rPr>
-              <w:t>Traditional Flow Capture Hood</w:t>
-            </w:r>
-            <w:r>
-              <w:rPr>
-                <w:rFonts w:asciiTheme="minorHAnsi" w:hAnsiTheme="minorHAnsi"/>
-                <w:sz w:val="18"/>
-                <w:szCs w:val="18"/>
-              </w:rPr>
-              <w:t xml:space="preserve"> according to procedure in RA3.3.3.1.4&gt;&gt;</w:t>
+              <w:t>&lt;&lt;user entry : text (or consider referencing from a data registry user profile)&gt;&gt;</w:t>
             </w:r>
           </w:p>
         </w:tc>
@@ -9652,7 +9745,7 @@
         <w:trPr>
           <w:cantSplit/>
           <w:trHeight w:val="432"/>
-          <w:trPrChange w:id="162" w:author="Smith, Alexis@Energy" w:date="2018-12-13T10:57:00Z">
+          <w:trPrChange w:id="164" w:author="Smith, Alexis@Energy" w:date="2018-12-13T10:57:00Z">
             <w:trPr>
               <w:cantSplit/>
               <w:trHeight w:val="432"/>
@@ -9663,7 +9756,7 @@
           <w:tcPr>
             <w:tcW w:w="181" w:type="pct"/>
             <w:vAlign w:val="center"/>
-            <w:tcPrChange w:id="163" w:author="Smith, Alexis@Energy" w:date="2018-12-13T10:57:00Z">
+            <w:tcPrChange w:id="165" w:author="Smith, Alexis@Energy" w:date="2018-12-13T10:57:00Z">
               <w:tcPr>
                 <w:tcW w:w="181" w:type="pct"/>
                 <w:vAlign w:val="center"/>
@@ -9686,7 +9779,7 @@
                 <w:sz w:val="18"/>
                 <w:szCs w:val="18"/>
               </w:rPr>
-              <w:t>02</w:t>
+              <w:t>03</w:t>
             </w:r>
           </w:p>
         </w:tc>
@@ -9694,7 +9787,7 @@
           <w:tcPr>
             <w:tcW w:w="1977" w:type="pct"/>
             <w:vAlign w:val="center"/>
-            <w:tcPrChange w:id="164" w:author="Smith, Alexis@Energy" w:date="2018-12-13T10:57:00Z">
+            <w:tcPrChange w:id="166" w:author="Smith, Alexis@Energy" w:date="2018-12-13T10:57:00Z">
               <w:tcPr>
                 <w:tcW w:w="1977" w:type="pct"/>
                 <w:vAlign w:val="center"/>
@@ -9716,7 +9809,23 @@
                 <w:sz w:val="18"/>
                 <w:szCs w:val="18"/>
               </w:rPr>
-              <w:t>Manufacturer of Airflow Measurement Apparatus</w:t>
+              <w:t xml:space="preserve">Model </w:t>
+            </w:r>
+            <w:r>
+              <w:rPr>
+                <w:rFonts w:asciiTheme="minorHAnsi" w:hAnsiTheme="minorHAnsi"/>
+                <w:sz w:val="18"/>
+                <w:szCs w:val="18"/>
+              </w:rPr>
+              <w:t>N</w:t>
+            </w:r>
+            <w:r>
+              <w:rPr>
+                <w:rFonts w:asciiTheme="minorHAnsi" w:hAnsiTheme="minorHAnsi"/>
+                <w:sz w:val="18"/>
+                <w:szCs w:val="18"/>
+              </w:rPr>
+              <w:t>umber of Airflow Measurement Apparatus</w:t>
             </w:r>
           </w:p>
         </w:tc>
@@ -9724,7 +9833,7 @@
           <w:tcPr>
             <w:tcW w:w="2842" w:type="pct"/>
             <w:vAlign w:val="center"/>
-            <w:tcPrChange w:id="165" w:author="Smith, Alexis@Energy" w:date="2018-12-13T10:57:00Z">
+            <w:tcPrChange w:id="167" w:author="Smith, Alexis@Energy" w:date="2018-12-13T10:57:00Z">
               <w:tcPr>
                 <w:tcW w:w="2842" w:type="pct"/>
                 <w:vAlign w:val="center"/>
@@ -9746,7 +9855,7 @@
                 <w:sz w:val="18"/>
                 <w:szCs w:val="18"/>
               </w:rPr>
-              <w:t>&lt;&lt;user entry : text (or consider referencing from a data registry user profile)&gt;&gt;</w:t>
+              <w:t>&lt;&lt;user entry: text (or consider referencing from a data registry user profile)&gt;&gt;</w:t>
             </w:r>
           </w:p>
         </w:tc>
@@ -9755,7 +9864,7 @@
         <w:trPr>
           <w:cantSplit/>
           <w:trHeight w:val="432"/>
-          <w:trPrChange w:id="166" w:author="Smith, Alexis@Energy" w:date="2018-12-13T10:57:00Z">
+          <w:trPrChange w:id="168" w:author="Smith, Alexis@Energy" w:date="2018-12-13T10:57:00Z">
             <w:trPr>
               <w:cantSplit/>
               <w:trHeight w:val="432"/>
@@ -9766,7 +9875,7 @@
           <w:tcPr>
             <w:tcW w:w="181" w:type="pct"/>
             <w:vAlign w:val="center"/>
-            <w:tcPrChange w:id="167" w:author="Smith, Alexis@Energy" w:date="2018-12-13T10:57:00Z">
+            <w:tcPrChange w:id="169" w:author="Smith, Alexis@Energy" w:date="2018-12-13T10:57:00Z">
               <w:tcPr>
                 <w:tcW w:w="181" w:type="pct"/>
                 <w:vAlign w:val="center"/>
@@ -9789,7 +9898,7 @@
                 <w:sz w:val="18"/>
                 <w:szCs w:val="18"/>
               </w:rPr>
-              <w:t>03</w:t>
+              <w:t>04</w:t>
             </w:r>
           </w:p>
         </w:tc>
@@ -9797,7 +9906,7 @@
           <w:tcPr>
             <w:tcW w:w="1977" w:type="pct"/>
             <w:vAlign w:val="center"/>
-            <w:tcPrChange w:id="168" w:author="Smith, Alexis@Energy" w:date="2018-12-13T10:57:00Z">
+            <w:tcPrChange w:id="170" w:author="Smith, Alexis@Energy" w:date="2018-12-13T10:57:00Z">
               <w:tcPr>
                 <w:tcW w:w="1977" w:type="pct"/>
                 <w:vAlign w:val="center"/>
@@ -9819,23 +9928,7 @@
                 <w:sz w:val="18"/>
                 <w:szCs w:val="18"/>
               </w:rPr>
-              <w:t xml:space="preserve">Model </w:t>
-            </w:r>
-            <w:r>
-              <w:rPr>
-                <w:rFonts w:asciiTheme="minorHAnsi" w:hAnsiTheme="minorHAnsi"/>
-                <w:sz w:val="18"/>
-                <w:szCs w:val="18"/>
-              </w:rPr>
-              <w:t>N</w:t>
-            </w:r>
-            <w:r>
-              <w:rPr>
-                <w:rFonts w:asciiTheme="minorHAnsi" w:hAnsiTheme="minorHAnsi"/>
-                <w:sz w:val="18"/>
-                <w:szCs w:val="18"/>
-              </w:rPr>
-              <w:t>umber of Airflow Measurement Apparatus</w:t>
+              <w:t>Certification Status of the Airflow Measurement Apparatus Accuracy</w:t>
             </w:r>
           </w:p>
         </w:tc>
@@ -9843,7 +9936,7 @@
           <w:tcPr>
             <w:tcW w:w="2842" w:type="pct"/>
             <w:vAlign w:val="center"/>
-            <w:tcPrChange w:id="169" w:author="Smith, Alexis@Energy" w:date="2018-12-13T10:57:00Z">
+            <w:tcPrChange w:id="171" w:author="Smith, Alexis@Energy" w:date="2018-12-13T10:57:00Z">
               <w:tcPr>
                 <w:tcW w:w="2842" w:type="pct"/>
                 <w:vAlign w:val="center"/>
@@ -9865,7 +9958,126 @@
                 <w:sz w:val="18"/>
                 <w:szCs w:val="18"/>
               </w:rPr>
-              <w:t>&lt;&lt;user entry: text (or consider referencing from a data registry user profile)&gt;&gt;</w:t>
+              <w:t xml:space="preserve">&lt;&lt;user select from list:  </w:t>
+            </w:r>
+          </w:p>
+          <w:p>
+            <w:pPr>
+              <w:pStyle w:val="ListParagraph"/>
+              <w:keepNext/>
+              <w:numPr>
+                <w:ilvl w:val="0"/>
+                <w:numId w:val="22"/>
+              </w:numPr>
+              <w:rPr>
+                <w:rFonts w:asciiTheme="minorHAnsi" w:hAnsiTheme="minorHAnsi"/>
+                <w:sz w:val="18"/>
+                <w:szCs w:val="18"/>
+              </w:rPr>
+            </w:pPr>
+            <w:r>
+              <w:rPr>
+                <w:rFonts w:asciiTheme="minorHAnsi" w:hAnsiTheme="minorHAnsi"/>
+                <w:sz w:val="18"/>
+                <w:szCs w:val="18"/>
+              </w:rPr>
+              <w:t>Certified by Manufacturer and listed on CEC Website at</w:t>
+            </w:r>
+          </w:p>
+          <w:p>
+            <w:pPr>
+              <w:pStyle w:val="ListParagraph"/>
+              <w:keepNext/>
+              <w:rPr>
+                <w:rFonts w:asciiTheme="minorHAnsi" w:hAnsiTheme="minorHAnsi"/>
+                <w:sz w:val="18"/>
+                <w:szCs w:val="18"/>
+              </w:rPr>
+            </w:pPr>
+            <w:r>
+              <w:rPr>
+                <w:rStyle w:val="Hyperlink"/>
+                <w:rFonts w:asciiTheme="minorHAnsi" w:hAnsiTheme="minorHAnsi"/>
+                <w:sz w:val="18"/>
+                <w:szCs w:val="18"/>
+              </w:rPr>
+              <w:fldChar w:fldCharType="begin"/>
+            </w:r>
+            <w:r>
+              <w:rPr>
+                <w:rStyle w:val="Hyperlink"/>
+                <w:rFonts w:asciiTheme="minorHAnsi" w:hAnsiTheme="minorHAnsi"/>
+                <w:sz w:val="18"/>
+                <w:szCs w:val="18"/>
+              </w:rPr>
+              <w:instrText xml:space="preserve"> HYPERLINK "http://www.energy.ca.gov/title24/equipment_cert/ama_fas/index.html" </w:instrText>
+            </w:r>
+            <w:r>
+              <w:rPr>
+                <w:rStyle w:val="Hyperlink"/>
+                <w:rFonts w:asciiTheme="minorHAnsi" w:hAnsiTheme="minorHAnsi"/>
+                <w:sz w:val="18"/>
+                <w:szCs w:val="18"/>
+              </w:rPr>
+              <w:fldChar w:fldCharType="separate"/>
+            </w:r>
+            <w:r>
+              <w:rPr>
+                <w:rStyle w:val="Hyperlink"/>
+                <w:rFonts w:asciiTheme="minorHAnsi" w:hAnsiTheme="minorHAnsi"/>
+                <w:sz w:val="18"/>
+                <w:szCs w:val="18"/>
+              </w:rPr>
+              <w:t>http://www.energy.ca.gov/</w:t>
+            </w:r>
+            <w:r>
+              <w:rPr>
+                <w:rStyle w:val="Hyperlink"/>
+                <w:rFonts w:asciiTheme="minorHAnsi" w:hAnsiTheme="minorHAnsi"/>
+                <w:sz w:val="18"/>
+                <w:szCs w:val="18"/>
+              </w:rPr>
+              <w:t>title24/equipment_cert/ama_fas/index.html</w:t>
+            </w:r>
+            <w:r>
+              <w:rPr>
+                <w:rStyle w:val="Hyperlink"/>
+                <w:rFonts w:asciiTheme="minorHAnsi" w:hAnsiTheme="minorHAnsi"/>
+                <w:sz w:val="18"/>
+                <w:szCs w:val="18"/>
+              </w:rPr>
+              <w:fldChar w:fldCharType="end"/>
+            </w:r>
+            <w:r>
+              <w:rPr>
+                <w:rFonts w:asciiTheme="minorHAnsi" w:hAnsiTheme="minorHAnsi"/>
+                <w:sz w:val="18"/>
+                <w:szCs w:val="18"/>
+              </w:rPr>
+              <w:t>, or</w:t>
+            </w:r>
+          </w:p>
+          <w:p>
+            <w:pPr>
+              <w:pStyle w:val="ListParagraph"/>
+              <w:keepNext/>
+              <w:numPr>
+                <w:ilvl w:val="0"/>
+                <w:numId w:val="22"/>
+              </w:numPr>
+              <w:rPr>
+                <w:rFonts w:asciiTheme="minorHAnsi" w:hAnsiTheme="minorHAnsi"/>
+                <w:sz w:val="18"/>
+                <w:szCs w:val="18"/>
+              </w:rPr>
+            </w:pPr>
+            <w:r>
+              <w:rPr>
+                <w:rFonts w:asciiTheme="minorHAnsi" w:hAnsiTheme="minorHAnsi"/>
+                <w:sz w:val="18"/>
+                <w:szCs w:val="18"/>
+              </w:rPr>
+              <w:t>Not Certified (do not continue)&gt;&gt;</w:t>
             </w:r>
           </w:p>
         </w:tc>
@@ -9874,7 +10086,7 @@
         <w:trPr>
           <w:cantSplit/>
           <w:trHeight w:val="432"/>
-          <w:trPrChange w:id="170" w:author="Smith, Alexis@Energy" w:date="2018-12-13T10:57:00Z">
+          <w:trPrChange w:id="172" w:author="Smith, Alexis@Energy" w:date="2018-12-13T10:57:00Z">
             <w:trPr>
               <w:cantSplit/>
               <w:trHeight w:val="432"/>
@@ -9885,7 +10097,7 @@
           <w:tcPr>
             <w:tcW w:w="181" w:type="pct"/>
             <w:vAlign w:val="center"/>
-            <w:tcPrChange w:id="171" w:author="Smith, Alexis@Energy" w:date="2018-12-13T10:57:00Z">
+            <w:tcPrChange w:id="173" w:author="Smith, Alexis@Energy" w:date="2018-12-13T10:57:00Z">
               <w:tcPr>
                 <w:tcW w:w="181" w:type="pct"/>
                 <w:vAlign w:val="center"/>
@@ -9908,7 +10120,7 @@
                 <w:sz w:val="18"/>
                 <w:szCs w:val="18"/>
               </w:rPr>
-              <w:t>04</w:t>
+              <w:t>05</w:t>
             </w:r>
           </w:p>
         </w:tc>
@@ -9916,7 +10128,7 @@
           <w:tcPr>
             <w:tcW w:w="1977" w:type="pct"/>
             <w:vAlign w:val="center"/>
-            <w:tcPrChange w:id="172" w:author="Smith, Alexis@Energy" w:date="2018-12-13T10:57:00Z">
+            <w:tcPrChange w:id="174" w:author="Smith, Alexis@Energy" w:date="2018-12-13T10:57:00Z">
               <w:tcPr>
                 <w:tcW w:w="1977" w:type="pct"/>
                 <w:vAlign w:val="center"/>
@@ -9932,21 +10144,33 @@
                 <w:szCs w:val="18"/>
               </w:rPr>
             </w:pPr>
-            <w:r>
-              <w:rPr>
-                <w:rFonts w:asciiTheme="minorHAnsi" w:hAnsiTheme="minorHAnsi"/>
-                <w:sz w:val="18"/>
-                <w:szCs w:val="18"/>
-              </w:rPr>
-              <w:t>Certification Status of the Airflow Measurement Apparatus Accuracy</w:t>
-            </w:r>
+            <w:ins w:id="175" w:author="Wichert, RJ@Energy" w:date="2018-10-18T07:13:00Z">
+              <w:r>
+                <w:rPr>
+                  <w:rFonts w:asciiTheme="minorHAnsi" w:hAnsiTheme="minorHAnsi"/>
+                  <w:sz w:val="18"/>
+                  <w:szCs w:val="18"/>
+                </w:rPr>
+                <w:t>Determination of MCH23 type (this field not visible to user)</w:t>
+              </w:r>
+            </w:ins>
+            <w:del w:id="176" w:author="Wichert, RJ@Energy" w:date="2018-10-18T07:13:00Z">
+              <w:r>
+                <w:rPr>
+                  <w:rFonts w:asciiTheme="minorHAnsi" w:hAnsiTheme="minorHAnsi"/>
+                  <w:sz w:val="18"/>
+                  <w:szCs w:val="18"/>
+                </w:rPr>
+                <w:delText>Determination of MCH23 type (this field not visible to user)</w:delText>
+              </w:r>
+            </w:del>
           </w:p>
         </w:tc>
         <w:tc>
           <w:tcPr>
             <w:tcW w:w="2842" w:type="pct"/>
             <w:vAlign w:val="center"/>
-            <w:tcPrChange w:id="173" w:author="Smith, Alexis@Energy" w:date="2018-12-13T10:57:00Z">
+            <w:tcPrChange w:id="177" w:author="Smith, Alexis@Energy" w:date="2018-12-13T10:57:00Z">
               <w:tcPr>
                 <w:tcW w:w="2842" w:type="pct"/>
                 <w:vAlign w:val="center"/>
@@ -9957,269 +10181,34 @@
             <w:pPr>
               <w:keepNext/>
               <w:rPr>
-                <w:rFonts w:asciiTheme="minorHAnsi" w:hAnsiTheme="minorHAnsi"/>
-                <w:sz w:val="18"/>
-                <w:szCs w:val="18"/>
-              </w:rPr>
-            </w:pPr>
-            <w:r>
-              <w:rPr>
-                <w:rFonts w:asciiTheme="minorHAnsi" w:hAnsiTheme="minorHAnsi"/>
-                <w:sz w:val="18"/>
-                <w:szCs w:val="18"/>
-              </w:rPr>
-              <w:t xml:space="preserve">&lt;&lt;user select from list:  </w:t>
-            </w:r>
-          </w:p>
-          <w:p>
-            <w:pPr>
-              <w:pStyle w:val="ListParagraph"/>
-              <w:keepNext/>
-              <w:numPr>
-                <w:ilvl w:val="0"/>
-                <w:numId w:val="22"/>
-              </w:numPr>
-              <w:rPr>
-                <w:rFonts w:asciiTheme="minorHAnsi" w:hAnsiTheme="minorHAnsi"/>
-                <w:sz w:val="18"/>
-                <w:szCs w:val="18"/>
-              </w:rPr>
-            </w:pPr>
-            <w:r>
-              <w:rPr>
-                <w:rFonts w:asciiTheme="minorHAnsi" w:hAnsiTheme="minorHAnsi"/>
-                <w:sz w:val="18"/>
-                <w:szCs w:val="18"/>
-              </w:rPr>
-              <w:t>Certified by Manufacturer and listed on CEC Website at</w:t>
-            </w:r>
-          </w:p>
-          <w:p>
-            <w:pPr>
-              <w:pStyle w:val="ListParagraph"/>
-              <w:keepNext/>
-              <w:rPr>
-                <w:rFonts w:asciiTheme="minorHAnsi" w:hAnsiTheme="minorHAnsi"/>
-                <w:sz w:val="18"/>
-                <w:szCs w:val="18"/>
-              </w:rPr>
-            </w:pPr>
-            <w:r>
-              <w:rPr>
-                <w:rStyle w:val="Hyperlink"/>
-                <w:rFonts w:asciiTheme="minorHAnsi" w:hAnsiTheme="minorHAnsi"/>
-                <w:sz w:val="18"/>
-                <w:szCs w:val="18"/>
-              </w:rPr>
-              <w:fldChar w:fldCharType="begin"/>
-            </w:r>
-            <w:r>
-              <w:rPr>
-                <w:rStyle w:val="Hyperlink"/>
-                <w:rFonts w:asciiTheme="minorHAnsi" w:hAnsiTheme="minorHAnsi"/>
-                <w:sz w:val="18"/>
-                <w:szCs w:val="18"/>
-              </w:rPr>
-              <w:instrText xml:space="preserve"> HYPERLINK "http://www.energy.ca.gov/title24/equipment_cert/ama_fas/index.html" </w:instrText>
-            </w:r>
-            <w:r>
-              <w:rPr>
-                <w:rStyle w:val="Hyperlink"/>
-                <w:rFonts w:asciiTheme="minorHAnsi" w:hAnsiTheme="minorHAnsi"/>
-                <w:sz w:val="18"/>
-                <w:szCs w:val="18"/>
-              </w:rPr>
-              <w:fldChar w:fldCharType="separate"/>
-            </w:r>
-            <w:r>
-              <w:rPr>
-                <w:rStyle w:val="Hyperlink"/>
-                <w:rFonts w:asciiTheme="minorHAnsi" w:hAnsiTheme="minorHAnsi"/>
-                <w:sz w:val="18"/>
-                <w:szCs w:val="18"/>
-              </w:rPr>
-              <w:t>http://www.energy.ca.gov/</w:t>
-            </w:r>
-            <w:r>
-              <w:rPr>
-                <w:rStyle w:val="Hyperlink"/>
-                <w:rFonts w:asciiTheme="minorHAnsi" w:hAnsiTheme="minorHAnsi"/>
-                <w:sz w:val="18"/>
-                <w:szCs w:val="18"/>
-              </w:rPr>
-              <w:t>title24/equipment_cert/ama_fas/index.html</w:t>
-            </w:r>
-            <w:r>
-              <w:rPr>
-                <w:rStyle w:val="Hyperlink"/>
-                <w:rFonts w:asciiTheme="minorHAnsi" w:hAnsiTheme="minorHAnsi"/>
-                <w:sz w:val="18"/>
-                <w:szCs w:val="18"/>
-              </w:rPr>
-              <w:fldChar w:fldCharType="end"/>
-            </w:r>
-            <w:r>
-              <w:rPr>
-                <w:rFonts w:asciiTheme="minorHAnsi" w:hAnsiTheme="minorHAnsi"/>
-                <w:sz w:val="18"/>
-                <w:szCs w:val="18"/>
-              </w:rPr>
-              <w:t>, or</w:t>
-            </w:r>
-          </w:p>
-          <w:p>
-            <w:pPr>
-              <w:pStyle w:val="ListParagraph"/>
-              <w:keepNext/>
-              <w:numPr>
-                <w:ilvl w:val="0"/>
-                <w:numId w:val="22"/>
-              </w:numPr>
-              <w:rPr>
-                <w:rFonts w:asciiTheme="minorHAnsi" w:hAnsiTheme="minorHAnsi"/>
-                <w:sz w:val="18"/>
-                <w:szCs w:val="18"/>
-              </w:rPr>
-            </w:pPr>
-            <w:r>
-              <w:rPr>
-                <w:rFonts w:asciiTheme="minorHAnsi" w:hAnsiTheme="minorHAnsi"/>
-                <w:sz w:val="18"/>
-                <w:szCs w:val="18"/>
-              </w:rPr>
-              <w:t>Not Certified (do not continue)&gt;&gt;</w:t>
-            </w:r>
-          </w:p>
-        </w:tc>
-      </w:tr>
-      <w:tr>
-        <w:trPr>
-          <w:cantSplit/>
-          <w:trHeight w:val="432"/>
-          <w:trPrChange w:id="174" w:author="Smith, Alexis@Energy" w:date="2018-12-13T10:57:00Z">
-            <w:trPr>
-              <w:cantSplit/>
-              <w:trHeight w:val="432"/>
-            </w:trPr>
-          </w:trPrChange>
-        </w:trPr>
-        <w:tc>
-          <w:tcPr>
-            <w:tcW w:w="181" w:type="pct"/>
-            <w:vAlign w:val="center"/>
-            <w:tcPrChange w:id="175" w:author="Smith, Alexis@Energy" w:date="2018-12-13T10:57:00Z">
-              <w:tcPr>
-                <w:tcW w:w="181" w:type="pct"/>
-                <w:vAlign w:val="center"/>
-              </w:tcPr>
-            </w:tcPrChange>
-          </w:tcPr>
-          <w:p>
-            <w:pPr>
-              <w:keepNext/>
-              <w:jc w:val="center"/>
-              <w:rPr>
-                <w:rFonts w:asciiTheme="minorHAnsi" w:hAnsiTheme="minorHAnsi"/>
-                <w:sz w:val="18"/>
-                <w:szCs w:val="18"/>
-              </w:rPr>
-            </w:pPr>
-            <w:r>
-              <w:rPr>
-                <w:rFonts w:asciiTheme="minorHAnsi" w:hAnsiTheme="minorHAnsi"/>
-                <w:sz w:val="18"/>
-                <w:szCs w:val="18"/>
-              </w:rPr>
-              <w:lastRenderedPageBreak/>
-              <w:t>05</w:t>
-            </w:r>
-          </w:p>
-        </w:tc>
-        <w:tc>
-          <w:tcPr>
-            <w:tcW w:w="1977" w:type="pct"/>
-            <w:vAlign w:val="center"/>
-            <w:tcPrChange w:id="176" w:author="Smith, Alexis@Energy" w:date="2018-12-13T10:57:00Z">
-              <w:tcPr>
-                <w:tcW w:w="1977" w:type="pct"/>
-                <w:vAlign w:val="center"/>
-              </w:tcPr>
-            </w:tcPrChange>
-          </w:tcPr>
-          <w:p>
-            <w:pPr>
-              <w:keepNext/>
-              <w:rPr>
-                <w:rFonts w:asciiTheme="minorHAnsi" w:hAnsiTheme="minorHAnsi"/>
-                <w:sz w:val="18"/>
-                <w:szCs w:val="18"/>
-              </w:rPr>
-            </w:pPr>
-            <w:ins w:id="177" w:author="Wichert, RJ@Energy" w:date="2018-10-18T07:13:00Z">
+                <w:ins w:id="178" w:author="Wichert, RJ@Energy" w:date="2018-10-18T07:13:00Z"/>
+                <w:rFonts w:asciiTheme="minorHAnsi" w:hAnsiTheme="minorHAnsi"/>
+                <w:sz w:val="18"/>
+                <w:szCs w:val="18"/>
+              </w:rPr>
+            </w:pPr>
+            <w:ins w:id="179" w:author="Wichert, RJ@Energy" w:date="2018-10-18T07:13:00Z">
               <w:r>
                 <w:rPr>
                   <w:rFonts w:asciiTheme="minorHAnsi" w:hAnsiTheme="minorHAnsi"/>
                   <w:sz w:val="18"/>
                   <w:szCs w:val="18"/>
                 </w:rPr>
-                <w:t>Determination of MCH23 type (this field not visible to user)</w:t>
+                <w:t xml:space="preserve">&lt;&lt;calculated field: </w:t>
               </w:r>
             </w:ins>
-            <w:del w:id="178" w:author="Wichert, RJ@Energy" w:date="2018-10-18T07:13:00Z">
-              <w:r>
-                <w:rPr>
-                  <w:rFonts w:asciiTheme="minorHAnsi" w:hAnsiTheme="minorHAnsi"/>
-                  <w:sz w:val="18"/>
-                  <w:szCs w:val="18"/>
-                </w:rPr>
-                <w:delText>Determination of MCH23 type (this field not visible to user)</w:delText>
-              </w:r>
-            </w:del>
-          </w:p>
-        </w:tc>
-        <w:tc>
-          <w:tcPr>
-            <w:tcW w:w="2842" w:type="pct"/>
-            <w:vAlign w:val="center"/>
-            <w:tcPrChange w:id="179" w:author="Smith, Alexis@Energy" w:date="2018-12-13T10:57:00Z">
-              <w:tcPr>
-                <w:tcW w:w="2842" w:type="pct"/>
-                <w:vAlign w:val="center"/>
-              </w:tcPr>
-            </w:tcPrChange>
-          </w:tcPr>
+          </w:p>
           <w:p>
             <w:pPr>
               <w:keepNext/>
               <w:rPr>
                 <w:ins w:id="180" w:author="Wichert, RJ@Energy" w:date="2018-10-18T07:13:00Z"/>
-                <w:rFonts w:asciiTheme="minorHAnsi" w:hAnsiTheme="minorHAnsi"/>
-                <w:sz w:val="18"/>
-                <w:szCs w:val="18"/>
-              </w:rPr>
-            </w:pPr>
-            <w:ins w:id="181" w:author="Wichert, RJ@Energy" w:date="2018-10-18T07:13:00Z">
-              <w:r>
-                <w:rPr>
-                  <w:rFonts w:asciiTheme="minorHAnsi" w:hAnsiTheme="minorHAnsi"/>
-                  <w:sz w:val="18"/>
-                  <w:szCs w:val="18"/>
-                </w:rPr>
-                <w:t xml:space="preserve">&lt;&lt;calculated field: </w:t>
-              </w:r>
-            </w:ins>
-          </w:p>
-          <w:p>
-            <w:pPr>
-              <w:keepNext/>
-              <w:rPr>
-                <w:ins w:id="182" w:author="Wichert, RJ@Energy" w:date="2018-10-18T07:13:00Z"/>
                 <w:rFonts w:asciiTheme="minorHAnsi" w:hAnsiTheme="minorHAnsi"/>
                 <w:sz w:val="16"/>
                 <w:szCs w:val="16"/>
               </w:rPr>
             </w:pPr>
-            <w:ins w:id="183" w:author="Wichert, RJ@Energy" w:date="2018-10-18T07:13:00Z">
+            <w:ins w:id="181" w:author="Wichert, RJ@Energy" w:date="2018-10-18T07:13:00Z">
               <w:r>
                 <w:rPr>
                   <w:rFonts w:asciiTheme="minorHAnsi" w:hAnsiTheme="minorHAnsi"/>
@@ -10228,7 +10217,7 @@
                 </w:rPr>
                 <w:t>If A1</w:t>
               </w:r>
-              <w:del w:id="184" w:author="Smith, Alexis@Energy" w:date="2019-01-04T14:08:00Z">
+              <w:del w:id="182" w:author="Smith, Alexis@Energy" w:date="2019-01-04T14:08:00Z">
                 <w:r>
                   <w:rPr>
                     <w:rFonts w:asciiTheme="minorHAnsi" w:hAnsiTheme="minorHAnsi"/>
@@ -10239,7 +10228,7 @@
                 </w:r>
               </w:del>
             </w:ins>
-            <w:ins w:id="185" w:author="Smith, Alexis@Energy" w:date="2019-01-04T14:08:00Z">
+            <w:ins w:id="183" w:author="Smith, Alexis@Energy" w:date="2019-01-04T14:08:00Z">
               <w:r>
                 <w:rPr>
                   <w:rFonts w:asciiTheme="minorHAnsi" w:hAnsiTheme="minorHAnsi"/>
@@ -10249,7 +10238,7 @@
                 <w:t>1</w:t>
               </w:r>
             </w:ins>
-            <w:ins w:id="186" w:author="Wichert, RJ@Energy" w:date="2018-10-18T07:13:00Z">
+            <w:ins w:id="184" w:author="Wichert, RJ@Energy" w:date="2018-10-18T07:13:00Z">
               <w:r>
                 <w:rPr>
                   <w:rFonts w:asciiTheme="minorHAnsi" w:hAnsiTheme="minorHAnsi"/>
@@ -10281,13 +10270,13 @@
               <w:keepNext/>
               <w:ind w:left="720"/>
               <w:rPr>
-                <w:ins w:id="187" w:author="Wichert, RJ@Energy" w:date="2018-10-18T07:13:00Z"/>
+                <w:ins w:id="185" w:author="Wichert, RJ@Energy" w:date="2018-10-18T07:13:00Z"/>
                 <w:rFonts w:asciiTheme="minorHAnsi" w:hAnsiTheme="minorHAnsi"/>
                 <w:sz w:val="16"/>
                 <w:szCs w:val="16"/>
               </w:rPr>
             </w:pPr>
-            <w:ins w:id="188" w:author="Wichert, RJ@Energy" w:date="2018-10-18T07:13:00Z">
+            <w:ins w:id="186" w:author="Wichert, RJ@Energy" w:date="2018-10-18T07:13:00Z">
               <w:r>
                 <w:rPr>
                   <w:rFonts w:asciiTheme="minorHAnsi" w:hAnsiTheme="minorHAnsi"/>
@@ -10297,7 +10286,7 @@
                 <w:t>If A0</w:t>
               </w:r>
             </w:ins>
-            <w:ins w:id="189" w:author="Smith, Alexis@Energy" w:date="2019-01-04T14:08:00Z">
+            <w:ins w:id="187" w:author="Smith, Alexis@Energy" w:date="2019-01-04T14:08:00Z">
               <w:r>
                 <w:rPr>
                   <w:rFonts w:asciiTheme="minorHAnsi" w:hAnsiTheme="minorHAnsi"/>
@@ -10307,8 +10296,8 @@
                 <w:t>4</w:t>
               </w:r>
             </w:ins>
-            <w:ins w:id="190" w:author="Wichert, RJ@Energy" w:date="2018-10-18T07:13:00Z">
-              <w:del w:id="191" w:author="Smith, Alexis@Energy" w:date="2019-01-04T14:08:00Z">
+            <w:ins w:id="188" w:author="Wichert, RJ@Energy" w:date="2018-10-18T07:13:00Z">
+              <w:del w:id="189" w:author="Smith, Alexis@Energy" w:date="2019-01-04T14:08:00Z">
                 <w:r>
                   <w:rPr>
                     <w:rFonts w:asciiTheme="minorHAnsi" w:hAnsiTheme="minorHAnsi"/>
@@ -10327,7 +10316,7 @@
                 <w:t xml:space="preserve"> = alteration Then Use variant MCH-23c</w:t>
               </w:r>
             </w:ins>
-            <w:ins w:id="192" w:author="Smith, Alexis@Energy" w:date="2019-01-02T12:48:00Z">
+            <w:ins w:id="190" w:author="Smith, Alexis@Energy" w:date="2019-01-02T12:48:00Z">
               <w:r>
                 <w:rPr>
                   <w:rFonts w:asciiTheme="minorHAnsi" w:hAnsiTheme="minorHAnsi"/>
@@ -10342,13 +10331,13 @@
             <w:pPr>
               <w:keepNext/>
               <w:rPr>
-                <w:ins w:id="193" w:author="Wichert, RJ@Energy" w:date="2018-10-18T07:13:00Z"/>
+                <w:ins w:id="191" w:author="Wichert, RJ@Energy" w:date="2018-10-18T07:13:00Z"/>
                 <w:rFonts w:asciiTheme="minorHAnsi" w:hAnsiTheme="minorHAnsi"/>
                 <w:sz w:val="16"/>
                 <w:szCs w:val="16"/>
               </w:rPr>
             </w:pPr>
-            <w:ins w:id="194" w:author="Wichert, RJ@Energy" w:date="2018-10-18T07:13:00Z">
+            <w:ins w:id="192" w:author="Wichert, RJ@Energy" w:date="2018-10-18T07:13:00Z">
               <w:r>
                 <w:rPr>
                   <w:rFonts w:asciiTheme="minorHAnsi" w:hAnsiTheme="minorHAnsi"/>
@@ -10366,7 +10355,7 @@
                 <w:t>If A1</w:t>
               </w:r>
             </w:ins>
-            <w:ins w:id="195" w:author="Smith, Alexis@Energy" w:date="2019-01-04T14:08:00Z">
+            <w:ins w:id="193" w:author="Smith, Alexis@Energy" w:date="2019-01-04T14:08:00Z">
               <w:r>
                 <w:rPr>
                   <w:rFonts w:asciiTheme="minorHAnsi" w:hAnsiTheme="minorHAnsi"/>
@@ -10376,8 +10365,8 @@
                 <w:t>1</w:t>
               </w:r>
             </w:ins>
-            <w:ins w:id="196" w:author="Wichert, RJ@Energy" w:date="2018-10-18T07:13:00Z">
-              <w:del w:id="197" w:author="Smith, Alexis@Energy" w:date="2019-01-04T14:08:00Z">
+            <w:ins w:id="194" w:author="Wichert, RJ@Energy" w:date="2018-10-18T07:13:00Z">
+              <w:del w:id="195" w:author="Smith, Alexis@Energy" w:date="2019-01-04T14:08:00Z">
                 <w:r>
                   <w:rPr>
                     <w:rFonts w:asciiTheme="minorHAnsi" w:hAnsiTheme="minorHAnsi"/>
@@ -10418,13 +10407,13 @@
               <w:keepNext/>
               <w:ind w:left="720"/>
               <w:rPr>
-                <w:ins w:id="198" w:author="Smith, Alexis@Energy" w:date="2019-01-02T12:48:00Z"/>
+                <w:ins w:id="196" w:author="Smith, Alexis@Energy" w:date="2019-01-02T12:48:00Z"/>
                 <w:rFonts w:asciiTheme="minorHAnsi" w:hAnsiTheme="minorHAnsi"/>
                 <w:sz w:val="16"/>
                 <w:szCs w:val="16"/>
               </w:rPr>
             </w:pPr>
-            <w:ins w:id="199" w:author="Wichert, RJ@Energy" w:date="2018-10-18T07:13:00Z">
+            <w:ins w:id="197" w:author="Wichert, RJ@Energy" w:date="2018-10-18T07:13:00Z">
               <w:r>
                 <w:rPr>
                   <w:rFonts w:asciiTheme="minorHAnsi" w:hAnsiTheme="minorHAnsi"/>
@@ -10433,7 +10422,7 @@
                 </w:rPr>
                 <w:t>If A0</w:t>
               </w:r>
-              <w:del w:id="200" w:author="Smith, Alexis@Energy" w:date="2019-01-04T14:08:00Z">
+              <w:del w:id="198" w:author="Smith, Alexis@Energy" w:date="2019-01-04T14:08:00Z">
                 <w:r>
                   <w:rPr>
                     <w:rFonts w:asciiTheme="minorHAnsi" w:hAnsiTheme="minorHAnsi"/>
@@ -10444,7 +10433,7 @@
                 </w:r>
               </w:del>
             </w:ins>
-            <w:ins w:id="201" w:author="Smith, Alexis@Energy" w:date="2019-01-04T14:08:00Z">
+            <w:ins w:id="199" w:author="Smith, Alexis@Energy" w:date="2019-01-04T14:08:00Z">
               <w:r>
                 <w:rPr>
                   <w:rFonts w:asciiTheme="minorHAnsi" w:hAnsiTheme="minorHAnsi"/>
@@ -10454,7 +10443,7 @@
                 <w:t>4</w:t>
               </w:r>
             </w:ins>
-            <w:ins w:id="202" w:author="Wichert, RJ@Energy" w:date="2018-10-18T07:13:00Z">
+            <w:ins w:id="200" w:author="Wichert, RJ@Energy" w:date="2018-10-18T07:13:00Z">
               <w:r>
                 <w:rPr>
                   <w:rFonts w:asciiTheme="minorHAnsi" w:hAnsiTheme="minorHAnsi"/>
@@ -10472,7 +10461,7 @@
                 <w:t>lteration</w:t>
               </w:r>
             </w:ins>
-            <w:ins w:id="203" w:author="Smith, Alexis@Energy" w:date="2019-01-02T12:48:00Z">
+            <w:ins w:id="201" w:author="Smith, Alexis@Energy" w:date="2019-01-02T12:48:00Z">
               <w:r>
                 <w:rPr>
                   <w:rFonts w:asciiTheme="minorHAnsi" w:hAnsiTheme="minorHAnsi"/>
@@ -10488,13 +10477,13 @@
               <w:keepNext/>
               <w:ind w:left="720"/>
               <w:rPr>
-                <w:ins w:id="204" w:author="Smith, Alexis@Energy" w:date="2019-01-02T12:48:00Z"/>
+                <w:ins w:id="202" w:author="Smith, Alexis@Energy" w:date="2019-01-02T12:48:00Z"/>
                 <w:rFonts w:asciiTheme="minorHAnsi" w:hAnsiTheme="minorHAnsi"/>
                 <w:sz w:val="16"/>
                 <w:szCs w:val="16"/>
               </w:rPr>
             </w:pPr>
-            <w:ins w:id="205" w:author="Smith, Alexis@Energy" w:date="2019-01-02T12:48:00Z">
+            <w:ins w:id="203" w:author="Smith, Alexis@Energy" w:date="2019-01-02T12:48:00Z">
               <w:r>
                 <w:rPr>
                   <w:rFonts w:asciiTheme="minorHAnsi" w:hAnsiTheme="minorHAnsi"/>
@@ -10504,7 +10493,7 @@
                 <w:t>If A1</w:t>
               </w:r>
             </w:ins>
-            <w:ins w:id="206" w:author="Smith, Alexis@Energy" w:date="2019-01-04T14:08:00Z">
+            <w:ins w:id="204" w:author="Smith, Alexis@Energy" w:date="2019-01-04T14:08:00Z">
               <w:r>
                 <w:rPr>
                   <w:rFonts w:asciiTheme="minorHAnsi" w:hAnsiTheme="minorHAnsi"/>
@@ -10514,7 +10503,7 @@
                 <w:t>2</w:t>
               </w:r>
             </w:ins>
-            <w:ins w:id="207" w:author="Smith, Alexis@Energy" w:date="2019-01-02T12:48:00Z">
+            <w:ins w:id="205" w:author="Smith, Alexis@Energy" w:date="2019-01-02T12:48:00Z">
               <w:r>
                 <w:rPr>
                   <w:rFonts w:asciiTheme="minorHAnsi" w:hAnsiTheme="minorHAnsi"/>
@@ -10524,7 +10513,7 @@
                 <w:t xml:space="preserve"> = </w:t>
               </w:r>
             </w:ins>
-            <w:ins w:id="208" w:author="Wichert, RJ@Energy" w:date="2019-01-02T15:52:00Z">
+            <w:ins w:id="206" w:author="Wichert, RJ@Energy" w:date="2019-01-02T15:52:00Z">
               <w:r>
                 <w:rPr>
                   <w:rFonts w:asciiTheme="minorHAnsi" w:hAnsiTheme="minorHAnsi"/>
@@ -10534,8 +10523,8 @@
                 <w:t>Variable CFVCS or Fixed CFVCS</w:t>
               </w:r>
             </w:ins>
-            <w:ins w:id="209" w:author="Smith, Alexis@Energy" w:date="2019-01-02T12:48:00Z">
-              <w:del w:id="210" w:author="Wichert, RJ@Energy" w:date="2019-01-02T15:52:00Z">
+            <w:ins w:id="207" w:author="Smith, Alexis@Energy" w:date="2019-01-02T12:48:00Z">
+              <w:del w:id="208" w:author="Wichert, RJ@Energy" w:date="2019-01-02T15:52:00Z">
                 <w:r>
                   <w:rPr>
                     <w:rFonts w:asciiTheme="minorHAnsi" w:hAnsiTheme="minorHAnsi"/>
@@ -10560,13 +10549,13 @@
               <w:keepNext/>
               <w:ind w:left="720"/>
               <w:rPr>
-                <w:ins w:id="211" w:author="Smith, Alexis@Energy" w:date="2019-01-02T12:48:00Z"/>
+                <w:ins w:id="209" w:author="Smith, Alexis@Energy" w:date="2019-01-02T12:48:00Z"/>
                 <w:rFonts w:asciiTheme="minorHAnsi" w:hAnsiTheme="minorHAnsi"/>
                 <w:sz w:val="16"/>
                 <w:szCs w:val="16"/>
               </w:rPr>
             </w:pPr>
-            <w:ins w:id="212" w:author="Smith, Alexis@Energy" w:date="2019-01-02T12:48:00Z">
+            <w:ins w:id="210" w:author="Smith, Alexis@Energy" w:date="2019-01-02T12:48:00Z">
               <w:r>
                 <w:rPr>
                   <w:rFonts w:asciiTheme="minorHAnsi" w:hAnsiTheme="minorHAnsi"/>
@@ -10576,7 +10565,7 @@
                 <w:t>Else use MCH-23a</w:t>
               </w:r>
             </w:ins>
-            <w:ins w:id="213" w:author="Wichert, RJ@Energy" w:date="2018-10-18T07:13:00Z">
+            <w:ins w:id="211" w:author="Wichert, RJ@Energy" w:date="2018-10-18T07:13:00Z">
               <w:r>
                 <w:rPr>
                   <w:rFonts w:asciiTheme="minorHAnsi" w:hAnsiTheme="minorHAnsi"/>
@@ -10592,14 +10581,14 @@
               <w:keepNext/>
               <w:ind w:left="720"/>
               <w:rPr>
-                <w:ins w:id="214" w:author="Wichert, RJ@Energy" w:date="2018-10-18T07:13:00Z"/>
-                <w:del w:id="215" w:author="Smith, Alexis@Energy" w:date="2019-01-02T12:48:00Z"/>
+                <w:ins w:id="212" w:author="Wichert, RJ@Energy" w:date="2018-10-18T07:13:00Z"/>
+                <w:del w:id="213" w:author="Smith, Alexis@Energy" w:date="2019-01-02T12:48:00Z"/>
                 <w:rFonts w:asciiTheme="minorHAnsi" w:hAnsiTheme="minorHAnsi"/>
                 <w:sz w:val="16"/>
                 <w:szCs w:val="16"/>
               </w:rPr>
             </w:pPr>
-            <w:ins w:id="216" w:author="Smith, Alexis@Energy" w:date="2019-01-02T12:55:00Z">
+            <w:ins w:id="214" w:author="Smith, Alexis@Energy" w:date="2019-01-02T12:55:00Z">
               <w:r>
                 <w:rPr>
                   <w:rFonts w:asciiTheme="minorHAnsi" w:hAnsiTheme="minorHAnsi"/>
@@ -10609,8 +10598,8 @@
                 <w:t>End</w:t>
               </w:r>
             </w:ins>
-            <w:ins w:id="217" w:author="Wichert, RJ@Energy" w:date="2018-10-18T07:13:00Z">
-              <w:del w:id="218" w:author="Smith, Alexis@Energy" w:date="2019-01-02T12:48:00Z">
+            <w:ins w:id="215" w:author="Wichert, RJ@Energy" w:date="2018-10-18T07:13:00Z">
+              <w:del w:id="216" w:author="Smith, Alexis@Energy" w:date="2019-01-02T12:48:00Z">
                 <w:r>
                   <w:rPr>
                     <w:rFonts w:asciiTheme="minorHAnsi" w:hAnsiTheme="minorHAnsi"/>
@@ -10643,15 +10632,15 @@
               <w:keepNext/>
               <w:ind w:left="720"/>
               <w:rPr>
-                <w:ins w:id="219" w:author="Wichert, RJ@Energy" w:date="2018-10-18T07:13:00Z"/>
-                <w:del w:id="220" w:author="Smith, Alexis@Energy" w:date="2019-01-02T12:48:00Z"/>
+                <w:ins w:id="217" w:author="Wichert, RJ@Energy" w:date="2018-10-18T07:13:00Z"/>
+                <w:del w:id="218" w:author="Smith, Alexis@Energy" w:date="2019-01-02T12:48:00Z"/>
                 <w:rFonts w:asciiTheme="minorHAnsi" w:hAnsiTheme="minorHAnsi"/>
                 <w:sz w:val="16"/>
                 <w:szCs w:val="16"/>
               </w:rPr>
             </w:pPr>
-            <w:ins w:id="221" w:author="Wichert, RJ@Energy" w:date="2018-10-18T07:13:00Z">
-              <w:del w:id="222" w:author="Smith, Alexis@Energy" w:date="2019-01-02T12:48:00Z">
+            <w:ins w:id="219" w:author="Wichert, RJ@Energy" w:date="2018-10-18T07:13:00Z">
+              <w:del w:id="220" w:author="Smith, Alexis@Energy" w:date="2019-01-02T12:48:00Z">
                 <w:r>
                   <w:rPr>
                     <w:rFonts w:asciiTheme="minorHAnsi" w:hAnsiTheme="minorHAnsi"/>
@@ -10667,13 +10656,13 @@
             <w:pPr>
               <w:keepNext/>
               <w:rPr>
-                <w:ins w:id="223" w:author="Wichert, RJ@Energy" w:date="2018-10-18T07:13:00Z"/>
+                <w:ins w:id="221" w:author="Wichert, RJ@Energy" w:date="2018-10-18T07:13:00Z"/>
                 <w:rFonts w:asciiTheme="minorHAnsi" w:hAnsiTheme="minorHAnsi"/>
                 <w:sz w:val="16"/>
                 <w:szCs w:val="16"/>
               </w:rPr>
             </w:pPr>
-            <w:ins w:id="224" w:author="Wichert, RJ@Energy" w:date="2018-10-18T07:13:00Z">
+            <w:ins w:id="222" w:author="Wichert, RJ@Energy" w:date="2018-10-18T07:13:00Z">
               <w:r>
                 <w:rPr>
                   <w:rFonts w:asciiTheme="minorHAnsi" w:hAnsiTheme="minorHAnsi"/>
@@ -10696,7 +10685,7 @@
             <w:pPr>
               <w:keepNext/>
               <w:rPr>
-                <w:ins w:id="225" w:author="Wichert, RJ@Energy" w:date="2018-10-18T07:13:00Z"/>
+                <w:ins w:id="223" w:author="Wichert, RJ@Energy" w:date="2018-10-18T07:13:00Z"/>
                 <w:rFonts w:asciiTheme="minorHAnsi" w:hAnsiTheme="minorHAnsi"/>
                 <w:sz w:val="16"/>
                 <w:szCs w:val="16"/>
@@ -10707,13 +10696,13 @@
             <w:pPr>
               <w:keepNext/>
               <w:rPr>
-                <w:ins w:id="226" w:author="Wichert, RJ@Energy" w:date="2018-10-18T07:13:00Z"/>
+                <w:ins w:id="224" w:author="Wichert, RJ@Energy" w:date="2018-10-18T07:13:00Z"/>
                 <w:rFonts w:asciiTheme="minorHAnsi" w:hAnsiTheme="minorHAnsi"/>
                 <w:sz w:val="16"/>
                 <w:szCs w:val="16"/>
               </w:rPr>
             </w:pPr>
-            <w:ins w:id="227" w:author="Wichert, RJ@Energy" w:date="2018-10-18T07:13:00Z">
+            <w:ins w:id="225" w:author="Wichert, RJ@Energy" w:date="2018-10-18T07:13:00Z">
               <w:r>
                 <w:rPr>
                   <w:rFonts w:asciiTheme="minorHAnsi" w:hAnsiTheme="minorHAnsi"/>
@@ -10723,7 +10712,7 @@
                 <w:t>If A0</w:t>
               </w:r>
             </w:ins>
-            <w:ins w:id="228" w:author="Smith, Alexis@Energy" w:date="2019-01-04T14:08:00Z">
+            <w:ins w:id="226" w:author="Smith, Alexis@Energy" w:date="2019-01-04T14:08:00Z">
               <w:r>
                 <w:rPr>
                   <w:rFonts w:asciiTheme="minorHAnsi" w:hAnsiTheme="minorHAnsi"/>
@@ -10733,8 +10722,8 @@
                 <w:t>7</w:t>
               </w:r>
             </w:ins>
-            <w:ins w:id="229" w:author="Wichert, RJ@Energy" w:date="2018-10-18T07:13:00Z">
-              <w:del w:id="230" w:author="Smith, Alexis@Energy" w:date="2019-01-04T14:08:00Z">
+            <w:ins w:id="227" w:author="Wichert, RJ@Energy" w:date="2018-10-18T07:13:00Z">
+              <w:del w:id="228" w:author="Smith, Alexis@Energy" w:date="2019-01-04T14:08:00Z">
                 <w:r>
                   <w:rPr>
                     <w:rFonts w:asciiTheme="minorHAnsi" w:hAnsiTheme="minorHAnsi"/>
@@ -10758,12 +10747,12 @@
             <w:pPr>
               <w:keepNext/>
               <w:rPr>
-                <w:ins w:id="231" w:author="Smith, Alexis@Energy" w:date="2019-01-02T12:49:00Z"/>
+                <w:ins w:id="229" w:author="Smith, Alexis@Energy" w:date="2019-01-02T12:49:00Z"/>
                 <w:rFonts w:asciiTheme="minorHAnsi" w:hAnsiTheme="minorHAnsi"/>
                 <w:sz w:val="16"/>
                 <w:szCs w:val="16"/>
               </w:rPr>
-              <w:pPrChange w:id="232" w:author="Smith, Alexis@Energy" w:date="2019-01-02T12:50:00Z">
+              <w:pPrChange w:id="230" w:author="Smith, Alexis@Energy" w:date="2019-01-02T12:50:00Z">
                 <w:pPr>
                   <w:keepNext/>
                   <w:framePr w:hSpace="180" w:wrap="around" w:vAnchor="text" w:hAnchor="text" w:y="1"/>
@@ -10772,7 +10761,7 @@
                 </w:pPr>
               </w:pPrChange>
             </w:pPr>
-            <w:ins w:id="233" w:author="Wichert, RJ@Energy" w:date="2018-10-18T07:13:00Z">
+            <w:ins w:id="231" w:author="Wichert, RJ@Energy" w:date="2018-10-18T07:13:00Z">
               <w:r>
                 <w:rPr>
                   <w:rFonts w:asciiTheme="minorHAnsi" w:hAnsiTheme="minorHAnsi"/>
@@ -10782,7 +10771,7 @@
                 <w:t>If A0</w:t>
               </w:r>
             </w:ins>
-            <w:ins w:id="234" w:author="Smith, Alexis@Energy" w:date="2019-01-04T14:08:00Z">
+            <w:ins w:id="232" w:author="Smith, Alexis@Energy" w:date="2019-01-04T14:08:00Z">
               <w:r>
                 <w:rPr>
                   <w:rFonts w:asciiTheme="minorHAnsi" w:hAnsiTheme="minorHAnsi"/>
@@ -10792,8 +10781,8 @@
                 <w:t>6</w:t>
               </w:r>
             </w:ins>
-            <w:ins w:id="235" w:author="Wichert, RJ@Energy" w:date="2018-10-18T07:13:00Z">
-              <w:del w:id="236" w:author="Smith, Alexis@Energy" w:date="2019-01-04T14:08:00Z">
+            <w:ins w:id="233" w:author="Wichert, RJ@Energy" w:date="2018-10-18T07:13:00Z">
+              <w:del w:id="234" w:author="Smith, Alexis@Energy" w:date="2019-01-04T14:08:00Z">
                 <w:r>
                   <w:rPr>
                     <w:rFonts w:asciiTheme="minorHAnsi" w:hAnsiTheme="minorHAnsi"/>
@@ -10812,7 +10801,7 @@
                 <w:t xml:space="preserve"> = SingleSpeed </w:t>
               </w:r>
             </w:ins>
-            <w:ins w:id="237" w:author="Smith, Alexis@Energy" w:date="2019-01-02T12:49:00Z">
+            <w:ins w:id="235" w:author="Smith, Alexis@Energy" w:date="2019-01-02T12:49:00Z">
               <w:r>
                 <w:rPr>
                   <w:rFonts w:asciiTheme="minorHAnsi" w:hAnsiTheme="minorHAnsi"/>
@@ -10828,13 +10817,13 @@
               <w:keepNext/>
               <w:ind w:left="646"/>
               <w:rPr>
-                <w:ins w:id="238" w:author="Smith, Alexis@Energy" w:date="2019-01-02T12:49:00Z"/>
+                <w:ins w:id="236" w:author="Smith, Alexis@Energy" w:date="2019-01-02T12:49:00Z"/>
                 <w:rFonts w:asciiTheme="minorHAnsi" w:hAnsiTheme="minorHAnsi"/>
                 <w:sz w:val="16"/>
                 <w:szCs w:val="16"/>
               </w:rPr>
             </w:pPr>
-            <w:ins w:id="239" w:author="Smith, Alexis@Energy" w:date="2019-01-02T12:49:00Z">
+            <w:ins w:id="237" w:author="Smith, Alexis@Energy" w:date="2019-01-02T12:49:00Z">
               <w:r>
                 <w:rPr>
                   <w:rFonts w:asciiTheme="minorHAnsi" w:hAnsiTheme="minorHAnsi"/>
@@ -10844,7 +10833,7 @@
                 <w:t>if A1</w:t>
               </w:r>
             </w:ins>
-            <w:ins w:id="240" w:author="Smith, Alexis@Energy" w:date="2019-01-04T14:08:00Z">
+            <w:ins w:id="238" w:author="Smith, Alexis@Energy" w:date="2019-01-04T14:08:00Z">
               <w:r>
                 <w:rPr>
                   <w:rFonts w:asciiTheme="minorHAnsi" w:hAnsiTheme="minorHAnsi"/>
@@ -10854,7 +10843,7 @@
                 <w:t>2</w:t>
               </w:r>
             </w:ins>
-            <w:ins w:id="241" w:author="Smith, Alexis@Energy" w:date="2019-01-02T12:49:00Z">
+            <w:ins w:id="239" w:author="Smith, Alexis@Energy" w:date="2019-01-02T12:49:00Z">
               <w:r>
                 <w:rPr>
                   <w:rFonts w:asciiTheme="minorHAnsi" w:hAnsiTheme="minorHAnsi"/>
@@ -10864,7 +10853,7 @@
                 <w:t xml:space="preserve"> = </w:t>
               </w:r>
             </w:ins>
-            <w:ins w:id="242" w:author="Wichert, RJ@Energy" w:date="2019-01-02T15:52:00Z">
+            <w:ins w:id="240" w:author="Wichert, RJ@Energy" w:date="2019-01-02T15:52:00Z">
               <w:r>
                 <w:rPr>
                   <w:rFonts w:asciiTheme="minorHAnsi" w:hAnsiTheme="minorHAnsi"/>
@@ -10874,7 +10863,7 @@
                 <w:t>Variable CFVCS or Fixed CFVCS</w:t>
               </w:r>
             </w:ins>
-            <w:ins w:id="243" w:author="Smith, Alexis@Energy" w:date="2019-01-02T12:49:00Z">
+            <w:ins w:id="241" w:author="Smith, Alexis@Energy" w:date="2019-01-02T12:49:00Z">
               <w:r>
                 <w:rPr>
                   <w:rFonts w:asciiTheme="minorHAnsi" w:hAnsiTheme="minorHAnsi"/>
@@ -10910,7 +10899,7 @@
                 <w:sz w:val="16"/>
                 <w:szCs w:val="16"/>
               </w:rPr>
-              <w:pPrChange w:id="244" w:author="Smith, Alexis@Energy" w:date="2019-01-02T12:49:00Z">
+              <w:pPrChange w:id="242" w:author="Smith, Alexis@Energy" w:date="2019-01-02T12:49:00Z">
                 <w:pPr>
                   <w:keepNext/>
                   <w:framePr w:hSpace="180" w:wrap="around" w:vAnchor="text" w:hAnchor="text" w:y="1"/>
@@ -10919,7 +10908,7 @@
                 </w:pPr>
               </w:pPrChange>
             </w:pPr>
-            <w:ins w:id="245" w:author="Smith, Alexis@Energy" w:date="2019-01-02T12:49:00Z">
+            <w:ins w:id="243" w:author="Smith, Alexis@Energy" w:date="2019-01-02T12:49:00Z">
               <w:r>
                 <w:rPr>
                   <w:rFonts w:asciiTheme="minorHAnsi" w:hAnsiTheme="minorHAnsi"/>
@@ -10929,7 +10918,7 @@
                 <w:t>Else use variant MCH-23b</w:t>
               </w:r>
             </w:ins>
-            <w:ins w:id="246" w:author="Smith, Alexis@Energy" w:date="2019-01-02T12:53:00Z">
+            <w:ins w:id="244" w:author="Smith, Alexis@Energy" w:date="2019-01-02T12:53:00Z">
               <w:r>
                 <w:rPr>
                   <w:rFonts w:asciiTheme="minorHAnsi" w:hAnsiTheme="minorHAnsi"/>
@@ -10939,7 +10928,7 @@
                 <w:t>;</w:t>
               </w:r>
             </w:ins>
-            <w:ins w:id="247" w:author="Smith, Alexis@Energy" w:date="2019-01-02T12:49:00Z">
+            <w:ins w:id="245" w:author="Smith, Alexis@Energy" w:date="2019-01-02T12:49:00Z">
               <w:r>
                 <w:rPr>
                   <w:rFonts w:asciiTheme="minorHAnsi" w:hAnsiTheme="minorHAnsi"/>
@@ -10955,12 +10944,12 @@
               <w:keepNext/>
               <w:ind w:left="16"/>
               <w:rPr>
-                <w:ins w:id="248" w:author="Wichert, RJ@Energy" w:date="2018-10-18T07:13:00Z"/>
+                <w:ins w:id="246" w:author="Wichert, RJ@Energy" w:date="2018-10-18T07:13:00Z"/>
                 <w:rFonts w:asciiTheme="minorHAnsi" w:hAnsiTheme="minorHAnsi"/>
                 <w:sz w:val="16"/>
                 <w:szCs w:val="16"/>
               </w:rPr>
-              <w:pPrChange w:id="249" w:author="Smith, Alexis@Energy" w:date="2019-01-02T12:49:00Z">
+              <w:pPrChange w:id="247" w:author="Smith, Alexis@Energy" w:date="2019-01-02T12:49:00Z">
                 <w:pPr>
                   <w:keepNext/>
                   <w:framePr w:hSpace="180" w:wrap="around" w:vAnchor="text" w:hAnchor="text" w:y="1"/>
@@ -10969,7 +10958,7 @@
                 </w:pPr>
               </w:pPrChange>
             </w:pPr>
-            <w:ins w:id="250" w:author="Wichert, RJ@Energy" w:date="2018-10-18T07:13:00Z">
+            <w:ins w:id="248" w:author="Wichert, RJ@Energy" w:date="2018-10-18T07:13:00Z">
               <w:r>
                 <w:rPr>
                   <w:rFonts w:asciiTheme="minorHAnsi" w:hAnsiTheme="minorHAnsi"/>
@@ -10979,7 +10968,7 @@
                 <w:t>ElseIf A0</w:t>
               </w:r>
             </w:ins>
-            <w:ins w:id="251" w:author="Smith, Alexis@Energy" w:date="2019-01-04T14:23:00Z">
+            <w:ins w:id="249" w:author="Smith, Alexis@Energy" w:date="2019-01-04T14:23:00Z">
               <w:r>
                 <w:rPr>
                   <w:rFonts w:asciiTheme="minorHAnsi" w:hAnsiTheme="minorHAnsi"/>
@@ -10989,7 +10978,7 @@
                 <w:t>6</w:t>
               </w:r>
             </w:ins>
-            <w:ins w:id="252" w:author="Wichert, RJ@Energy" w:date="2018-10-18T07:13:00Z">
+            <w:ins w:id="250" w:author="Wichert, RJ@Energy" w:date="2018-10-18T07:13:00Z">
               <w:r>
                 <w:rPr>
                   <w:rFonts w:asciiTheme="minorHAnsi" w:hAnsiTheme="minorHAnsi"/>
@@ -10999,7 +10988,7 @@
                 <w:t xml:space="preserve"> = MultiSpeed</w:t>
               </w:r>
             </w:ins>
-            <w:ins w:id="253" w:author="Smith, Alexis@Energy" w:date="2019-01-02T12:52:00Z">
+            <w:ins w:id="251" w:author="Smith, Alexis@Energy" w:date="2019-01-02T12:52:00Z">
               <w:r>
                 <w:rPr>
                   <w:rFonts w:asciiTheme="minorHAnsi" w:hAnsiTheme="minorHAnsi"/>
@@ -11017,8 +11006,8 @@
               </w:rPr>
               <w:t xml:space="preserve"> </w:t>
             </w:r>
-            <w:ins w:id="254" w:author="Wichert, RJ@Energy" w:date="2018-10-18T07:13:00Z">
-              <w:del w:id="255" w:author="Smith, Alexis@Energy" w:date="2019-01-02T12:49:00Z">
+            <w:ins w:id="252" w:author="Wichert, RJ@Energy" w:date="2018-10-18T07:13:00Z">
+              <w:del w:id="253" w:author="Smith, Alexis@Energy" w:date="2019-01-02T12:49:00Z">
                 <w:r>
                   <w:rPr>
                     <w:rFonts w:asciiTheme="minorHAnsi" w:hAnsiTheme="minorHAnsi"/>
@@ -11051,13 +11040,13 @@
               <w:keepNext/>
               <w:ind w:left="646"/>
               <w:rPr>
-                <w:ins w:id="256" w:author="Smith, Alexis@Energy" w:date="2019-01-02T12:52:00Z"/>
+                <w:ins w:id="254" w:author="Smith, Alexis@Energy" w:date="2019-01-02T12:52:00Z"/>
                 <w:rFonts w:asciiTheme="minorHAnsi" w:hAnsiTheme="minorHAnsi"/>
                 <w:sz w:val="16"/>
                 <w:szCs w:val="16"/>
               </w:rPr>
             </w:pPr>
-            <w:ins w:id="257" w:author="Smith, Alexis@Energy" w:date="2019-01-02T12:52:00Z">
+            <w:ins w:id="255" w:author="Smith, Alexis@Energy" w:date="2019-01-02T12:52:00Z">
               <w:r>
                 <w:rPr>
                   <w:rFonts w:asciiTheme="minorHAnsi" w:hAnsiTheme="minorHAnsi"/>
@@ -11067,7 +11056,7 @@
                 <w:t>if A1</w:t>
               </w:r>
             </w:ins>
-            <w:ins w:id="258" w:author="Smith, Alexis@Energy" w:date="2019-01-04T14:15:00Z">
+            <w:ins w:id="256" w:author="Smith, Alexis@Energy" w:date="2019-01-04T14:15:00Z">
               <w:r>
                 <w:rPr>
                   <w:rFonts w:asciiTheme="minorHAnsi" w:hAnsiTheme="minorHAnsi"/>
@@ -11077,7 +11066,7 @@
                 <w:t>2</w:t>
               </w:r>
             </w:ins>
-            <w:ins w:id="259" w:author="Smith, Alexis@Energy" w:date="2019-01-02T12:52:00Z">
+            <w:ins w:id="257" w:author="Smith, Alexis@Energy" w:date="2019-01-02T12:52:00Z">
               <w:r>
                 <w:rPr>
                   <w:rFonts w:asciiTheme="minorHAnsi" w:hAnsiTheme="minorHAnsi"/>
@@ -11087,7 +11076,7 @@
                 <w:t xml:space="preserve"> = </w:t>
               </w:r>
             </w:ins>
-            <w:ins w:id="260" w:author="Wichert, RJ@Energy" w:date="2019-01-02T15:52:00Z">
+            <w:ins w:id="258" w:author="Wichert, RJ@Energy" w:date="2019-01-02T15:52:00Z">
               <w:r>
                 <w:rPr>
                   <w:rFonts w:asciiTheme="minorHAnsi" w:hAnsiTheme="minorHAnsi"/>
@@ -11097,8 +11086,8 @@
                 <w:t>Variable CFVCS or Fixed CFVCS</w:t>
               </w:r>
             </w:ins>
-            <w:ins w:id="261" w:author="Smith, Alexis@Energy" w:date="2019-01-02T12:52:00Z">
-              <w:del w:id="262" w:author="Wichert, RJ@Energy" w:date="2019-01-02T15:52:00Z">
+            <w:ins w:id="259" w:author="Smith, Alexis@Energy" w:date="2019-01-02T12:52:00Z">
+              <w:del w:id="260" w:author="Wichert, RJ@Energy" w:date="2019-01-02T15:52:00Z">
                 <w:r>
                   <w:rPr>
                     <w:rFonts w:asciiTheme="minorHAnsi" w:hAnsiTheme="minorHAnsi"/>
@@ -11133,7 +11122,7 @@
                 <w:t>e</w:t>
               </w:r>
             </w:ins>
-            <w:ins w:id="263" w:author="Smith, Alexis@Energy" w:date="2019-01-02T12:56:00Z">
+            <w:ins w:id="261" w:author="Smith, Alexis@Energy" w:date="2019-01-02T12:56:00Z">
               <w:r>
                 <w:rPr>
                   <w:rFonts w:asciiTheme="minorHAnsi" w:hAnsiTheme="minorHAnsi"/>
@@ -11149,13 +11138,13 @@
               <w:keepNext/>
               <w:ind w:left="646"/>
               <w:rPr>
-                <w:ins w:id="264" w:author="Wichert, RJ@Energy" w:date="2018-10-18T07:13:00Z"/>
+                <w:ins w:id="262" w:author="Wichert, RJ@Energy" w:date="2018-10-18T07:13:00Z"/>
                 <w:rFonts w:asciiTheme="minorHAnsi" w:hAnsiTheme="minorHAnsi"/>
                 <w:sz w:val="16"/>
                 <w:szCs w:val="16"/>
               </w:rPr>
             </w:pPr>
-            <w:ins w:id="265" w:author="Smith, Alexis@Energy" w:date="2019-01-02T12:52:00Z">
+            <w:ins w:id="263" w:author="Smith, Alexis@Energy" w:date="2019-01-02T12:52:00Z">
               <w:r>
                 <w:rPr>
                   <w:rFonts w:asciiTheme="minorHAnsi" w:hAnsiTheme="minorHAnsi"/>
@@ -11171,7 +11160,7 @@
               <w:keepNext/>
               <w:ind w:left="646"/>
               <w:rPr>
-                <w:ins w:id="266" w:author="Wichert, RJ@Energy" w:date="2018-10-18T07:13:00Z"/>
+                <w:ins w:id="264" w:author="Wichert, RJ@Energy" w:date="2018-10-18T07:13:00Z"/>
                 <w:rFonts w:asciiTheme="minorHAnsi" w:hAnsiTheme="minorHAnsi"/>
                 <w:sz w:val="16"/>
                 <w:szCs w:val="16"/>
@@ -11182,13 +11171,13 @@
             <w:pPr>
               <w:keepNext/>
               <w:rPr>
-                <w:ins w:id="267" w:author="Wichert, RJ@Energy" w:date="2018-10-18T07:13:00Z"/>
+                <w:ins w:id="265" w:author="Wichert, RJ@Energy" w:date="2018-10-18T07:13:00Z"/>
                 <w:rFonts w:asciiTheme="minorHAnsi" w:hAnsiTheme="minorHAnsi"/>
                 <w:sz w:val="16"/>
                 <w:szCs w:val="16"/>
               </w:rPr>
             </w:pPr>
-            <w:ins w:id="268" w:author="Wichert, RJ@Energy" w:date="2018-10-18T07:13:00Z">
+            <w:ins w:id="266" w:author="Wichert, RJ@Energy" w:date="2018-10-18T07:13:00Z">
               <w:r>
                 <w:rPr>
                   <w:rFonts w:asciiTheme="minorHAnsi" w:hAnsiTheme="minorHAnsi"/>
@@ -11198,7 +11187,7 @@
                 <w:t>ElseIf A0</w:t>
               </w:r>
             </w:ins>
-            <w:ins w:id="269" w:author="Smith, Alexis@Energy" w:date="2019-01-04T14:14:00Z">
+            <w:ins w:id="267" w:author="Smith, Alexis@Energy" w:date="2019-01-04T14:14:00Z">
               <w:r>
                 <w:rPr>
                   <w:rFonts w:asciiTheme="minorHAnsi" w:hAnsiTheme="minorHAnsi"/>
@@ -11208,8 +11197,8 @@
                 <w:t>7</w:t>
               </w:r>
             </w:ins>
-            <w:ins w:id="270" w:author="Wichert, RJ@Energy" w:date="2018-10-18T07:13:00Z">
-              <w:del w:id="271" w:author="Smith, Alexis@Energy" w:date="2019-01-04T14:14:00Z">
+            <w:ins w:id="268" w:author="Wichert, RJ@Energy" w:date="2018-10-18T07:13:00Z">
+              <w:del w:id="269" w:author="Smith, Alexis@Energy" w:date="2019-01-04T14:14:00Z">
                 <w:r>
                   <w:rPr>
                     <w:rFonts w:asciiTheme="minorHAnsi" w:hAnsiTheme="minorHAnsi"/>
@@ -11234,13 +11223,13 @@
               <w:keepNext/>
               <w:ind w:left="646"/>
               <w:rPr>
-                <w:ins w:id="272" w:author="Wichert, RJ@Energy" w:date="2018-10-18T07:13:00Z"/>
+                <w:ins w:id="270" w:author="Wichert, RJ@Energy" w:date="2018-10-18T07:13:00Z"/>
                 <w:rFonts w:asciiTheme="minorHAnsi" w:hAnsiTheme="minorHAnsi"/>
                 <w:sz w:val="16"/>
                 <w:szCs w:val="16"/>
               </w:rPr>
             </w:pPr>
-            <w:ins w:id="273" w:author="Wichert, RJ@Energy" w:date="2018-10-18T07:13:00Z">
+            <w:ins w:id="271" w:author="Wichert, RJ@Energy" w:date="2018-10-18T07:13:00Z">
               <w:r>
                 <w:rPr>
                   <w:rFonts w:asciiTheme="minorHAnsi" w:hAnsiTheme="minorHAnsi"/>
@@ -11266,7 +11255,7 @@
                 <w:t>A0</w:t>
               </w:r>
             </w:ins>
-            <w:ins w:id="274" w:author="Smith, Alexis@Energy" w:date="2019-01-04T14:14:00Z">
+            <w:ins w:id="272" w:author="Smith, Alexis@Energy" w:date="2019-01-04T14:14:00Z">
               <w:r>
                 <w:rPr>
                   <w:rFonts w:asciiTheme="minorHAnsi" w:hAnsiTheme="minorHAnsi"/>
@@ -11276,8 +11265,8 @@
                 <w:t>8</w:t>
               </w:r>
             </w:ins>
-            <w:ins w:id="275" w:author="Wichert, RJ@Energy" w:date="2018-10-18T07:13:00Z">
-              <w:del w:id="276" w:author="Smith, Alexis@Energy" w:date="2019-01-04T14:14:00Z">
+            <w:ins w:id="273" w:author="Wichert, RJ@Energy" w:date="2018-10-18T07:13:00Z">
+              <w:del w:id="274" w:author="Smith, Alexis@Energy" w:date="2019-01-04T14:14:00Z">
                 <w:r>
                   <w:rPr>
                     <w:rFonts w:asciiTheme="minorHAnsi" w:hAnsiTheme="minorHAnsi"/>
@@ -11304,7 +11293,7 @@
                 <w:t>or A1</w:t>
               </w:r>
             </w:ins>
-            <w:ins w:id="277" w:author="Smith, Alexis@Energy" w:date="2019-01-04T14:14:00Z">
+            <w:ins w:id="275" w:author="Smith, Alexis@Energy" w:date="2019-01-04T14:14:00Z">
               <w:r>
                 <w:rPr>
                   <w:rFonts w:asciiTheme="minorHAnsi" w:hAnsiTheme="minorHAnsi"/>
@@ -11314,8 +11303,8 @@
                 <w:t>2</w:t>
               </w:r>
             </w:ins>
-            <w:ins w:id="278" w:author="Wichert, RJ@Energy" w:date="2018-10-18T07:13:00Z">
-              <w:del w:id="279" w:author="Smith, Alexis@Energy" w:date="2019-01-04T14:14:00Z">
+            <w:ins w:id="276" w:author="Wichert, RJ@Energy" w:date="2018-10-18T07:13:00Z">
+              <w:del w:id="277" w:author="Smith, Alexis@Energy" w:date="2019-01-04T14:14:00Z">
                 <w:r>
                   <w:rPr>
                     <w:rFonts w:asciiTheme="minorHAnsi" w:hAnsiTheme="minorHAnsi"/>
@@ -11334,7 +11323,7 @@
                 <w:t xml:space="preserve"> = </w:t>
               </w:r>
             </w:ins>
-            <w:ins w:id="280" w:author="Wichert, RJ@Energy" w:date="2019-01-02T15:52:00Z">
+            <w:ins w:id="278" w:author="Wichert, RJ@Energy" w:date="2019-01-02T15:52:00Z">
               <w:r>
                 <w:rPr>
                   <w:rFonts w:asciiTheme="minorHAnsi" w:hAnsiTheme="minorHAnsi"/>
@@ -11344,7 +11333,7 @@
                 <w:t>Variable CFVCS or Fixed CFVCS</w:t>
               </w:r>
             </w:ins>
-            <w:ins w:id="281" w:author="Wichert, RJ@Energy" w:date="2018-10-18T07:13:00Z">
+            <w:ins w:id="279" w:author="Wichert, RJ@Energy" w:date="2018-10-18T07:13:00Z">
               <w:r>
                 <w:rPr>
                   <w:rFonts w:asciiTheme="minorHAnsi" w:hAnsiTheme="minorHAnsi"/>
@@ -11362,7 +11351,7 @@
                 <w:t>Then use variant MCH-23d</w:t>
               </w:r>
             </w:ins>
-            <w:ins w:id="282" w:author="Smith, Alexis@Energy" w:date="2019-01-02T12:54:00Z">
+            <w:ins w:id="280" w:author="Smith, Alexis@Energy" w:date="2019-01-02T12:54:00Z">
               <w:r>
                 <w:rPr>
                   <w:rFonts w:asciiTheme="minorHAnsi" w:hAnsiTheme="minorHAnsi"/>
@@ -11378,13 +11367,13 @@
               <w:keepNext/>
               <w:ind w:left="646"/>
               <w:rPr>
-                <w:ins w:id="283" w:author="Smith, Alexis@Energy" w:date="2019-01-02T12:59:00Z"/>
+                <w:ins w:id="281" w:author="Smith, Alexis@Energy" w:date="2019-01-02T12:59:00Z"/>
                 <w:rFonts w:asciiTheme="minorHAnsi" w:hAnsiTheme="minorHAnsi"/>
                 <w:sz w:val="16"/>
                 <w:szCs w:val="16"/>
               </w:rPr>
             </w:pPr>
-            <w:ins w:id="284" w:author="Smith, Alexis@Energy" w:date="2019-01-02T13:05:00Z">
+            <w:ins w:id="282" w:author="Smith, Alexis@Energy" w:date="2019-01-02T13:05:00Z">
               <w:r>
                 <w:rPr>
                   <w:rFonts w:asciiTheme="minorHAnsi" w:hAnsiTheme="minorHAnsi"/>
@@ -11394,7 +11383,7 @@
                 <w:t>Else</w:t>
               </w:r>
             </w:ins>
-            <w:ins w:id="285" w:author="Wichert, RJ@Energy" w:date="2018-10-18T07:13:00Z">
+            <w:ins w:id="283" w:author="Wichert, RJ@Energy" w:date="2018-10-18T07:13:00Z">
               <w:r>
                 <w:rPr>
                   <w:rFonts w:asciiTheme="minorHAnsi" w:hAnsiTheme="minorHAnsi"/>
@@ -11404,7 +11393,7 @@
                 <w:t>if A0</w:t>
               </w:r>
             </w:ins>
-            <w:ins w:id="286" w:author="Smith, Alexis@Energy" w:date="2019-01-04T14:14:00Z">
+            <w:ins w:id="284" w:author="Smith, Alexis@Energy" w:date="2019-01-04T14:14:00Z">
               <w:r>
                 <w:rPr>
                   <w:rFonts w:asciiTheme="minorHAnsi" w:hAnsiTheme="minorHAnsi"/>
@@ -11414,8 +11403,8 @@
                 <w:t>4</w:t>
               </w:r>
             </w:ins>
-            <w:ins w:id="287" w:author="Wichert, RJ@Energy" w:date="2018-10-18T07:13:00Z">
-              <w:del w:id="288" w:author="Smith, Alexis@Energy" w:date="2019-01-04T14:14:00Z">
+            <w:ins w:id="285" w:author="Wichert, RJ@Energy" w:date="2018-10-18T07:13:00Z">
+              <w:del w:id="286" w:author="Smith, Alexis@Energy" w:date="2019-01-04T14:14:00Z">
                 <w:r>
                   <w:rPr>
                     <w:rFonts w:asciiTheme="minorHAnsi" w:hAnsiTheme="minorHAnsi"/>
@@ -11434,7 +11423,7 @@
                 <w:t xml:space="preserve"> = New or Replacement </w:t>
               </w:r>
             </w:ins>
-            <w:ins w:id="289" w:author="Smith, Alexis@Energy" w:date="2019-01-02T12:59:00Z">
+            <w:ins w:id="287" w:author="Smith, Alexis@Energy" w:date="2019-01-02T12:59:00Z">
               <w:r>
                 <w:rPr>
                   <w:rFonts w:asciiTheme="minorHAnsi" w:hAnsiTheme="minorHAnsi"/>
@@ -11450,14 +11439,14 @@
               <w:keepNext/>
               <w:ind w:left="646"/>
               <w:rPr>
-                <w:ins w:id="290" w:author="Wichert, RJ@Energy" w:date="2018-10-18T07:13:00Z"/>
+                <w:ins w:id="288" w:author="Wichert, RJ@Energy" w:date="2018-10-18T07:13:00Z"/>
                 <w:rFonts w:asciiTheme="minorHAnsi" w:hAnsiTheme="minorHAnsi"/>
                 <w:sz w:val="16"/>
                 <w:szCs w:val="16"/>
               </w:rPr>
             </w:pPr>
-            <w:ins w:id="291" w:author="Wichert, RJ@Energy" w:date="2018-10-18T07:13:00Z">
-              <w:del w:id="292" w:author="Smith, Alexis@Energy" w:date="2019-01-02T12:59:00Z">
+            <w:ins w:id="289" w:author="Wichert, RJ@Energy" w:date="2018-10-18T07:13:00Z">
+              <w:del w:id="290" w:author="Smith, Alexis@Energy" w:date="2019-01-02T12:59:00Z">
                 <w:r>
                   <w:rPr>
                     <w:rFonts w:asciiTheme="minorHAnsi" w:hAnsiTheme="minorHAnsi"/>
@@ -11468,7 +11457,7 @@
                 </w:r>
               </w:del>
             </w:ins>
-            <w:ins w:id="293" w:author="Smith, Alexis@Energy" w:date="2019-01-02T12:59:00Z">
+            <w:ins w:id="291" w:author="Smith, Alexis@Energy" w:date="2019-01-02T12:59:00Z">
               <w:r>
                 <w:rPr>
                   <w:rFonts w:asciiTheme="minorHAnsi" w:hAnsiTheme="minorHAnsi"/>
@@ -11478,7 +11467,7 @@
                 <w:t xml:space="preserve">if </w:t>
               </w:r>
             </w:ins>
-            <w:ins w:id="294" w:author="Wichert, RJ@Energy" w:date="2018-10-18T07:13:00Z">
+            <w:ins w:id="292" w:author="Wichert, RJ@Energy" w:date="2018-10-18T07:13:00Z">
               <w:r>
                 <w:rPr>
                   <w:rFonts w:asciiTheme="minorHAnsi" w:hAnsiTheme="minorHAnsi"/>
@@ -11488,7 +11477,7 @@
                 <w:t>A1</w:t>
               </w:r>
             </w:ins>
-            <w:ins w:id="295" w:author="Smith, Alexis@Energy" w:date="2019-01-04T14:14:00Z">
+            <w:ins w:id="293" w:author="Smith, Alexis@Energy" w:date="2019-01-04T14:14:00Z">
               <w:r>
                 <w:rPr>
                   <w:rFonts w:asciiTheme="minorHAnsi" w:hAnsiTheme="minorHAnsi"/>
@@ -11498,8 +11487,8 @@
                 <w:t>2</w:t>
               </w:r>
             </w:ins>
-            <w:ins w:id="296" w:author="Wichert, RJ@Energy" w:date="2018-10-18T07:13:00Z">
-              <w:del w:id="297" w:author="Smith, Alexis@Energy" w:date="2019-01-04T14:14:00Z">
+            <w:ins w:id="294" w:author="Wichert, RJ@Energy" w:date="2018-10-18T07:13:00Z">
+              <w:del w:id="295" w:author="Smith, Alexis@Energy" w:date="2019-01-04T14:14:00Z">
                 <w:r>
                   <w:rPr>
                     <w:rFonts w:asciiTheme="minorHAnsi" w:hAnsiTheme="minorHAnsi"/>
@@ -11518,7 +11507,7 @@
                 <w:t xml:space="preserve"> = </w:t>
               </w:r>
             </w:ins>
-            <w:ins w:id="298" w:author="Wichert, RJ@Energy" w:date="2019-01-02T15:52:00Z">
+            <w:ins w:id="296" w:author="Wichert, RJ@Energy" w:date="2019-01-02T15:52:00Z">
               <w:r>
                 <w:rPr>
                   <w:rFonts w:asciiTheme="minorHAnsi" w:hAnsiTheme="minorHAnsi"/>
@@ -11528,7 +11517,7 @@
                 <w:t>Variable CFVCS or Fixed CFVCS</w:t>
               </w:r>
             </w:ins>
-            <w:ins w:id="299" w:author="Wichert, RJ@Energy" w:date="2018-10-18T07:13:00Z">
+            <w:ins w:id="297" w:author="Wichert, RJ@Energy" w:date="2018-10-18T07:13:00Z">
               <w:r>
                 <w:rPr>
                   <w:rFonts w:asciiTheme="minorHAnsi" w:hAnsiTheme="minorHAnsi"/>
@@ -11554,7 +11543,7 @@
                 <w:t>e</w:t>
               </w:r>
             </w:ins>
-            <w:ins w:id="300" w:author="Smith, Alexis@Energy" w:date="2019-01-02T12:54:00Z">
+            <w:ins w:id="298" w:author="Smith, Alexis@Energy" w:date="2019-01-02T12:54:00Z">
               <w:r>
                 <w:rPr>
                   <w:rFonts w:asciiTheme="minorHAnsi" w:hAnsiTheme="minorHAnsi"/>
@@ -11570,14 +11559,14 @@
               <w:keepNext/>
               <w:ind w:left="646"/>
               <w:rPr>
-                <w:ins w:id="301" w:author="Wichert, RJ@Energy" w:date="2018-10-18T07:13:00Z"/>
+                <w:ins w:id="299" w:author="Wichert, RJ@Energy" w:date="2018-10-18T07:13:00Z"/>
                 <w:rFonts w:asciiTheme="minorHAnsi" w:hAnsiTheme="minorHAnsi"/>
                 <w:sz w:val="16"/>
                 <w:szCs w:val="16"/>
               </w:rPr>
             </w:pPr>
-            <w:ins w:id="302" w:author="Wichert, RJ@Energy" w:date="2018-10-18T07:13:00Z">
-              <w:del w:id="303" w:author="Smith, Alexis@Energy" w:date="2019-01-02T12:59:00Z">
+            <w:ins w:id="300" w:author="Wichert, RJ@Energy" w:date="2018-10-18T07:13:00Z">
+              <w:del w:id="301" w:author="Smith, Alexis@Energy" w:date="2019-01-02T12:59:00Z">
                 <w:r>
                   <w:rPr>
                     <w:rFonts w:asciiTheme="minorHAnsi" w:hAnsiTheme="minorHAnsi"/>
@@ -11588,7 +11577,7 @@
                 </w:r>
               </w:del>
             </w:ins>
-            <w:ins w:id="304" w:author="Smith, Alexis@Energy" w:date="2019-01-02T12:59:00Z">
+            <w:ins w:id="302" w:author="Smith, Alexis@Energy" w:date="2019-01-02T12:59:00Z">
               <w:r>
                 <w:rPr>
                   <w:rFonts w:asciiTheme="minorHAnsi" w:hAnsiTheme="minorHAnsi"/>
@@ -11598,7 +11587,7 @@
                 <w:t>Else</w:t>
               </w:r>
             </w:ins>
-            <w:ins w:id="305" w:author="Wichert, RJ@Energy" w:date="2018-10-18T07:13:00Z">
+            <w:ins w:id="303" w:author="Wichert, RJ@Energy" w:date="2018-10-18T07:13:00Z">
               <w:r>
                 <w:rPr>
                   <w:rFonts w:asciiTheme="minorHAnsi" w:hAnsiTheme="minorHAnsi"/>
@@ -11608,7 +11597,7 @@
                 <w:t xml:space="preserve"> use variant MCH-23a</w:t>
               </w:r>
             </w:ins>
-            <w:ins w:id="306" w:author="Smith, Alexis@Energy" w:date="2019-01-02T12:54:00Z">
+            <w:ins w:id="304" w:author="Smith, Alexis@Energy" w:date="2019-01-02T12:54:00Z">
               <w:r>
                 <w:rPr>
                   <w:rFonts w:asciiTheme="minorHAnsi" w:hAnsiTheme="minorHAnsi"/>
@@ -11624,7 +11613,7 @@
               <w:keepNext/>
               <w:ind w:left="646"/>
               <w:rPr>
-                <w:ins w:id="307" w:author="Wichert, RJ@Energy" w:date="2018-10-18T07:13:00Z"/>
+                <w:ins w:id="305" w:author="Wichert, RJ@Energy" w:date="2018-10-18T07:13:00Z"/>
                 <w:rFonts w:asciiTheme="minorHAnsi" w:hAnsiTheme="minorHAnsi"/>
                 <w:sz w:val="16"/>
                 <w:szCs w:val="16"/>
@@ -11635,13 +11624,13 @@
             <w:pPr>
               <w:keepNext/>
               <w:rPr>
-                <w:ins w:id="308" w:author="Wichert, RJ@Energy" w:date="2018-10-18T07:13:00Z"/>
+                <w:ins w:id="306" w:author="Wichert, RJ@Energy" w:date="2018-10-18T07:13:00Z"/>
                 <w:rFonts w:ascii="Calibri" w:hAnsi="Calibri"/>
                 <w:sz w:val="16"/>
                 <w:szCs w:val="16"/>
               </w:rPr>
             </w:pPr>
-            <w:ins w:id="309" w:author="Wichert, RJ@Energy" w:date="2018-10-18T07:13:00Z">
+            <w:ins w:id="307" w:author="Wichert, RJ@Energy" w:date="2018-10-18T07:13:00Z">
               <w:r>
                 <w:rPr>
                   <w:rFonts w:ascii="Calibri" w:hAnsi="Calibri"/>
@@ -11651,7 +11640,7 @@
                 <w:t>ElseIf A0</w:t>
               </w:r>
             </w:ins>
-            <w:ins w:id="310" w:author="Smith, Alexis@Energy" w:date="2019-01-04T14:14:00Z">
+            <w:ins w:id="308" w:author="Smith, Alexis@Energy" w:date="2019-01-04T14:14:00Z">
               <w:r>
                 <w:rPr>
                   <w:rFonts w:ascii="Calibri" w:hAnsi="Calibri"/>
@@ -11661,8 +11650,8 @@
                 <w:t>7</w:t>
               </w:r>
             </w:ins>
-            <w:ins w:id="311" w:author="Wichert, RJ@Energy" w:date="2018-10-18T07:13:00Z">
-              <w:del w:id="312" w:author="Smith, Alexis@Energy" w:date="2019-01-04T14:14:00Z">
+            <w:ins w:id="309" w:author="Wichert, RJ@Energy" w:date="2018-10-18T07:13:00Z">
+              <w:del w:id="310" w:author="Smith, Alexis@Energy" w:date="2019-01-04T14:14:00Z">
                 <w:r>
                   <w:rPr>
                     <w:rFonts w:ascii="Calibri" w:hAnsi="Calibri"/>
@@ -11695,13 +11684,13 @@
               <w:keepNext/>
               <w:ind w:left="646"/>
               <w:rPr>
-                <w:ins w:id="313" w:author="Wichert, RJ@Energy" w:date="2018-10-18T07:13:00Z"/>
+                <w:ins w:id="311" w:author="Wichert, RJ@Energy" w:date="2018-10-18T07:13:00Z"/>
                 <w:rFonts w:ascii="Calibri" w:hAnsi="Calibri"/>
                 <w:sz w:val="16"/>
                 <w:szCs w:val="16"/>
               </w:rPr>
             </w:pPr>
-            <w:ins w:id="314" w:author="Wichert, RJ@Energy" w:date="2018-10-18T07:13:00Z">
+            <w:ins w:id="312" w:author="Wichert, RJ@Energy" w:date="2018-10-18T07:13:00Z">
               <w:r>
                 <w:rPr>
                   <w:rFonts w:ascii="Calibri" w:hAnsi="Calibri"/>
@@ -11711,7 +11700,7 @@
                 <w:t>if A0</w:t>
               </w:r>
             </w:ins>
-            <w:ins w:id="315" w:author="Smith, Alexis@Energy" w:date="2019-01-04T14:14:00Z">
+            <w:ins w:id="313" w:author="Smith, Alexis@Energy" w:date="2019-01-04T14:14:00Z">
               <w:r>
                 <w:rPr>
                   <w:rFonts w:ascii="Calibri" w:hAnsi="Calibri"/>
@@ -11721,8 +11710,8 @@
                 <w:t>4</w:t>
               </w:r>
             </w:ins>
-            <w:ins w:id="316" w:author="Wichert, RJ@Energy" w:date="2018-10-18T07:13:00Z">
-              <w:del w:id="317" w:author="Smith, Alexis@Energy" w:date="2019-01-04T14:14:00Z">
+            <w:ins w:id="314" w:author="Wichert, RJ@Energy" w:date="2018-10-18T07:13:00Z">
+              <w:del w:id="315" w:author="Smith, Alexis@Energy" w:date="2019-01-04T14:14:00Z">
                 <w:r>
                   <w:rPr>
                     <w:rFonts w:ascii="Calibri" w:hAnsi="Calibri"/>
@@ -11755,13 +11744,13 @@
               <w:keepNext/>
               <w:ind w:left="646"/>
               <w:rPr>
-                <w:ins w:id="318" w:author="Wichert, RJ@Energy" w:date="2018-10-18T07:13:00Z"/>
+                <w:ins w:id="316" w:author="Wichert, RJ@Energy" w:date="2018-10-18T07:13:00Z"/>
                 <w:rFonts w:ascii="Calibri" w:hAnsi="Calibri"/>
                 <w:sz w:val="16"/>
                 <w:szCs w:val="16"/>
               </w:rPr>
             </w:pPr>
-            <w:ins w:id="319" w:author="Wichert, RJ@Energy" w:date="2018-10-18T07:13:00Z">
+            <w:ins w:id="317" w:author="Wichert, RJ@Energy" w:date="2018-10-18T07:13:00Z">
               <w:r>
                 <w:rPr>
                   <w:rFonts w:ascii="Calibri" w:hAnsi="Calibri"/>
@@ -11779,7 +11768,7 @@
                 <w:t>And A0</w:t>
               </w:r>
             </w:ins>
-            <w:ins w:id="320" w:author="Smith, Alexis@Energy" w:date="2019-01-04T14:14:00Z">
+            <w:ins w:id="318" w:author="Smith, Alexis@Energy" w:date="2019-01-04T14:14:00Z">
               <w:r>
                 <w:rPr>
                   <w:rFonts w:ascii="Calibri" w:hAnsi="Calibri"/>
@@ -11789,8 +11778,8 @@
                 <w:t>8</w:t>
               </w:r>
             </w:ins>
-            <w:ins w:id="321" w:author="Wichert, RJ@Energy" w:date="2018-10-18T07:13:00Z">
-              <w:del w:id="322" w:author="Smith, Alexis@Energy" w:date="2019-01-04T14:14:00Z">
+            <w:ins w:id="319" w:author="Wichert, RJ@Energy" w:date="2018-10-18T07:13:00Z">
+              <w:del w:id="320" w:author="Smith, Alexis@Energy" w:date="2019-01-04T14:14:00Z">
                 <w:r>
                   <w:rPr>
                     <w:rFonts w:ascii="Calibri" w:hAnsi="Calibri"/>
@@ -11808,7 +11797,7 @@
                 </w:rPr>
                 <w:t xml:space="preserve"> = CFI System or A1</w:t>
               </w:r>
-              <w:del w:id="323" w:author="Smith, Alexis@Energy" w:date="2019-01-04T14:14:00Z">
+              <w:del w:id="321" w:author="Smith, Alexis@Energy" w:date="2019-01-04T14:14:00Z">
                 <w:r>
                   <w:rPr>
                     <w:rFonts w:ascii="Calibri" w:hAnsi="Calibri"/>
@@ -11819,7 +11808,7 @@
                 </w:r>
               </w:del>
             </w:ins>
-            <w:ins w:id="324" w:author="Smith, Alexis@Energy" w:date="2019-01-04T14:14:00Z">
+            <w:ins w:id="322" w:author="Smith, Alexis@Energy" w:date="2019-01-04T14:14:00Z">
               <w:r>
                 <w:rPr>
                   <w:rFonts w:ascii="Calibri" w:hAnsi="Calibri"/>
@@ -11829,7 +11818,7 @@
                 <w:t>2</w:t>
               </w:r>
             </w:ins>
-            <w:ins w:id="325" w:author="Wichert, RJ@Energy" w:date="2018-10-18T07:13:00Z">
+            <w:ins w:id="323" w:author="Wichert, RJ@Energy" w:date="2018-10-18T07:13:00Z">
               <w:r>
                 <w:rPr>
                   <w:rFonts w:ascii="Calibri" w:hAnsi="Calibri"/>
@@ -11839,7 +11828,7 @@
                 <w:t xml:space="preserve"> = </w:t>
               </w:r>
             </w:ins>
-            <w:ins w:id="326" w:author="Wichert, RJ@Energy" w:date="2019-01-02T15:52:00Z">
+            <w:ins w:id="324" w:author="Wichert, RJ@Energy" w:date="2019-01-02T15:52:00Z">
               <w:r>
                 <w:rPr>
                   <w:rFonts w:asciiTheme="minorHAnsi" w:hAnsiTheme="minorHAnsi"/>
@@ -11849,7 +11838,7 @@
                 <w:t>Variable CFVCS or Fixed CFVCS</w:t>
               </w:r>
             </w:ins>
-            <w:ins w:id="327" w:author="Wichert, RJ@Energy" w:date="2018-10-18T07:13:00Z">
+            <w:ins w:id="325" w:author="Wichert, RJ@Energy" w:date="2018-10-18T07:13:00Z">
               <w:r>
                 <w:rPr>
                   <w:rFonts w:ascii="Calibri" w:hAnsi="Calibri"/>
@@ -11867,7 +11856,7 @@
                 <w:t>Then use variant MCH-23d</w:t>
               </w:r>
             </w:ins>
-            <w:ins w:id="328" w:author="Smith, Alexis@Energy" w:date="2019-01-02T13:06:00Z">
+            <w:ins w:id="326" w:author="Smith, Alexis@Energy" w:date="2019-01-02T13:06:00Z">
               <w:r>
                 <w:rPr>
                   <w:rFonts w:ascii="Calibri" w:hAnsi="Calibri"/>
@@ -11883,14 +11872,14 @@
               <w:keepNext/>
               <w:ind w:left="646"/>
               <w:rPr>
-                <w:ins w:id="329" w:author="Wichert, RJ@Energy" w:date="2018-10-18T07:13:00Z"/>
+                <w:ins w:id="327" w:author="Wichert, RJ@Energy" w:date="2018-10-18T07:13:00Z"/>
                 <w:rFonts w:ascii="Calibri" w:hAnsi="Calibri"/>
                 <w:sz w:val="16"/>
                 <w:szCs w:val="16"/>
               </w:rPr>
             </w:pPr>
-            <w:ins w:id="330" w:author="Wichert, RJ@Energy" w:date="2018-10-18T07:13:00Z">
-              <w:del w:id="331" w:author="Smith, Alexis@Energy" w:date="2019-01-02T13:06:00Z">
+            <w:ins w:id="328" w:author="Wichert, RJ@Energy" w:date="2018-10-18T07:13:00Z">
+              <w:del w:id="329" w:author="Smith, Alexis@Energy" w:date="2019-01-02T13:06:00Z">
                 <w:r>
                   <w:rPr>
                     <w:rFonts w:ascii="Calibri" w:hAnsi="Calibri"/>
@@ -11908,7 +11897,7 @@
                 </w:rPr>
                 <w:t>if A1</w:t>
               </w:r>
-              <w:del w:id="332" w:author="Smith, Alexis@Energy" w:date="2019-01-04T14:14:00Z">
+              <w:del w:id="330" w:author="Smith, Alexis@Energy" w:date="2019-01-04T14:14:00Z">
                 <w:r>
                   <w:rPr>
                     <w:rFonts w:ascii="Calibri" w:hAnsi="Calibri"/>
@@ -11919,7 +11908,7 @@
                 </w:r>
               </w:del>
             </w:ins>
-            <w:ins w:id="333" w:author="Smith, Alexis@Energy" w:date="2019-01-04T14:14:00Z">
+            <w:ins w:id="331" w:author="Smith, Alexis@Energy" w:date="2019-01-04T14:14:00Z">
               <w:r>
                 <w:rPr>
                   <w:rFonts w:ascii="Calibri" w:hAnsi="Calibri"/>
@@ -11929,7 +11918,7 @@
                 <w:t>2</w:t>
               </w:r>
             </w:ins>
-            <w:ins w:id="334" w:author="Wichert, RJ@Energy" w:date="2018-10-18T07:13:00Z">
+            <w:ins w:id="332" w:author="Wichert, RJ@Energy" w:date="2018-10-18T07:13:00Z">
               <w:r>
                 <w:rPr>
                   <w:rFonts w:ascii="Calibri" w:hAnsi="Calibri"/>
@@ -11939,7 +11928,7 @@
                 <w:t xml:space="preserve"> = </w:t>
               </w:r>
             </w:ins>
-            <w:ins w:id="335" w:author="Wichert, RJ@Energy" w:date="2019-01-02T15:52:00Z">
+            <w:ins w:id="333" w:author="Wichert, RJ@Energy" w:date="2019-01-02T15:52:00Z">
               <w:r>
                 <w:rPr>
                   <w:rFonts w:asciiTheme="minorHAnsi" w:hAnsiTheme="minorHAnsi"/>
@@ -11949,7 +11938,7 @@
                 <w:t>Variable CFVCS or Fixed CFVCS</w:t>
               </w:r>
             </w:ins>
-            <w:ins w:id="336" w:author="Wichert, RJ@Energy" w:date="2018-10-18T07:13:00Z">
+            <w:ins w:id="334" w:author="Wichert, RJ@Energy" w:date="2018-10-18T07:13:00Z">
               <w:r>
                 <w:rPr>
                   <w:rFonts w:ascii="Calibri" w:hAnsi="Calibri"/>
@@ -11959,7 +11948,7 @@
                 <w:t xml:space="preserve"> use variant MCH-23e</w:t>
               </w:r>
             </w:ins>
-            <w:ins w:id="337" w:author="Smith, Alexis@Energy" w:date="2019-01-02T13:06:00Z">
+            <w:ins w:id="335" w:author="Smith, Alexis@Energy" w:date="2019-01-02T13:06:00Z">
               <w:r>
                 <w:rPr>
                   <w:rFonts w:ascii="Calibri" w:hAnsi="Calibri"/>
@@ -11975,13 +11964,13 @@
               <w:keepNext/>
               <w:ind w:left="646"/>
               <w:rPr>
-                <w:ins w:id="338" w:author="Wichert, RJ@Energy" w:date="2018-10-18T07:13:00Z"/>
+                <w:ins w:id="336" w:author="Wichert, RJ@Energy" w:date="2018-10-18T07:13:00Z"/>
                 <w:rFonts w:ascii="Calibri" w:hAnsi="Calibri"/>
                 <w:sz w:val="16"/>
                 <w:szCs w:val="16"/>
               </w:rPr>
             </w:pPr>
-            <w:ins w:id="339" w:author="Wichert, RJ@Energy" w:date="2018-10-18T07:13:00Z">
+            <w:ins w:id="337" w:author="Wichert, RJ@Energy" w:date="2018-10-18T07:13:00Z">
               <w:r>
                 <w:rPr>
                   <w:rFonts w:ascii="Calibri" w:hAnsi="Calibri"/>
@@ -11997,14 +11986,14 @@
               <w:keepNext/>
               <w:ind w:left="1006"/>
               <w:rPr>
-                <w:ins w:id="340" w:author="Wichert, RJ@Energy" w:date="2018-10-18T07:13:00Z"/>
-                <w:del w:id="341" w:author="Smith, Alexis@Energy" w:date="2019-01-02T12:53:00Z"/>
+                <w:ins w:id="338" w:author="Wichert, RJ@Energy" w:date="2018-10-18T07:13:00Z"/>
+                <w:del w:id="339" w:author="Smith, Alexis@Energy" w:date="2019-01-02T12:53:00Z"/>
                 <w:rFonts w:asciiTheme="minorHAnsi" w:hAnsiTheme="minorHAnsi"/>
                 <w:sz w:val="16"/>
                 <w:szCs w:val="16"/>
               </w:rPr>
             </w:pPr>
-            <w:ins w:id="342" w:author="Wichert, RJ@Energy" w:date="2018-10-18T07:13:00Z">
+            <w:ins w:id="340" w:author="Wichert, RJ@Energy" w:date="2018-10-18T07:13:00Z">
               <w:r>
                 <w:rPr>
                   <w:rFonts w:asciiTheme="minorHAnsi" w:hAnsiTheme="minorHAnsi"/>
@@ -12020,15 +12009,15 @@
               <w:keepNext/>
               <w:ind w:left="1006"/>
               <w:rPr>
-                <w:ins w:id="343" w:author="Wichert, RJ@Energy" w:date="2018-10-18T07:13:00Z"/>
-                <w:del w:id="344" w:author="Smith, Alexis@Energy" w:date="2019-01-02T12:53:00Z"/>
+                <w:ins w:id="341" w:author="Wichert, RJ@Energy" w:date="2018-10-18T07:13:00Z"/>
+                <w:del w:id="342" w:author="Smith, Alexis@Energy" w:date="2019-01-02T12:53:00Z"/>
                 <w:rFonts w:asciiTheme="minorHAnsi" w:hAnsiTheme="minorHAnsi"/>
                 <w:sz w:val="16"/>
                 <w:szCs w:val="16"/>
               </w:rPr>
             </w:pPr>
-            <w:ins w:id="345" w:author="Wichert, RJ@Energy" w:date="2018-10-18T07:13:00Z">
-              <w:del w:id="346" w:author="Smith, Alexis@Energy" w:date="2019-01-02T12:53:00Z">
+            <w:ins w:id="343" w:author="Wichert, RJ@Energy" w:date="2018-10-18T07:13:00Z">
+              <w:del w:id="344" w:author="Smith, Alexis@Energy" w:date="2019-01-02T12:53:00Z">
                 <w:r>
                   <w:rPr>
                     <w:rFonts w:asciiTheme="minorHAnsi" w:hAnsiTheme="minorHAnsi"/>
@@ -12045,12 +12034,12 @@
               <w:keepNext/>
               <w:ind w:left="1006"/>
               <w:rPr>
-                <w:ins w:id="347" w:author="Wichert, RJ@Energy" w:date="2018-10-18T07:13:00Z"/>
+                <w:ins w:id="345" w:author="Wichert, RJ@Energy" w:date="2018-10-18T07:13:00Z"/>
                 <w:rFonts w:asciiTheme="minorHAnsi" w:hAnsiTheme="minorHAnsi"/>
                 <w:sz w:val="16"/>
                 <w:szCs w:val="16"/>
               </w:rPr>
-              <w:pPrChange w:id="348" w:author="Smith, Alexis@Energy" w:date="2019-01-02T12:53:00Z">
+              <w:pPrChange w:id="346" w:author="Smith, Alexis@Energy" w:date="2019-01-02T12:53:00Z">
                 <w:pPr>
                   <w:keepNext/>
                   <w:framePr w:hSpace="180" w:wrap="around" w:vAnchor="text" w:hAnchor="text" w:y="1"/>
@@ -12063,13 +12052,13 @@
             <w:pPr>
               <w:keepNext/>
               <w:rPr>
-                <w:del w:id="349" w:author="Wichert, RJ@Energy" w:date="2018-10-18T07:13:00Z"/>
-                <w:rFonts w:asciiTheme="minorHAnsi" w:hAnsiTheme="minorHAnsi"/>
-                <w:sz w:val="18"/>
-                <w:szCs w:val="18"/>
-              </w:rPr>
-            </w:pPr>
-            <w:ins w:id="350" w:author="Wichert, RJ@Energy" w:date="2018-10-18T07:13:00Z">
+                <w:del w:id="347" w:author="Wichert, RJ@Energy" w:date="2018-10-18T07:13:00Z"/>
+                <w:rFonts w:asciiTheme="minorHAnsi" w:hAnsiTheme="minorHAnsi"/>
+                <w:sz w:val="18"/>
+                <w:szCs w:val="18"/>
+              </w:rPr>
+            </w:pPr>
+            <w:ins w:id="348" w:author="Wichert, RJ@Energy" w:date="2018-10-18T07:13:00Z">
               <w:r>
                 <w:rPr>
                   <w:rFonts w:asciiTheme="minorHAnsi" w:hAnsiTheme="minorHAnsi"/>
@@ -12087,7 +12076,7 @@
                 <w:t>&gt;&gt;</w:t>
               </w:r>
             </w:ins>
-            <w:del w:id="351" w:author="Wichert, RJ@Energy" w:date="2018-10-18T07:13:00Z">
+            <w:del w:id="349" w:author="Wichert, RJ@Energy" w:date="2018-10-18T07:13:00Z">
               <w:r>
                 <w:rPr>
                   <w:rFonts w:asciiTheme="minorHAnsi" w:hAnsiTheme="minorHAnsi"/>
@@ -12102,13 +12091,13 @@
             <w:pPr>
               <w:keepNext/>
               <w:rPr>
-                <w:del w:id="352" w:author="Wichert, RJ@Energy" w:date="2018-10-18T07:13:00Z"/>
+                <w:del w:id="350" w:author="Wichert, RJ@Energy" w:date="2018-10-18T07:13:00Z"/>
                 <w:rFonts w:asciiTheme="minorHAnsi" w:hAnsiTheme="minorHAnsi"/>
                 <w:sz w:val="16"/>
                 <w:szCs w:val="16"/>
               </w:rPr>
             </w:pPr>
-            <w:del w:id="353" w:author="Wichert, RJ@Energy" w:date="2018-10-18T07:13:00Z">
+            <w:del w:id="351" w:author="Wichert, RJ@Energy" w:date="2018-10-18T07:13:00Z">
               <w:r>
                 <w:rPr>
                   <w:rFonts w:asciiTheme="minorHAnsi" w:hAnsiTheme="minorHAnsi"/>
@@ -12124,13 +12113,13 @@
               <w:keepNext/>
               <w:ind w:left="720"/>
               <w:rPr>
-                <w:del w:id="354" w:author="Wichert, RJ@Energy" w:date="2018-10-18T07:13:00Z"/>
+                <w:del w:id="352" w:author="Wichert, RJ@Energy" w:date="2018-10-18T07:13:00Z"/>
                 <w:rFonts w:asciiTheme="minorHAnsi" w:hAnsiTheme="minorHAnsi"/>
                 <w:sz w:val="16"/>
                 <w:szCs w:val="16"/>
               </w:rPr>
             </w:pPr>
-            <w:del w:id="355" w:author="Wichert, RJ@Energy" w:date="2018-10-18T07:13:00Z">
+            <w:del w:id="353" w:author="Wichert, RJ@Energy" w:date="2018-10-18T07:13:00Z">
               <w:r>
                 <w:rPr>
                   <w:rFonts w:asciiTheme="minorHAnsi" w:hAnsiTheme="minorHAnsi"/>
@@ -12145,13 +12134,13 @@
             <w:pPr>
               <w:keepNext/>
               <w:rPr>
-                <w:del w:id="356" w:author="Wichert, RJ@Energy" w:date="2018-10-18T07:13:00Z"/>
+                <w:del w:id="354" w:author="Wichert, RJ@Energy" w:date="2018-10-18T07:13:00Z"/>
                 <w:rFonts w:asciiTheme="minorHAnsi" w:hAnsiTheme="minorHAnsi"/>
                 <w:sz w:val="16"/>
                 <w:szCs w:val="16"/>
               </w:rPr>
             </w:pPr>
-            <w:del w:id="357" w:author="Wichert, RJ@Energy" w:date="2018-10-18T07:13:00Z">
+            <w:del w:id="355" w:author="Wichert, RJ@Energy" w:date="2018-10-18T07:13:00Z">
               <w:r>
                 <w:rPr>
                   <w:rFonts w:asciiTheme="minorHAnsi" w:hAnsiTheme="minorHAnsi"/>
@@ -12183,13 +12172,13 @@
               <w:keepNext/>
               <w:ind w:left="720"/>
               <w:rPr>
-                <w:del w:id="358" w:author="Wichert, RJ@Energy" w:date="2018-10-18T07:13:00Z"/>
+                <w:del w:id="356" w:author="Wichert, RJ@Energy" w:date="2018-10-18T07:13:00Z"/>
                 <w:rFonts w:asciiTheme="minorHAnsi" w:hAnsiTheme="minorHAnsi"/>
                 <w:sz w:val="16"/>
                 <w:szCs w:val="16"/>
               </w:rPr>
             </w:pPr>
-            <w:del w:id="359" w:author="Wichert, RJ@Energy" w:date="2018-10-18T07:13:00Z">
+            <w:del w:id="357" w:author="Wichert, RJ@Energy" w:date="2018-10-18T07:13:00Z">
               <w:r>
                 <w:rPr>
                   <w:rFonts w:asciiTheme="minorHAnsi" w:hAnsiTheme="minorHAnsi"/>
@@ -12204,13 +12193,13 @@
             <w:pPr>
               <w:keepNext/>
               <w:rPr>
-                <w:del w:id="360" w:author="Wichert, RJ@Energy" w:date="2018-10-18T07:13:00Z"/>
+                <w:del w:id="358" w:author="Wichert, RJ@Energy" w:date="2018-10-18T07:13:00Z"/>
                 <w:rFonts w:asciiTheme="minorHAnsi" w:hAnsiTheme="minorHAnsi"/>
                 <w:sz w:val="16"/>
                 <w:szCs w:val="16"/>
               </w:rPr>
             </w:pPr>
-            <w:del w:id="361" w:author="Wichert, RJ@Energy" w:date="2018-10-18T07:13:00Z">
+            <w:del w:id="359" w:author="Wichert, RJ@Energy" w:date="2018-10-18T07:13:00Z">
               <w:r>
                 <w:rPr>
                   <w:rFonts w:asciiTheme="minorHAnsi" w:hAnsiTheme="minorHAnsi"/>
@@ -12225,7 +12214,7 @@
             <w:pPr>
               <w:keepNext/>
               <w:rPr>
-                <w:del w:id="362" w:author="Wichert, RJ@Energy" w:date="2018-10-18T07:13:00Z"/>
+                <w:del w:id="360" w:author="Wichert, RJ@Energy" w:date="2018-10-18T07:13:00Z"/>
                 <w:rFonts w:asciiTheme="minorHAnsi" w:hAnsiTheme="minorHAnsi"/>
                 <w:sz w:val="16"/>
                 <w:szCs w:val="16"/>
@@ -12236,13 +12225,13 @@
             <w:pPr>
               <w:keepNext/>
               <w:rPr>
-                <w:del w:id="363" w:author="Wichert, RJ@Energy" w:date="2018-10-18T07:13:00Z"/>
+                <w:del w:id="361" w:author="Wichert, RJ@Energy" w:date="2018-10-18T07:13:00Z"/>
                 <w:rFonts w:asciiTheme="minorHAnsi" w:hAnsiTheme="minorHAnsi"/>
                 <w:sz w:val="16"/>
                 <w:szCs w:val="16"/>
               </w:rPr>
             </w:pPr>
-            <w:del w:id="364" w:author="Wichert, RJ@Energy" w:date="2018-10-18T07:13:00Z">
+            <w:del w:id="362" w:author="Wichert, RJ@Energy" w:date="2018-10-18T07:13:00Z">
               <w:r>
                 <w:rPr>
                   <w:rFonts w:asciiTheme="minorHAnsi" w:hAnsiTheme="minorHAnsi"/>
@@ -12258,13 +12247,13 @@
               <w:keepNext/>
               <w:ind w:left="646"/>
               <w:rPr>
-                <w:del w:id="365" w:author="Wichert, RJ@Energy" w:date="2018-10-18T07:13:00Z"/>
+                <w:del w:id="363" w:author="Wichert, RJ@Energy" w:date="2018-10-18T07:13:00Z"/>
                 <w:rFonts w:asciiTheme="minorHAnsi" w:hAnsiTheme="minorHAnsi"/>
                 <w:sz w:val="16"/>
                 <w:szCs w:val="16"/>
               </w:rPr>
             </w:pPr>
-            <w:del w:id="366" w:author="Wichert, RJ@Energy" w:date="2018-10-18T07:13:00Z">
+            <w:del w:id="364" w:author="Wichert, RJ@Energy" w:date="2018-10-18T07:13:00Z">
               <w:r>
                 <w:rPr>
                   <w:rFonts w:asciiTheme="minorHAnsi" w:hAnsiTheme="minorHAnsi"/>
@@ -12280,13 +12269,13 @@
               <w:keepNext/>
               <w:ind w:left="646"/>
               <w:rPr>
-                <w:del w:id="367" w:author="Wichert, RJ@Energy" w:date="2018-10-18T07:13:00Z"/>
+                <w:del w:id="365" w:author="Wichert, RJ@Energy" w:date="2018-10-18T07:13:00Z"/>
                 <w:rFonts w:asciiTheme="minorHAnsi" w:hAnsiTheme="minorHAnsi"/>
                 <w:sz w:val="16"/>
                 <w:szCs w:val="16"/>
               </w:rPr>
             </w:pPr>
-            <w:del w:id="368" w:author="Wichert, RJ@Energy" w:date="2018-10-18T07:13:00Z">
+            <w:del w:id="366" w:author="Wichert, RJ@Energy" w:date="2018-10-18T07:13:00Z">
               <w:r>
                 <w:rPr>
                   <w:rFonts w:asciiTheme="minorHAnsi" w:hAnsiTheme="minorHAnsi"/>
@@ -12302,7 +12291,7 @@
               <w:keepNext/>
               <w:ind w:left="646"/>
               <w:rPr>
-                <w:del w:id="369" w:author="Wichert, RJ@Energy" w:date="2018-10-18T07:13:00Z"/>
+                <w:del w:id="367" w:author="Wichert, RJ@Energy" w:date="2018-10-18T07:13:00Z"/>
                 <w:rFonts w:asciiTheme="minorHAnsi" w:hAnsiTheme="minorHAnsi"/>
                 <w:sz w:val="16"/>
                 <w:szCs w:val="16"/>
@@ -12313,13 +12302,13 @@
             <w:pPr>
               <w:keepNext/>
               <w:rPr>
-                <w:del w:id="370" w:author="Wichert, RJ@Energy" w:date="2018-10-18T07:13:00Z"/>
+                <w:del w:id="368" w:author="Wichert, RJ@Energy" w:date="2018-10-18T07:13:00Z"/>
                 <w:rFonts w:asciiTheme="minorHAnsi" w:hAnsiTheme="minorHAnsi"/>
                 <w:sz w:val="16"/>
                 <w:szCs w:val="16"/>
               </w:rPr>
             </w:pPr>
-            <w:del w:id="371" w:author="Wichert, RJ@Energy" w:date="2018-10-18T07:13:00Z">
+            <w:del w:id="369" w:author="Wichert, RJ@Energy" w:date="2018-10-18T07:13:00Z">
               <w:r>
                 <w:rPr>
                   <w:rFonts w:asciiTheme="minorHAnsi" w:hAnsiTheme="minorHAnsi"/>
@@ -12335,13 +12324,13 @@
               <w:keepNext/>
               <w:ind w:left="646"/>
               <w:rPr>
-                <w:del w:id="372" w:author="Wichert, RJ@Energy" w:date="2018-10-18T07:13:00Z"/>
+                <w:del w:id="370" w:author="Wichert, RJ@Energy" w:date="2018-10-18T07:13:00Z"/>
                 <w:rFonts w:asciiTheme="minorHAnsi" w:hAnsiTheme="minorHAnsi"/>
                 <w:sz w:val="16"/>
                 <w:szCs w:val="16"/>
               </w:rPr>
             </w:pPr>
-            <w:del w:id="373" w:author="Wichert, RJ@Energy" w:date="2018-10-18T07:13:00Z">
+            <w:del w:id="371" w:author="Wichert, RJ@Energy" w:date="2018-10-18T07:13:00Z">
               <w:r>
                 <w:rPr>
                   <w:rFonts w:asciiTheme="minorHAnsi" w:hAnsiTheme="minorHAnsi"/>
@@ -12357,13 +12346,13 @@
               <w:keepNext/>
               <w:ind w:left="646"/>
               <w:rPr>
-                <w:del w:id="374" w:author="Wichert, RJ@Energy" w:date="2018-10-18T07:13:00Z"/>
+                <w:del w:id="372" w:author="Wichert, RJ@Energy" w:date="2018-10-18T07:13:00Z"/>
                 <w:rFonts w:asciiTheme="minorHAnsi" w:hAnsiTheme="minorHAnsi"/>
                 <w:sz w:val="16"/>
                 <w:szCs w:val="16"/>
               </w:rPr>
             </w:pPr>
-            <w:del w:id="375" w:author="Wichert, RJ@Energy" w:date="2018-10-18T07:13:00Z">
+            <w:del w:id="373" w:author="Wichert, RJ@Energy" w:date="2018-10-18T07:13:00Z">
               <w:r>
                 <w:rPr>
                   <w:rFonts w:asciiTheme="minorHAnsi" w:hAnsiTheme="minorHAnsi"/>
@@ -12379,7 +12368,7 @@
               <w:keepNext/>
               <w:ind w:left="646"/>
               <w:rPr>
-                <w:del w:id="376" w:author="Wichert, RJ@Energy" w:date="2018-10-18T07:13:00Z"/>
+                <w:del w:id="374" w:author="Wichert, RJ@Energy" w:date="2018-10-18T07:13:00Z"/>
                 <w:rFonts w:asciiTheme="minorHAnsi" w:hAnsiTheme="minorHAnsi"/>
                 <w:sz w:val="16"/>
                 <w:szCs w:val="16"/>
@@ -12389,6 +12378,28 @@
           <w:p>
             <w:pPr>
               <w:keepNext/>
+              <w:rPr>
+                <w:del w:id="375" w:author="Wichert, RJ@Energy" w:date="2018-10-18T07:13:00Z"/>
+                <w:rFonts w:ascii="Calibri" w:hAnsi="Calibri"/>
+                <w:sz w:val="16"/>
+                <w:szCs w:val="16"/>
+              </w:rPr>
+            </w:pPr>
+            <w:del w:id="376" w:author="Wichert, RJ@Energy" w:date="2018-10-18T07:13:00Z">
+              <w:r>
+                <w:rPr>
+                  <w:rFonts w:ascii="Calibri" w:hAnsi="Calibri"/>
+                  <w:sz w:val="16"/>
+                  <w:szCs w:val="16"/>
+                </w:rPr>
+                <w:delText>ElseIf A06 = N/A Then</w:delText>
+              </w:r>
+            </w:del>
+          </w:p>
+          <w:p>
+            <w:pPr>
+              <w:keepNext/>
+              <w:ind w:left="646"/>
               <w:rPr>
                 <w:del w:id="377" w:author="Wichert, RJ@Energy" w:date="2018-10-18T07:13:00Z"/>
                 <w:rFonts w:ascii="Calibri" w:hAnsi="Calibri"/>
@@ -12403,14 +12414,14 @@
                   <w:sz w:val="16"/>
                   <w:szCs w:val="16"/>
                 </w:rPr>
-                <w:delText>ElseIf A06 = N/A Then</w:delText>
+                <w:delText>if  A03 = New or Replacement, Then</w:delText>
               </w:r>
             </w:del>
           </w:p>
           <w:p>
             <w:pPr>
               <w:keepNext/>
-              <w:ind w:left="646"/>
+              <w:ind w:left="1186"/>
               <w:rPr>
                 <w:del w:id="379" w:author="Wichert, RJ@Energy" w:date="2018-10-18T07:13:00Z"/>
                 <w:rFonts w:ascii="Calibri" w:hAnsi="Calibri"/>
@@ -12425,7 +12436,7 @@
                   <w:sz w:val="16"/>
                   <w:szCs w:val="16"/>
                 </w:rPr>
-                <w:delText>if  A03 = New or Replacement, Then</w:delText>
+                <w:delText>If cooling system type on MCH-01 = No Cooling And A07 = CFI System, Then use variant MCH-23d</w:delText>
               </w:r>
             </w:del>
           </w:p>
@@ -12447,7 +12458,7 @@
                   <w:sz w:val="16"/>
                   <w:szCs w:val="16"/>
                 </w:rPr>
-                <w:delText>If cooling system type on MCH-01 = No Cooling And A07 = CFI System, Then use variant MCH-23d</w:delText>
+                <w:delText>Else use variant MCH-23a</w:delText>
               </w:r>
             </w:del>
           </w:p>
@@ -12457,7 +12468,7 @@
               <w:ind w:left="1186"/>
               <w:rPr>
                 <w:del w:id="383" w:author="Wichert, RJ@Energy" w:date="2018-10-18T07:13:00Z"/>
-                <w:rFonts w:ascii="Calibri" w:hAnsi="Calibri"/>
+                <w:rFonts w:asciiTheme="minorHAnsi" w:hAnsiTheme="minorHAnsi"/>
                 <w:sz w:val="16"/>
                 <w:szCs w:val="16"/>
               </w:rPr>
@@ -12465,18 +12476,18 @@
             <w:del w:id="384" w:author="Wichert, RJ@Energy" w:date="2018-10-18T07:13:00Z">
               <w:r>
                 <w:rPr>
-                  <w:rFonts w:ascii="Calibri" w:hAnsi="Calibri"/>
+                  <w:rFonts w:asciiTheme="minorHAnsi" w:hAnsiTheme="minorHAnsi"/>
                   <w:sz w:val="16"/>
                   <w:szCs w:val="16"/>
                 </w:rPr>
-                <w:delText>Else use variant MCH-23a</w:delText>
+                <w:delText>End</w:delText>
               </w:r>
             </w:del>
           </w:p>
           <w:p>
             <w:pPr>
               <w:keepNext/>
-              <w:ind w:left="1186"/>
+              <w:ind w:left="646"/>
               <w:rPr>
                 <w:del w:id="385" w:author="Wichert, RJ@Energy" w:date="2018-10-18T07:13:00Z"/>
                 <w:rFonts w:asciiTheme="minorHAnsi" w:hAnsiTheme="minorHAnsi"/>
@@ -12498,35 +12509,13 @@
           <w:p>
             <w:pPr>
               <w:keepNext/>
-              <w:ind w:left="646"/>
-              <w:rPr>
-                <w:del w:id="387" w:author="Wichert, RJ@Energy" w:date="2018-10-18T07:13:00Z"/>
-                <w:rFonts w:asciiTheme="minorHAnsi" w:hAnsiTheme="minorHAnsi"/>
-                <w:sz w:val="16"/>
-                <w:szCs w:val="16"/>
-              </w:rPr>
-            </w:pPr>
-            <w:del w:id="388" w:author="Wichert, RJ@Energy" w:date="2018-10-18T07:13:00Z">
-              <w:r>
-                <w:rPr>
-                  <w:rFonts w:asciiTheme="minorHAnsi" w:hAnsiTheme="minorHAnsi"/>
-                  <w:sz w:val="16"/>
-                  <w:szCs w:val="16"/>
-                </w:rPr>
-                <w:delText>End</w:delText>
-              </w:r>
-            </w:del>
-          </w:p>
-          <w:p>
-            <w:pPr>
-              <w:keepNext/>
-              <w:rPr>
-                <w:rFonts w:asciiTheme="minorHAnsi" w:hAnsiTheme="minorHAnsi"/>
-                <w:sz w:val="18"/>
-                <w:szCs w:val="18"/>
-              </w:rPr>
-            </w:pPr>
-            <w:del w:id="389" w:author="Wichert, RJ@Energy" w:date="2018-10-18T07:13:00Z">
+              <w:rPr>
+                <w:rFonts w:asciiTheme="minorHAnsi" w:hAnsiTheme="minorHAnsi"/>
+                <w:sz w:val="18"/>
+                <w:szCs w:val="18"/>
+              </w:rPr>
+            </w:pPr>
+            <w:del w:id="387" w:author="Wichert, RJ@Energy" w:date="2018-10-18T07:13:00Z">
               <w:r>
                 <w:rPr>
                   <w:rFonts w:asciiTheme="minorHAnsi" w:hAnsiTheme="minorHAnsi"/>
@@ -12543,7 +12532,7 @@
     <w:p>
       <w:pPr>
         <w:rPr>
-          <w:ins w:id="390" w:author="Wichert, RJ@Energy" w:date="2018-10-18T08:01:00Z"/>
+          <w:ins w:id="388" w:author="Wichert, RJ@Energy" w:date="2018-10-18T08:01:00Z"/>
           <w:rFonts w:asciiTheme="minorHAnsi" w:hAnsiTheme="minorHAnsi"/>
           <w:szCs w:val="18"/>
         </w:rPr>
@@ -12552,12 +12541,12 @@
     <w:p>
       <w:pPr>
         <w:rPr>
-          <w:ins w:id="391" w:author="Wichert, RJ@Energy" w:date="2018-10-18T08:01:00Z"/>
+          <w:ins w:id="389" w:author="Wichert, RJ@Energy" w:date="2018-10-18T08:01:00Z"/>
           <w:rFonts w:asciiTheme="minorHAnsi" w:hAnsiTheme="minorHAnsi"/>
           <w:szCs w:val="18"/>
         </w:rPr>
       </w:pPr>
-      <w:ins w:id="392" w:author="Wichert, RJ@Energy" w:date="2018-10-18T08:01:00Z">
+      <w:ins w:id="390" w:author="Wichert, RJ@Energy" w:date="2018-10-18T08:01:00Z">
         <w:r>
           <w:rPr>
             <w:rFonts w:asciiTheme="minorHAnsi" w:hAnsiTheme="minorHAnsi"/>
@@ -12570,7 +12559,7 @@
     <w:p>
       <w:pPr>
         <w:rPr>
-          <w:del w:id="393" w:author="Wichert, RJ@Energy" w:date="2018-10-18T08:01:00Z"/>
+          <w:del w:id="391" w:author="Wichert, RJ@Energy" w:date="2018-10-18T08:01:00Z"/>
           <w:rFonts w:asciiTheme="minorHAnsi" w:hAnsiTheme="minorHAnsi"/>
           <w:szCs w:val="18"/>
         </w:rPr>
@@ -12641,7 +12630,7 @@
               </w:rPr>
               <w:t xml:space="preserve"> Forced Air System Airflow Rate Measurement – </w:t>
             </w:r>
-            <w:ins w:id="394" w:author="Smith, Alexis@Energy" w:date="2019-01-02T13:31:00Z">
+            <w:ins w:id="392" w:author="Smith, Alexis@Energy" w:date="2019-01-02T13:31:00Z">
               <w:r>
                 <w:rPr>
                   <w:rFonts w:asciiTheme="minorHAnsi" w:hAnsiTheme="minorHAnsi"/>
@@ -12855,7 +12844,7 @@
     <w:p>
       <w:pPr>
         <w:rPr>
-          <w:ins w:id="395" w:author="Wichert, RJ@Energy" w:date="2018-10-18T07:08:00Z"/>
+          <w:ins w:id="393" w:author="Wichert, RJ@Energy" w:date="2018-10-18T07:08:00Z"/>
         </w:rPr>
       </w:pPr>
     </w:p>
@@ -12887,7 +12876,7 @@
       <w:tr>
         <w:trPr>
           <w:trHeight w:val="144"/>
-          <w:ins w:id="396" w:author="Wichert, RJ@Energy" w:date="2018-10-18T07:08:00Z"/>
+          <w:ins w:id="394" w:author="Wichert, RJ@Energy" w:date="2018-10-18T07:08:00Z"/>
         </w:trPr>
         <w:tc>
           <w:tcPr>
@@ -12898,14 +12887,14 @@
             <w:pPr>
               <w:keepNext/>
               <w:rPr>
-                <w:ins w:id="397" w:author="Wichert, RJ@Energy" w:date="2018-10-18T07:08:00Z"/>
+                <w:ins w:id="395" w:author="Wichert, RJ@Energy" w:date="2018-10-18T07:08:00Z"/>
                 <w:rFonts w:asciiTheme="minorHAnsi" w:hAnsiTheme="minorHAnsi"/>
                 <w:b/>
                 <w:sz w:val="18"/>
                 <w:szCs w:val="18"/>
               </w:rPr>
             </w:pPr>
-            <w:ins w:id="398" w:author="Wichert, RJ@Energy" w:date="2018-10-18T07:08:00Z">
+            <w:ins w:id="396" w:author="Wichert, RJ@Energy" w:date="2018-10-18T07:08:00Z">
               <w:r>
                 <w:rPr>
                   <w:rFonts w:asciiTheme="minorHAnsi" w:hAnsiTheme="minorHAnsi"/>
@@ -12948,14 +12937,14 @@
             <w:pPr>
               <w:keepNext/>
               <w:rPr>
-                <w:ins w:id="399" w:author="Wichert, RJ@Energy" w:date="2018-10-18T07:08:00Z"/>
+                <w:ins w:id="397" w:author="Wichert, RJ@Energy" w:date="2018-10-18T07:08:00Z"/>
                 <w:rFonts w:asciiTheme="minorHAnsi" w:hAnsiTheme="minorHAnsi"/>
                 <w:b/>
                 <w:sz w:val="18"/>
                 <w:szCs w:val="18"/>
               </w:rPr>
             </w:pPr>
-            <w:ins w:id="400" w:author="Wichert, RJ@Energy" w:date="2018-10-18T07:08:00Z">
+            <w:ins w:id="398" w:author="Wichert, RJ@Energy" w:date="2018-10-18T07:08:00Z">
               <w:r>
                 <w:rPr>
                   <w:rFonts w:asciiTheme="minorHAnsi" w:hAnsiTheme="minorHAnsi"/>
@@ -13052,7 +13041,7 @@
         <w:trPr>
           <w:cantSplit/>
           <w:trHeight w:val="144"/>
-          <w:ins w:id="401" w:author="Wichert, RJ@Energy" w:date="2018-10-18T07:08:00Z"/>
+          <w:ins w:id="399" w:author="Wichert, RJ@Energy" w:date="2018-10-18T07:08:00Z"/>
         </w:trPr>
         <w:tc>
           <w:tcPr>
@@ -13064,13 +13053,13 @@
               <w:keepNext/>
               <w:jc w:val="center"/>
               <w:rPr>
-                <w:ins w:id="402" w:author="Wichert, RJ@Energy" w:date="2018-10-18T07:08:00Z"/>
-                <w:rFonts w:asciiTheme="minorHAnsi" w:hAnsiTheme="minorHAnsi"/>
-                <w:sz w:val="18"/>
-                <w:szCs w:val="18"/>
-              </w:rPr>
-            </w:pPr>
-            <w:ins w:id="403" w:author="Wichert, RJ@Energy" w:date="2018-10-18T07:08:00Z">
+                <w:ins w:id="400" w:author="Wichert, RJ@Energy" w:date="2018-10-18T07:08:00Z"/>
+                <w:rFonts w:asciiTheme="minorHAnsi" w:hAnsiTheme="minorHAnsi"/>
+                <w:sz w:val="18"/>
+                <w:szCs w:val="18"/>
+              </w:rPr>
+            </w:pPr>
+            <w:ins w:id="401" w:author="Wichert, RJ@Energy" w:date="2018-10-18T07:08:00Z">
               <w:r>
                 <w:rPr>
                   <w:rFonts w:asciiTheme="minorHAnsi" w:hAnsiTheme="minorHAnsi"/>
@@ -13091,13 +13080,13 @@
             <w:pPr>
               <w:keepNext/>
               <w:rPr>
-                <w:ins w:id="404" w:author="Wichert, RJ@Energy" w:date="2018-10-18T07:08:00Z"/>
-                <w:rFonts w:asciiTheme="minorHAnsi" w:hAnsiTheme="minorHAnsi"/>
-                <w:sz w:val="18"/>
-                <w:szCs w:val="18"/>
-              </w:rPr>
-            </w:pPr>
-            <w:ins w:id="405" w:author="Wichert, RJ@Energy" w:date="2018-10-18T07:08:00Z">
+                <w:ins w:id="402" w:author="Wichert, RJ@Energy" w:date="2018-10-18T07:08:00Z"/>
+                <w:rFonts w:asciiTheme="minorHAnsi" w:hAnsiTheme="minorHAnsi"/>
+                <w:sz w:val="18"/>
+                <w:szCs w:val="18"/>
+              </w:rPr>
+            </w:pPr>
+            <w:ins w:id="403" w:author="Wichert, RJ@Energy" w:date="2018-10-18T07:08:00Z">
               <w:r>
                 <w:rPr>
                   <w:rFonts w:asciiTheme="minorHAnsi" w:hAnsiTheme="minorHAnsi"/>
@@ -13134,13 +13123,13 @@
             <w:pPr>
               <w:keepNext/>
               <w:rPr>
-                <w:ins w:id="406" w:author="Wichert, RJ@Energy" w:date="2019-01-02T15:54:00Z"/>
-                <w:rFonts w:asciiTheme="minorHAnsi" w:hAnsiTheme="minorHAnsi"/>
-                <w:sz w:val="18"/>
-                <w:szCs w:val="18"/>
-              </w:rPr>
-            </w:pPr>
-            <w:ins w:id="407" w:author="Wichert, RJ@Energy" w:date="2019-01-02T15:54:00Z">
+                <w:ins w:id="404" w:author="Wichert, RJ@Energy" w:date="2019-01-02T15:54:00Z"/>
+                <w:rFonts w:asciiTheme="minorHAnsi" w:hAnsiTheme="minorHAnsi"/>
+                <w:sz w:val="18"/>
+                <w:szCs w:val="18"/>
+              </w:rPr>
+            </w:pPr>
+            <w:ins w:id="405" w:author="Wichert, RJ@Energy" w:date="2019-01-02T15:54:00Z">
               <w:r>
                 <w:rPr>
                   <w:rFonts w:asciiTheme="minorHAnsi" w:hAnsiTheme="minorHAnsi"/>
@@ -13171,13 +13160,13 @@
             <w:pPr>
               <w:keepNext/>
               <w:rPr>
-                <w:ins w:id="408" w:author="Wichert, RJ@Energy" w:date="2018-10-18T07:08:00Z"/>
-                <w:rFonts w:asciiTheme="minorHAnsi" w:hAnsiTheme="minorHAnsi"/>
-                <w:sz w:val="18"/>
-                <w:szCs w:val="18"/>
-              </w:rPr>
-            </w:pPr>
-            <w:ins w:id="409" w:author="Wichert, RJ@Energy" w:date="2019-01-02T15:54:00Z">
+                <w:ins w:id="406" w:author="Wichert, RJ@Energy" w:date="2018-10-18T07:08:00Z"/>
+                <w:rFonts w:asciiTheme="minorHAnsi" w:hAnsiTheme="minorHAnsi"/>
+                <w:sz w:val="18"/>
+                <w:szCs w:val="18"/>
+              </w:rPr>
+            </w:pPr>
+            <w:ins w:id="407" w:author="Wichert, RJ@Energy" w:date="2019-01-02T15:54:00Z">
               <w:r>
                 <w:rPr>
                   <w:rFonts w:asciiTheme="minorHAnsi" w:hAnsiTheme="minorHAnsi"/>
@@ -13202,7 +13191,7 @@
         <w:trPr>
           <w:cantSplit/>
           <w:trHeight w:val="144"/>
-          <w:ins w:id="410" w:author="Wichert, RJ@Energy" w:date="2018-10-18T07:08:00Z"/>
+          <w:ins w:id="408" w:author="Wichert, RJ@Energy" w:date="2018-10-18T07:08:00Z"/>
         </w:trPr>
         <w:tc>
           <w:tcPr>
@@ -13214,13 +13203,13 @@
               <w:keepNext/>
               <w:jc w:val="center"/>
               <w:rPr>
-                <w:ins w:id="411" w:author="Wichert, RJ@Energy" w:date="2018-10-18T07:08:00Z"/>
-                <w:rFonts w:asciiTheme="minorHAnsi" w:hAnsiTheme="minorHAnsi"/>
-                <w:sz w:val="18"/>
-                <w:szCs w:val="18"/>
-              </w:rPr>
-            </w:pPr>
-            <w:ins w:id="412" w:author="Wichert, RJ@Energy" w:date="2018-10-18T07:08:00Z">
+                <w:ins w:id="409" w:author="Wichert, RJ@Energy" w:date="2018-10-18T07:08:00Z"/>
+                <w:rFonts w:asciiTheme="minorHAnsi" w:hAnsiTheme="minorHAnsi"/>
+                <w:sz w:val="18"/>
+                <w:szCs w:val="18"/>
+              </w:rPr>
+            </w:pPr>
+            <w:ins w:id="410" w:author="Wichert, RJ@Energy" w:date="2018-10-18T07:08:00Z">
               <w:r>
                 <w:rPr>
                   <w:rFonts w:asciiTheme="minorHAnsi" w:hAnsiTheme="minorHAnsi"/>
@@ -13249,13 +13238,13 @@
             <w:pPr>
               <w:keepNext/>
               <w:rPr>
-                <w:ins w:id="413" w:author="Wichert, RJ@Energy" w:date="2018-10-18T07:08:00Z"/>
-                <w:rFonts w:asciiTheme="minorHAnsi" w:hAnsiTheme="minorHAnsi"/>
-                <w:sz w:val="18"/>
-                <w:szCs w:val="18"/>
-              </w:rPr>
-            </w:pPr>
-            <w:ins w:id="414" w:author="Wichert, RJ@Energy" w:date="2018-10-18T07:08:00Z">
+                <w:ins w:id="411" w:author="Wichert, RJ@Energy" w:date="2018-10-18T07:08:00Z"/>
+                <w:rFonts w:asciiTheme="minorHAnsi" w:hAnsiTheme="minorHAnsi"/>
+                <w:sz w:val="18"/>
+                <w:szCs w:val="18"/>
+              </w:rPr>
+            </w:pPr>
+            <w:ins w:id="412" w:author="Wichert, RJ@Energy" w:date="2018-10-18T07:08:00Z">
               <w:r>
                 <w:rPr>
                   <w:rFonts w:asciiTheme="minorHAnsi" w:hAnsiTheme="minorHAnsi"/>
@@ -13292,13 +13281,13 @@
             <w:pPr>
               <w:keepNext/>
               <w:rPr>
-                <w:ins w:id="415" w:author="Wichert, RJ@Energy" w:date="2018-10-18T07:08:00Z"/>
-                <w:rFonts w:asciiTheme="minorHAnsi" w:hAnsiTheme="minorHAnsi"/>
-                <w:sz w:val="18"/>
-                <w:szCs w:val="18"/>
-              </w:rPr>
-            </w:pPr>
-            <w:ins w:id="416" w:author="Wichert, RJ@Energy" w:date="2019-01-02T15:54:00Z">
+                <w:ins w:id="413" w:author="Wichert, RJ@Energy" w:date="2018-10-18T07:08:00Z"/>
+                <w:rFonts w:asciiTheme="minorHAnsi" w:hAnsiTheme="minorHAnsi"/>
+                <w:sz w:val="18"/>
+                <w:szCs w:val="18"/>
+              </w:rPr>
+            </w:pPr>
+            <w:ins w:id="414" w:author="Wichert, RJ@Energy" w:date="2019-01-02T15:54:00Z">
               <w:r>
                 <w:rPr>
                   <w:rFonts w:asciiTheme="minorHAnsi" w:hAnsiTheme="minorHAnsi"/>
@@ -13323,7 +13312,7 @@
         <w:trPr>
           <w:cantSplit/>
           <w:trHeight w:val="144"/>
-          <w:ins w:id="417" w:author="Wichert, RJ@Energy" w:date="2018-10-18T07:08:00Z"/>
+          <w:ins w:id="415" w:author="Wichert, RJ@Energy" w:date="2018-10-18T07:08:00Z"/>
         </w:trPr>
         <w:tc>
           <w:tcPr>
@@ -13335,13 +13324,13 @@
               <w:keepNext/>
               <w:jc w:val="center"/>
               <w:rPr>
-                <w:ins w:id="418" w:author="Wichert, RJ@Energy" w:date="2018-10-18T07:08:00Z"/>
-                <w:rFonts w:asciiTheme="minorHAnsi" w:hAnsiTheme="minorHAnsi"/>
-                <w:sz w:val="18"/>
-                <w:szCs w:val="18"/>
-              </w:rPr>
-            </w:pPr>
-            <w:ins w:id="419" w:author="Wichert, RJ@Energy" w:date="2018-10-18T07:08:00Z">
+                <w:ins w:id="416" w:author="Wichert, RJ@Energy" w:date="2018-10-18T07:08:00Z"/>
+                <w:rFonts w:asciiTheme="minorHAnsi" w:hAnsiTheme="minorHAnsi"/>
+                <w:sz w:val="18"/>
+                <w:szCs w:val="18"/>
+              </w:rPr>
+            </w:pPr>
+            <w:ins w:id="417" w:author="Wichert, RJ@Energy" w:date="2018-10-18T07:08:00Z">
               <w:r>
                 <w:rPr>
                   <w:rFonts w:asciiTheme="minorHAnsi" w:hAnsiTheme="minorHAnsi"/>
@@ -13370,13 +13359,13 @@
             <w:pPr>
               <w:keepNext/>
               <w:rPr>
-                <w:ins w:id="420" w:author="Wichert, RJ@Energy" w:date="2018-10-18T07:08:00Z"/>
-                <w:rFonts w:asciiTheme="minorHAnsi" w:hAnsiTheme="minorHAnsi"/>
-                <w:sz w:val="18"/>
-                <w:szCs w:val="18"/>
-              </w:rPr>
-            </w:pPr>
-            <w:ins w:id="421" w:author="Wichert, RJ@Energy" w:date="2018-10-18T07:08:00Z">
+                <w:ins w:id="418" w:author="Wichert, RJ@Energy" w:date="2018-10-18T07:08:00Z"/>
+                <w:rFonts w:asciiTheme="minorHAnsi" w:hAnsiTheme="minorHAnsi"/>
+                <w:sz w:val="18"/>
+                <w:szCs w:val="18"/>
+              </w:rPr>
+            </w:pPr>
+            <w:ins w:id="419" w:author="Wichert, RJ@Energy" w:date="2018-10-18T07:08:00Z">
               <w:r>
                 <w:rPr>
                   <w:rFonts w:asciiTheme="minorHAnsi" w:hAnsiTheme="minorHAnsi"/>
@@ -13397,13 +13386,13 @@
             <w:pPr>
               <w:keepNext/>
               <w:rPr>
-                <w:ins w:id="422" w:author="Wichert, RJ@Energy" w:date="2019-01-02T15:54:00Z"/>
-                <w:rFonts w:asciiTheme="minorHAnsi" w:hAnsiTheme="minorHAnsi"/>
-                <w:sz w:val="18"/>
-                <w:szCs w:val="18"/>
-              </w:rPr>
-            </w:pPr>
-            <w:ins w:id="423" w:author="Wichert, RJ@Energy" w:date="2019-01-02T15:54:00Z">
+                <w:ins w:id="420" w:author="Wichert, RJ@Energy" w:date="2019-01-02T15:54:00Z"/>
+                <w:rFonts w:asciiTheme="minorHAnsi" w:hAnsiTheme="minorHAnsi"/>
+                <w:sz w:val="18"/>
+                <w:szCs w:val="18"/>
+              </w:rPr>
+            </w:pPr>
+            <w:ins w:id="421" w:author="Wichert, RJ@Energy" w:date="2019-01-02T15:54:00Z">
               <w:r>
                 <w:rPr>
                   <w:rFonts w:asciiTheme="minorHAnsi" w:hAnsiTheme="minorHAnsi"/>
@@ -13413,7 +13402,7 @@
                 <w:t xml:space="preserve"> &lt;&lt;If A1</w:t>
               </w:r>
             </w:ins>
-            <w:ins w:id="424" w:author="Smith, Alexis@Energy" w:date="2019-01-04T14:14:00Z">
+            <w:ins w:id="422" w:author="Smith, Alexis@Energy" w:date="2019-01-04T14:14:00Z">
               <w:r>
                 <w:rPr>
                   <w:rFonts w:asciiTheme="minorHAnsi" w:hAnsiTheme="minorHAnsi"/>
@@ -13423,8 +13412,8 @@
                 <w:t>2</w:t>
               </w:r>
             </w:ins>
-            <w:ins w:id="425" w:author="Wichert, RJ@Energy" w:date="2019-01-02T15:54:00Z">
-              <w:del w:id="426" w:author="Smith, Alexis@Energy" w:date="2019-01-04T14:14:00Z">
+            <w:ins w:id="423" w:author="Wichert, RJ@Energy" w:date="2019-01-02T15:54:00Z">
+              <w:del w:id="424" w:author="Smith, Alexis@Energy" w:date="2019-01-04T14:14:00Z">
                 <w:r>
                   <w:rPr>
                     <w:rFonts w:asciiTheme="minorHAnsi" w:hAnsiTheme="minorHAnsi"/>
@@ -13440,39 +13429,67 @@
                   <w:sz w:val="18"/>
                   <w:szCs w:val="18"/>
                 </w:rPr>
-                <w:t xml:space="preserve"> = ‘Fixed CFVCS’, then if D02≥D01</w:t>
-              </w:r>
+                <w:t xml:space="preserve"> = ‘Fixed CFVCS’, then if </w:t>
+              </w:r>
+            </w:ins>
+            <w:ins w:id="425" w:author="Smith, Alexis@Energy" w:date="2019-02-07T14:23:00Z">
               <w:r>
                 <w:rPr>
                   <w:rFonts w:asciiTheme="minorHAnsi" w:hAnsiTheme="minorHAnsi"/>
                   <w:sz w:val="18"/>
                   <w:szCs w:val="18"/>
                 </w:rPr>
-                <w:t xml:space="preserve">, </w:t>
-              </w:r>
+                <w:t>E</w:t>
+              </w:r>
+            </w:ins>
+            <w:ins w:id="426" w:author="Wichert, RJ@Energy" w:date="2019-01-02T15:54:00Z">
+              <w:del w:id="427" w:author="Smith, Alexis@Energy" w:date="2019-02-07T14:23:00Z">
+                <w:r>
+                  <w:rPr>
+                    <w:rFonts w:asciiTheme="minorHAnsi" w:hAnsiTheme="minorHAnsi"/>
+                    <w:sz w:val="18"/>
+                    <w:szCs w:val="18"/>
+                  </w:rPr>
+                  <w:delText>D</w:delText>
+                </w:r>
+              </w:del>
               <w:r>
                 <w:rPr>
                   <w:rFonts w:asciiTheme="minorHAnsi" w:hAnsiTheme="minorHAnsi"/>
                   <w:sz w:val="18"/>
                   <w:szCs w:val="18"/>
                 </w:rPr>
-                <w:t xml:space="preserve">result = </w:t>
-              </w:r>
+                <w:t>02≥</w:t>
+              </w:r>
+            </w:ins>
+            <w:ins w:id="428" w:author="Smith, Alexis@Energy" w:date="2019-02-07T14:23:00Z">
               <w:r>
                 <w:rPr>
                   <w:rFonts w:asciiTheme="minorHAnsi" w:hAnsiTheme="minorHAnsi"/>
                   <w:sz w:val="18"/>
                   <w:szCs w:val="18"/>
                 </w:rPr>
-                <w:t>"</w:t>
-              </w:r>
+                <w:t>E</w:t>
+              </w:r>
+            </w:ins>
+            <w:ins w:id="429" w:author="Wichert, RJ@Energy" w:date="2019-01-02T15:54:00Z">
+              <w:del w:id="430" w:author="Smith, Alexis@Energy" w:date="2019-02-07T14:23:00Z">
+                <w:r>
+                  <w:rPr>
+                    <w:rFonts w:asciiTheme="minorHAnsi" w:hAnsiTheme="minorHAnsi"/>
+                    <w:sz w:val="18"/>
+                    <w:szCs w:val="18"/>
+                  </w:rPr>
+                  <w:delText>D</w:delText>
+                </w:r>
+              </w:del>
               <w:r>
                 <w:rPr>
                   <w:rFonts w:asciiTheme="minorHAnsi" w:hAnsiTheme="minorHAnsi"/>
                   <w:sz w:val="18"/>
                   <w:szCs w:val="18"/>
                 </w:rPr>
-                <w:t>S</w:t>
+                <w:t>01</w:t>
               </w:r>
               <w:r>
                 <w:rPr>
@@ -13480,7 +13497,7 @@
                   <w:sz w:val="18"/>
                   <w:szCs w:val="18"/>
                 </w:rPr>
-                <w:t xml:space="preserve">ystem </w:t>
+                <w:t xml:space="preserve">, </w:t>
               </w:r>
               <w:r>
                 <w:rPr>
@@ -13488,7 +13505,7 @@
                   <w:sz w:val="18"/>
                   <w:szCs w:val="18"/>
                 </w:rPr>
-                <w:t>ventilation a</w:t>
+                <w:t xml:space="preserve">result = </w:t>
               </w:r>
               <w:r>
                 <w:rPr>
@@ -13496,7 +13513,7 @@
                   <w:sz w:val="18"/>
                   <w:szCs w:val="18"/>
                 </w:rPr>
-                <w:t xml:space="preserve">irflow </w:t>
+                <w:t>"</w:t>
               </w:r>
               <w:r>
                 <w:rPr>
@@ -13504,7 +13521,7 @@
                   <w:sz w:val="18"/>
                   <w:szCs w:val="18"/>
                 </w:rPr>
-                <w:t>r</w:t>
+                <w:t>S</w:t>
               </w:r>
               <w:r>
                 <w:rPr>
@@ -13512,7 +13529,7 @@
                   <w:sz w:val="18"/>
                   <w:szCs w:val="18"/>
                 </w:rPr>
-                <w:t xml:space="preserve">ate </w:t>
+                <w:t xml:space="preserve">ystem </w:t>
               </w:r>
               <w:r>
                 <w:rPr>
@@ -13520,7 +13537,7 @@
                   <w:sz w:val="18"/>
                   <w:szCs w:val="18"/>
                 </w:rPr>
-                <w:t>c</w:t>
+                <w:t>ventilation a</w:t>
               </w:r>
               <w:r>
                 <w:rPr>
@@ -13528,53 +13545,85 @@
                   <w:sz w:val="18"/>
                   <w:szCs w:val="18"/>
                 </w:rPr>
-                <w:t>omplies"</w:t>
-              </w:r>
-            </w:ins>
-          </w:p>
-          <w:p>
-            <w:pPr>
-              <w:keepNext/>
-              <w:rPr>
-                <w:ins w:id="427" w:author="Wichert, RJ@Energy" w:date="2019-01-02T15:54:00Z"/>
-                <w:rFonts w:asciiTheme="minorHAnsi" w:hAnsiTheme="minorHAnsi"/>
-                <w:sz w:val="18"/>
-                <w:szCs w:val="18"/>
-              </w:rPr>
-            </w:pPr>
-          </w:p>
-          <w:p>
-            <w:pPr>
-              <w:keepNext/>
-              <w:rPr>
-                <w:ins w:id="428" w:author="Wichert, RJ@Energy" w:date="2019-01-02T15:54:00Z"/>
-                <w:rFonts w:asciiTheme="minorHAnsi" w:hAnsiTheme="minorHAnsi"/>
-                <w:sz w:val="18"/>
-                <w:szCs w:val="18"/>
-              </w:rPr>
-            </w:pPr>
-            <w:ins w:id="429" w:author="Wichert, RJ@Energy" w:date="2019-01-02T15:54:00Z">
+                <w:t xml:space="preserve">irflow </w:t>
+              </w:r>
               <w:r>
                 <w:rPr>
                   <w:rFonts w:asciiTheme="minorHAnsi" w:hAnsiTheme="minorHAnsi"/>
                   <w:sz w:val="18"/>
                   <w:szCs w:val="18"/>
                 </w:rPr>
-                <w:t>ElseIf A1</w:t>
-              </w:r>
-            </w:ins>
-            <w:ins w:id="430" w:author="Smith, Alexis@Energy" w:date="2019-01-04T14:14:00Z">
+                <w:t>r</w:t>
+              </w:r>
               <w:r>
                 <w:rPr>
                   <w:rFonts w:asciiTheme="minorHAnsi" w:hAnsiTheme="minorHAnsi"/>
                   <w:sz w:val="18"/>
                   <w:szCs w:val="18"/>
                 </w:rPr>
+                <w:t xml:space="preserve">ate </w:t>
+              </w:r>
+              <w:r>
+                <w:rPr>
+                  <w:rFonts w:asciiTheme="minorHAnsi" w:hAnsiTheme="minorHAnsi"/>
+                  <w:sz w:val="18"/>
+                  <w:szCs w:val="18"/>
+                </w:rPr>
+                <w:t>c</w:t>
+              </w:r>
+              <w:r>
+                <w:rPr>
+                  <w:rFonts w:asciiTheme="minorHAnsi" w:hAnsiTheme="minorHAnsi"/>
+                  <w:sz w:val="18"/>
+                  <w:szCs w:val="18"/>
+                </w:rPr>
+                <w:t>omplies"</w:t>
+              </w:r>
+            </w:ins>
+          </w:p>
+          <w:p>
+            <w:pPr>
+              <w:keepNext/>
+              <w:rPr>
+                <w:ins w:id="431" w:author="Wichert, RJ@Energy" w:date="2019-01-02T15:54:00Z"/>
+                <w:rFonts w:asciiTheme="minorHAnsi" w:hAnsiTheme="minorHAnsi"/>
+                <w:sz w:val="18"/>
+                <w:szCs w:val="18"/>
+              </w:rPr>
+            </w:pPr>
+          </w:p>
+          <w:p>
+            <w:pPr>
+              <w:keepNext/>
+              <w:rPr>
+                <w:ins w:id="432" w:author="Wichert, RJ@Energy" w:date="2019-01-02T15:54:00Z"/>
+                <w:rFonts w:asciiTheme="minorHAnsi" w:hAnsiTheme="minorHAnsi"/>
+                <w:sz w:val="18"/>
+                <w:szCs w:val="18"/>
+              </w:rPr>
+            </w:pPr>
+            <w:ins w:id="433" w:author="Wichert, RJ@Energy" w:date="2019-01-02T15:54:00Z">
+              <w:r>
+                <w:rPr>
+                  <w:rFonts w:asciiTheme="minorHAnsi" w:hAnsiTheme="minorHAnsi"/>
+                  <w:sz w:val="18"/>
+                  <w:szCs w:val="18"/>
+                </w:rPr>
+                <w:t>ElseIf A1</w:t>
+              </w:r>
+            </w:ins>
+            <w:ins w:id="434" w:author="Smith, Alexis@Energy" w:date="2019-01-04T14:14:00Z">
+              <w:r>
+                <w:rPr>
+                  <w:rFonts w:asciiTheme="minorHAnsi" w:hAnsiTheme="minorHAnsi"/>
+                  <w:sz w:val="18"/>
+                  <w:szCs w:val="18"/>
+                </w:rPr>
                 <w:t>2</w:t>
               </w:r>
             </w:ins>
-            <w:ins w:id="431" w:author="Wichert, RJ@Energy" w:date="2019-01-02T15:54:00Z">
-              <w:del w:id="432" w:author="Smith, Alexis@Energy" w:date="2019-01-04T14:14:00Z">
+            <w:ins w:id="435" w:author="Wichert, RJ@Energy" w:date="2019-01-02T15:54:00Z">
+              <w:del w:id="436" w:author="Smith, Alexis@Energy" w:date="2019-01-04T14:14:00Z">
                 <w:r>
                   <w:rPr>
                     <w:rFonts w:asciiTheme="minorHAnsi" w:hAnsiTheme="minorHAnsi"/>
@@ -13590,7 +13639,37 @@
                   <w:sz w:val="18"/>
                   <w:szCs w:val="18"/>
                 </w:rPr>
-                <w:t xml:space="preserve"> = ‘Variable CFVCS’, then if D02</w:t>
+                <w:t xml:space="preserve"> = ‘Variable CFVCS’, then if </w:t>
+              </w:r>
+            </w:ins>
+            <w:ins w:id="437" w:author="Smith, Alexis@Energy" w:date="2019-02-07T14:23:00Z">
+              <w:r>
+                <w:rPr>
+                  <w:rFonts w:asciiTheme="minorHAnsi" w:hAnsiTheme="minorHAnsi"/>
+                  <w:sz w:val="18"/>
+                  <w:szCs w:val="18"/>
+                </w:rPr>
+                <w:t>E</w:t>
+              </w:r>
+            </w:ins>
+            <w:ins w:id="438" w:author="Wichert, RJ@Energy" w:date="2019-01-02T15:54:00Z">
+              <w:del w:id="439" w:author="Smith, Alexis@Energy" w:date="2019-02-07T14:23:00Z">
+                <w:r>
+                  <w:rPr>
+                    <w:rFonts w:asciiTheme="minorHAnsi" w:hAnsiTheme="minorHAnsi"/>
+                    <w:sz w:val="18"/>
+                    <w:szCs w:val="18"/>
+                  </w:rPr>
+                  <w:delText>D</w:delText>
+                </w:r>
+              </w:del>
+              <w:r>
+                <w:rPr>
+                  <w:rFonts w:asciiTheme="minorHAnsi" w:hAnsiTheme="minorHAnsi"/>
+                  <w:sz w:val="18"/>
+                  <w:szCs w:val="18"/>
+                </w:rPr>
+                <w:t>02</w:t>
               </w:r>
               <w:r>
                 <w:rPr>
@@ -13600,21 +13679,37 @@
                 </w:rPr>
                 <w:t>≤</w:t>
               </w:r>
+            </w:ins>
+            <w:ins w:id="440" w:author="Smith, Alexis@Energy" w:date="2019-02-07T14:23:00Z">
               <w:r>
                 <w:rPr>
                   <w:rFonts w:asciiTheme="minorHAnsi" w:hAnsiTheme="minorHAnsi"/>
                   <w:sz w:val="18"/>
                   <w:szCs w:val="18"/>
                 </w:rPr>
-                <w:t xml:space="preserve">D01, result = </w:t>
-              </w:r>
+                <w:t>E</w:t>
+              </w:r>
+            </w:ins>
+            <w:bookmarkStart w:id="441" w:name="_GoBack"/>
+            <w:bookmarkEnd w:id="441"/>
+            <w:ins w:id="442" w:author="Wichert, RJ@Energy" w:date="2019-01-02T15:54:00Z">
+              <w:del w:id="443" w:author="Smith, Alexis@Energy" w:date="2019-02-07T14:23:00Z">
+                <w:r>
+                  <w:rPr>
+                    <w:rFonts w:asciiTheme="minorHAnsi" w:hAnsiTheme="minorHAnsi"/>
+                    <w:sz w:val="18"/>
+                    <w:szCs w:val="18"/>
+                  </w:rPr>
+                  <w:delText>D</w:delText>
+                </w:r>
+              </w:del>
               <w:r>
                 <w:rPr>
                   <w:rFonts w:asciiTheme="minorHAnsi" w:hAnsiTheme="minorHAnsi"/>
                   <w:sz w:val="18"/>
                   <w:szCs w:val="18"/>
                 </w:rPr>
-                <w:t>"</w:t>
+                <w:t xml:space="preserve">01, result = </w:t>
               </w:r>
               <w:r>
                 <w:rPr>
@@ -13622,7 +13717,7 @@
                   <w:sz w:val="18"/>
                   <w:szCs w:val="18"/>
                 </w:rPr>
-                <w:t>S</w:t>
+                <w:t>"</w:t>
               </w:r>
               <w:r>
                 <w:rPr>
@@ -13630,7 +13725,7 @@
                   <w:sz w:val="18"/>
                   <w:szCs w:val="18"/>
                 </w:rPr>
-                <w:t xml:space="preserve">ystem </w:t>
+                <w:t>S</w:t>
               </w:r>
               <w:r>
                 <w:rPr>
@@ -13638,7 +13733,7 @@
                   <w:sz w:val="18"/>
                   <w:szCs w:val="18"/>
                 </w:rPr>
-                <w:t>ventilation a</w:t>
+                <w:t xml:space="preserve">ystem </w:t>
               </w:r>
               <w:r>
                 <w:rPr>
@@ -13646,7 +13741,7 @@
                   <w:sz w:val="18"/>
                   <w:szCs w:val="18"/>
                 </w:rPr>
-                <w:t xml:space="preserve">irflow </w:t>
+                <w:t>ventilation a</w:t>
               </w:r>
               <w:r>
                 <w:rPr>
@@ -13654,7 +13749,7 @@
                   <w:sz w:val="18"/>
                   <w:szCs w:val="18"/>
                 </w:rPr>
-                <w:t>r</w:t>
+                <w:t xml:space="preserve">irflow </w:t>
               </w:r>
               <w:r>
                 <w:rPr>
@@ -13662,7 +13757,7 @@
                   <w:sz w:val="18"/>
                   <w:szCs w:val="18"/>
                 </w:rPr>
-                <w:t xml:space="preserve">ate </w:t>
+                <w:t>r</w:t>
               </w:r>
               <w:r>
                 <w:rPr>
@@ -13670,7 +13765,7 @@
                   <w:sz w:val="18"/>
                   <w:szCs w:val="18"/>
                 </w:rPr>
-                <w:t>c</w:t>
+                <w:t xml:space="preserve">ate </w:t>
               </w:r>
               <w:r>
                 <w:rPr>
@@ -13678,7 +13773,7 @@
                   <w:sz w:val="18"/>
                   <w:szCs w:val="18"/>
                 </w:rPr>
-                <w:t>omplies"</w:t>
+                <w:t>c</w:t>
               </w:r>
               <w:r>
                 <w:rPr>
@@ -13686,6 +13781,14 @@
                   <w:sz w:val="18"/>
                   <w:szCs w:val="18"/>
                 </w:rPr>
+                <w:t>omplies"</w:t>
+              </w:r>
+              <w:r>
+                <w:rPr>
+                  <w:rFonts w:asciiTheme="minorHAnsi" w:hAnsiTheme="minorHAnsi"/>
+                  <w:sz w:val="18"/>
+                  <w:szCs w:val="18"/>
+                </w:rPr>
                 <w:t xml:space="preserve"> </w:t>
               </w:r>
             </w:ins>
@@ -13694,24 +13797,24 @@
             <w:pPr>
               <w:keepNext/>
               <w:rPr>
-                <w:ins w:id="433" w:author="Wichert, RJ@Energy" w:date="2019-01-02T15:54:00Z"/>
-                <w:rFonts w:asciiTheme="minorHAnsi" w:hAnsiTheme="minorHAnsi"/>
-                <w:sz w:val="18"/>
-                <w:szCs w:val="18"/>
-              </w:rPr>
-            </w:pPr>
-          </w:p>
-          <w:p>
-            <w:pPr>
-              <w:keepNext/>
-              <w:rPr>
-                <w:ins w:id="434" w:author="Wichert, RJ@Energy" w:date="2018-10-18T07:08:00Z"/>
-                <w:rFonts w:asciiTheme="minorHAnsi" w:hAnsiTheme="minorHAnsi"/>
-                <w:sz w:val="18"/>
-                <w:szCs w:val="18"/>
-              </w:rPr>
-            </w:pPr>
-            <w:ins w:id="435" w:author="Wichert, RJ@Energy" w:date="2019-01-02T15:54:00Z">
+                <w:ins w:id="444" w:author="Wichert, RJ@Energy" w:date="2019-01-02T15:54:00Z"/>
+                <w:rFonts w:asciiTheme="minorHAnsi" w:hAnsiTheme="minorHAnsi"/>
+                <w:sz w:val="18"/>
+                <w:szCs w:val="18"/>
+              </w:rPr>
+            </w:pPr>
+          </w:p>
+          <w:p>
+            <w:pPr>
+              <w:keepNext/>
+              <w:rPr>
+                <w:ins w:id="445" w:author="Wichert, RJ@Energy" w:date="2018-10-18T07:08:00Z"/>
+                <w:rFonts w:asciiTheme="minorHAnsi" w:hAnsiTheme="minorHAnsi"/>
+                <w:sz w:val="18"/>
+                <w:szCs w:val="18"/>
+              </w:rPr>
+            </w:pPr>
+            <w:ins w:id="446" w:author="Wichert, RJ@Energy" w:date="2019-01-02T15:54:00Z">
               <w:r>
                 <w:rPr>
                   <w:rFonts w:asciiTheme="minorHAnsi" w:hAnsiTheme="minorHAnsi"/>
@@ -13811,7 +13914,7 @@
                 <w:szCs w:val="18"/>
               </w:rPr>
             </w:pPr>
-            <w:ins w:id="436" w:author="Wichert, RJ@Energy" w:date="2018-10-18T07:08:00Z">
+            <w:ins w:id="447" w:author="Wichert, RJ@Energy" w:date="2018-10-18T07:08:00Z">
               <w:r>
                 <w:rPr>
                   <w:rFonts w:asciiTheme="minorHAnsi" w:hAnsiTheme="minorHAnsi"/>
@@ -13822,7 +13925,7 @@
                 <w:t>F</w:t>
               </w:r>
             </w:ins>
-            <w:del w:id="437" w:author="Wichert, RJ@Energy" w:date="2018-10-18T07:08:00Z">
+            <w:del w:id="448" w:author="Wichert, RJ@Energy" w:date="2018-10-18T07:08:00Z">
               <w:r>
                 <w:rPr>
                   <w:rFonts w:asciiTheme="minorHAnsi" w:hAnsiTheme="minorHAnsi"/>
@@ -14340,12 +14443,12 @@
     <w:r>
       <w:t>CA Building Energy Efficiency Standards - 201</w:t>
     </w:r>
-    <w:del w:id="92" w:author="Smith, Alexis@Energy" w:date="2018-12-06T13:30:00Z">
+    <w:del w:id="90" w:author="Smith, Alexis@Energy" w:date="2018-12-06T13:30:00Z">
       <w:r>
         <w:delText>6</w:delText>
       </w:r>
     </w:del>
-    <w:ins w:id="93" w:author="Smith, Alexis@Energy" w:date="2018-12-06T13:30:00Z">
+    <w:ins w:id="91" w:author="Smith, Alexis@Energy" w:date="2018-12-06T13:30:00Z">
       <w:r>
         <w:t>9</w:t>
       </w:r>
@@ -14356,12 +14459,12 @@
     <w:r>
       <w:tab/>
     </w:r>
-    <w:del w:id="94" w:author="Smith, Alexis@Energy" w:date="2018-12-06T13:30:00Z">
+    <w:del w:id="92" w:author="Smith, Alexis@Energy" w:date="2018-12-06T13:30:00Z">
       <w:r>
         <w:delText>October 2016</w:delText>
       </w:r>
     </w:del>
-    <w:ins w:id="95" w:author="Smith, Alexis@Energy" w:date="2018-12-06T13:30:00Z">
+    <w:ins w:id="93" w:author="Smith, Alexis@Energy" w:date="2018-12-06T13:30:00Z">
       <w:r>
         <w:t>January 2019</w:t>
       </w:r>
@@ -14918,7 +15021,7 @@
               <w:bCs/>
               <w:noProof/>
             </w:rPr>
-            <w:t>3</w:t>
+            <w:t>2</w:t>
           </w:r>
           <w:r>
             <w:rPr>
@@ -14965,7 +15068,7 @@
               <w:bCs/>
               <w:noProof/>
             </w:rPr>
-            <w:t>3</w:t>
+            <w:t>2</w:t>
           </w:r>
           <w:r>
             <w:rPr>
@@ -15831,7 +15934,7 @@
               <w:bCs/>
               <w:noProof/>
             </w:rPr>
-            <w:t>1</w:t>
+            <w:t>2</w:t>
           </w:r>
           <w:r>
             <w:rPr>
@@ -16443,7 +16546,7 @@
               <w:bCs/>
               <w:noProof/>
             </w:rPr>
-            <w:t>4</w:t>
+            <w:t>2</w:t>
           </w:r>
           <w:r>
             <w:rPr>
@@ -21373,7 +21476,7 @@
 </file>
 
 <file path=customXml/itemProps1.xml><?xml version="1.0" encoding="utf-8"?>
-<ds:datastoreItem xmlns:ds="http://schemas.openxmlformats.org/officeDocument/2006/customXml" ds:itemID="{E5C5E902-04D9-42F4-91FF-230231F5ACEF}">
+<ds:datastoreItem xmlns:ds="http://schemas.openxmlformats.org/officeDocument/2006/customXml" ds:itemID="{38665EB6-794B-4B25-A3B5-749A02FD9182}">
   <ds:schemaRefs>
     <ds:schemaRef ds:uri="http://schemas.openxmlformats.org/officeDocument/2006/bibliography"/>
   </ds:schemaRefs>

</xml_diff>